<commit_message>
finish the second part
</commit_message>
<xml_diff>
--- a/毕设论文v1.docx
+++ b/毕设论文v1.docx
@@ -749,8 +749,6 @@
         <w:pStyle w:val="05"/>
         <w:ind w:left="210" w:right="210"/>
       </w:pPr>
-      <w:bookmarkStart w:id="0" w:name="中文摘要"/>
-      <w:bookmarkEnd w:id="0"/>
       <w:r>
         <w:rPr>
           <w:rFonts w:hint="eastAsia"/>
@@ -1116,8 +1114,6 @@
           <w:szCs w:val="32"/>
         </w:rPr>
       </w:pPr>
-      <w:bookmarkStart w:id="1" w:name="英文摘要"/>
-      <w:bookmarkEnd w:id="1"/>
       <w:r>
         <w:rPr>
           <w:bCs w:val="0"/>
@@ -1688,11 +1684,9 @@
       <w:pPr>
         <w:pStyle w:val="10"/>
       </w:pPr>
-      <w:bookmarkStart w:id="2" w:name="第一章绪论"/>
-      <w:bookmarkStart w:id="3" w:name="_Toc294465609"/>
-      <w:bookmarkStart w:id="4" w:name="_Toc295050247"/>
-      <w:bookmarkStart w:id="5" w:name="_Toc389515879"/>
-      <w:bookmarkEnd w:id="2"/>
+      <w:bookmarkStart w:id="0" w:name="_Toc294465609"/>
+      <w:bookmarkStart w:id="1" w:name="_Toc295050247"/>
+      <w:bookmarkStart w:id="2" w:name="_Toc389515879"/>
       <w:r>
         <w:rPr>
           <w:rFonts w:hint="eastAsia"/>
@@ -1700,45 +1694,45 @@
         <w:lastRenderedPageBreak/>
         <w:t>绪</w:t>
       </w:r>
+      <w:bookmarkEnd w:id="0"/>
+      <w:r>
+        <w:rPr>
+          <w:rFonts w:hint="eastAsia"/>
+        </w:rPr>
+        <w:t>论</w:t>
+      </w:r>
+      <w:bookmarkEnd w:id="1"/>
+      <w:bookmarkEnd w:id="2"/>
+    </w:p>
+    <w:p>
+      <w:pPr>
+        <w:ind w:left="210" w:right="210"/>
+      </w:pPr>
+    </w:p>
+    <w:p>
+      <w:pPr>
+        <w:ind w:left="210" w:right="210"/>
+      </w:pPr>
+    </w:p>
+    <w:p>
+      <w:pPr>
+        <w:pStyle w:val="2"/>
+      </w:pPr>
+      <w:bookmarkStart w:id="3" w:name="_Toc389515880"/>
+      <w:r>
+        <w:rPr>
+          <w:rFonts w:hint="eastAsia"/>
+        </w:rPr>
+        <w:t>研究背景</w:t>
+      </w:r>
       <w:bookmarkEnd w:id="3"/>
-      <w:r>
-        <w:rPr>
-          <w:rFonts w:hint="eastAsia"/>
-        </w:rPr>
-        <w:t>论</w:t>
-      </w:r>
-      <w:bookmarkEnd w:id="4"/>
-      <w:bookmarkEnd w:id="5"/>
-    </w:p>
-    <w:p>
-      <w:pPr>
-        <w:ind w:left="210" w:right="210"/>
-      </w:pPr>
-    </w:p>
-    <w:p>
-      <w:pPr>
-        <w:ind w:left="210" w:right="210"/>
-      </w:pPr>
-    </w:p>
-    <w:p>
-      <w:pPr>
-        <w:pStyle w:val="2"/>
-      </w:pPr>
-      <w:bookmarkStart w:id="6" w:name="_Toc389515880"/>
-      <w:r>
-        <w:rPr>
-          <w:rFonts w:hint="eastAsia"/>
-        </w:rPr>
-        <w:t>研究背景</w:t>
-      </w:r>
-      <w:bookmarkEnd w:id="6"/>
     </w:p>
     <w:p>
       <w:pPr>
         <w:pStyle w:val="3"/>
         <w:ind w:left="210" w:right="210"/>
       </w:pPr>
-      <w:bookmarkStart w:id="7" w:name="_Toc389515881"/>
+      <w:bookmarkStart w:id="4" w:name="_Toc389515881"/>
       <w:r>
         <w:rPr>
           <w:rFonts w:hint="eastAsia"/>
@@ -1751,7 +1745,7 @@
         </w:rPr>
         <w:t>研究意义</w:t>
       </w:r>
-      <w:bookmarkEnd w:id="7"/>
+      <w:bookmarkEnd w:id="4"/>
     </w:p>
     <w:p>
       <w:pPr>
@@ -1774,8 +1768,6 @@
       <w:pPr>
         <w:pStyle w:val="10"/>
       </w:pPr>
-      <w:bookmarkStart w:id="8" w:name="第二章RCNN目标检测系列与SSD"/>
-      <w:bookmarkEnd w:id="8"/>
       <w:r>
         <w:rPr>
           <w:rFonts w:hint="eastAsia"/>
@@ -21050,13 +21042,7 @@
         <w:rPr>
           <w:rFonts w:hint="eastAsia"/>
         </w:rPr>
-        <w:t>【</w:t>
-      </w:r>
-      <w:r>
-        <w:rPr>
-          <w:rFonts w:hint="eastAsia"/>
-        </w:rPr>
-        <w:t>由于每个</w:t>
+        <w:t>【由于每个</w:t>
       </w:r>
       <w:r>
         <w:rPr>
@@ -21167,13 +21153,7 @@
         <w:rPr>
           <w:rFonts w:hint="eastAsia"/>
         </w:rPr>
-        <w:t>的差值，包括中心水平坐标，中心竖直坐标，宽度，高度，四个维度的差值。</w:t>
-      </w:r>
-      <w:r>
-        <w:rPr>
-          <w:rFonts w:hint="eastAsia"/>
-        </w:rPr>
-        <w:t>】</w:t>
+        <w:t>的差值，包括中心水平坐标，中心竖直坐标，宽度，高度，四个维度的差值。】</w:t>
       </w:r>
     </w:p>
     <w:p>
@@ -21308,9 +21288,6 @@
     <w:p>
       <w:pPr>
         <w:pStyle w:val="ae"/>
-        <w:rPr>
-          <w:rFonts w:hint="eastAsia"/>
-        </w:rPr>
       </w:pPr>
       <w:r>
         <w:rPr>
@@ -21787,9 +21764,6 @@
     <w:p>
       <w:pPr>
         <w:pStyle w:val="ae"/>
-        <w:rPr>
-          <w:rFonts w:hint="eastAsia"/>
-        </w:rPr>
       </w:pPr>
       <w:r>
         <w:rPr>
@@ -21874,9 +21848,6 @@
     <w:p>
       <w:pPr>
         <w:pStyle w:val="ae"/>
-        <w:rPr>
-          <w:rFonts w:hint="eastAsia"/>
-        </w:rPr>
       </w:pPr>
       <w:r>
         <w:rPr>
@@ -22063,9 +22034,6 @@
     <w:p>
       <w:pPr>
         <w:pStyle w:val="ae"/>
-        <w:rPr>
-          <w:rFonts w:hint="eastAsia"/>
-        </w:rPr>
       </w:pPr>
       <w:r>
         <w:rPr>
@@ -22137,19 +22105,7 @@
         <w:rPr>
           <w:rFonts w:hint="eastAsia"/>
         </w:rPr>
-        <w:t>的</w:t>
-      </w:r>
-      <w:r>
-        <w:rPr>
-          <w:rFonts w:hint="eastAsia"/>
-        </w:rPr>
-        <w:t>初始</w:t>
-      </w:r>
-      <w:r>
-        <w:rPr>
-          <w:rFonts w:hint="eastAsia"/>
-        </w:rPr>
-        <w:t>长宽比有</w:t>
+        <w:t>的初始长宽比有</w:t>
       </w:r>
       <w:r>
         <w:rPr>
@@ -22247,9 +22203,6 @@
     <w:p>
       <w:pPr>
         <w:pStyle w:val="ae"/>
-        <w:rPr>
-          <w:rFonts w:hint="eastAsia"/>
-        </w:rPr>
       </w:pPr>
       <w:r>
         <w:rPr>
@@ -22308,19 +22261,7 @@
         <w:rPr>
           <w:rFonts w:hint="eastAsia"/>
         </w:rPr>
-        <w:t>（层数最</w:t>
-      </w:r>
-      <w:r>
-        <w:rPr>
-          <w:rFonts w:hint="eastAsia"/>
-        </w:rPr>
-        <w:t>浅</w:t>
-      </w:r>
-      <w:r>
-        <w:rPr>
-          <w:rFonts w:hint="eastAsia"/>
-        </w:rPr>
-        <w:t>）</w:t>
+        <w:t>（层数最浅）</w:t>
       </w:r>
       <w:r>
         <w:rPr>
@@ -22393,13 +22334,7 @@
         <w:rPr>
           <w:rFonts w:hint="eastAsia"/>
         </w:rPr>
-        <w:t>采用等间距分布。如公式【公式】所示。</w:t>
-      </w:r>
-      <w:r>
-        <w:rPr>
-          <w:rFonts w:hint="eastAsia"/>
-        </w:rPr>
-        <w:t>每层的尺度大小</w:t>
+        <w:t>采用等间距分布。如公式【公式】所示。每层的尺度大小</w:t>
       </w:r>
       <w:proofErr w:type="spellStart"/>
       <w:r>
@@ -22857,9 +22792,6 @@
     <w:p>
       <w:pPr>
         <w:pStyle w:val="ae"/>
-        <w:rPr>
-          <w:rFonts w:hint="eastAsia"/>
-        </w:rPr>
       </w:pPr>
       <w:r>
         <w:rPr>
@@ -22925,9 +22857,6 @@
     <w:p>
       <w:pPr>
         <w:pStyle w:val="ae"/>
-        <w:rPr>
-          <w:rFonts w:hint="eastAsia"/>
-        </w:rPr>
       </w:pPr>
       <w:r>
         <w:rPr>
@@ -23018,21 +22947,12 @@
     <w:p>
       <w:pPr>
         <w:pStyle w:val="ae"/>
-        <w:rPr>
-          <w:rFonts w:hint="eastAsia"/>
-        </w:rPr>
-      </w:pPr>
-      <w:r>
-        <w:rPr>
-          <w:rFonts w:hint="eastAsia"/>
-        </w:rPr>
-        <w:t>由于图像中的目标往往只占图像的一个很小的比例，大部分图像区域是背景。如果按照</w:t>
-      </w:r>
-      <w:r>
-        <w:rPr>
-          <w:rFonts w:hint="eastAsia"/>
-        </w:rPr>
-        <w:t>上面的“</w:t>
+      </w:pPr>
+      <w:r>
+        <w:rPr>
+          <w:rFonts w:hint="eastAsia"/>
+        </w:rPr>
+        <w:t>由于图像中的目标往往只占图像的一个很小的比例，大部分图像区域是背景。如果按照上面的“</w:t>
       </w:r>
       <w:proofErr w:type="spellStart"/>
       <w:r>
@@ -23069,13 +22989,7 @@
         <w:rPr>
           <w:rFonts w:hint="eastAsia"/>
         </w:rPr>
-        <w:t>的匹配策略”</w:t>
-      </w:r>
-      <w:r>
-        <w:rPr>
-          <w:rFonts w:hint="eastAsia"/>
-        </w:rPr>
-        <w:t>，则大部分的</w:t>
+        <w:t>的匹配策略”，则大部分的</w:t>
       </w:r>
       <w:r>
         <w:rPr>
@@ -23209,21 +23123,13 @@
         <w:rPr>
           <w:rFonts w:hint="eastAsia"/>
         </w:rPr>
-        <w:t>1</w:t>
-      </w:r>
-      <w:r>
-        <w:rPr>
-          <w:rFonts w:hint="eastAsia"/>
-        </w:rPr>
-        <w:t>】，</w:t>
-      </w:r>
-      <w:bookmarkStart w:id="9" w:name="_GoBack"/>
-      <w:bookmarkEnd w:id="9"/>
-      <w:r>
-        <w:rPr>
-          <w:rFonts w:hint="eastAsia"/>
-        </w:rPr>
-        <w:t>采用该策略后可以使得训练速度加快并且训练更加稳定。</w:t>
+        <w:t>引用</w:t>
+      </w:r>
+      <w:r>
+        <w:rPr>
+          <w:rFonts w:hint="eastAsia"/>
+        </w:rPr>
+        <w:t>】，采用该策略后可以使得训练速度加快并且训练更加稳定。</w:t>
       </w:r>
     </w:p>
     <w:p>
@@ -23256,10 +23162,179 @@
       <w:pPr>
         <w:pStyle w:val="01"/>
         <w:ind w:firstLineChars="0"/>
-        <w:rPr>
-          <w:b/>
-        </w:rPr>
-      </w:pPr>
+      </w:pPr>
+      <w:r>
+        <w:rPr>
+          <w:rFonts w:hint="eastAsia"/>
+          <w:b/>
+        </w:rPr>
+        <w:t xml:space="preserve"> </w:t>
+      </w:r>
+      <w:r>
+        <w:rPr>
+          <w:b/>
+        </w:rPr>
+        <w:t xml:space="preserve"> </w:t>
+      </w:r>
+      <w:r>
+        <w:rPr>
+          <w:rFonts w:hint="eastAsia"/>
+        </w:rPr>
+        <w:t>为了使模型对各种尺度和形状的目标更加鲁棒，【引用】中使用了数据扩增来增加训练样本的丰富性。每一个训练图像由以下三种策略随机选择一个生成：</w:t>
+      </w:r>
+    </w:p>
+    <w:p>
+      <w:pPr>
+        <w:pStyle w:val="01"/>
+        <w:ind w:firstLineChars="0"/>
+      </w:pPr>
+      <w:r>
+        <w:rPr>
+          <w:rFonts w:hint="eastAsia"/>
+        </w:rPr>
+        <w:t>第一，使用整张原始输入图像；</w:t>
+      </w:r>
+    </w:p>
+    <w:p>
+      <w:pPr>
+        <w:pStyle w:val="01"/>
+        <w:ind w:firstLineChars="0"/>
+      </w:pPr>
+      <w:r>
+        <w:rPr>
+          <w:rFonts w:hint="eastAsia"/>
+        </w:rPr>
+        <w:t>第二，从原始图像中采样出一个图像块，使得与目标的最小</w:t>
+      </w:r>
+      <w:proofErr w:type="spellStart"/>
+      <w:r>
+        <w:rPr>
+          <w:rFonts w:hint="eastAsia"/>
+        </w:rPr>
+        <w:t>Jaccard</w:t>
+      </w:r>
+      <w:proofErr w:type="spellEnd"/>
+      <w:r>
+        <w:rPr>
+          <w:rFonts w:hint="eastAsia"/>
+        </w:rPr>
+        <w:t xml:space="preserve"> Overlap</w:t>
+      </w:r>
+      <w:r>
+        <w:rPr>
+          <w:rFonts w:hint="eastAsia"/>
+        </w:rPr>
+        <w:t>的大小值分别为</w:t>
+      </w:r>
+      <w:r>
+        <w:rPr>
+          <w:rFonts w:hint="eastAsia"/>
+        </w:rPr>
+        <w:t>0.1</w:t>
+      </w:r>
+      <w:r>
+        <w:rPr>
+          <w:rFonts w:hint="eastAsia"/>
+        </w:rPr>
+        <w:t>，</w:t>
+      </w:r>
+      <w:r>
+        <w:rPr>
+          <w:rFonts w:hint="eastAsia"/>
+        </w:rPr>
+        <w:t>0.3,0.5,0.7,0.9</w:t>
+      </w:r>
+      <w:r>
+        <w:rPr>
+          <w:rFonts w:hint="eastAsia"/>
+        </w:rPr>
+        <w:t>；</w:t>
+      </w:r>
+    </w:p>
+    <w:p>
+      <w:pPr>
+        <w:pStyle w:val="01"/>
+        <w:ind w:firstLineChars="0"/>
+      </w:pPr>
+      <w:r>
+        <w:rPr>
+          <w:rFonts w:hint="eastAsia"/>
+        </w:rPr>
+        <w:t>第三，从原始图像中随机采样出任意图像块。</w:t>
+      </w:r>
+    </w:p>
+    <w:p>
+      <w:pPr>
+        <w:pStyle w:val="01"/>
+        <w:ind w:firstLineChars="0"/>
+        <w:rPr>
+          <w:rFonts w:hint="eastAsia"/>
+        </w:rPr>
+      </w:pPr>
+      <w:r>
+        <w:rPr>
+          <w:rFonts w:hint="eastAsia"/>
+        </w:rPr>
+        <w:lastRenderedPageBreak/>
+        <w:t>采样的图像块大小是原始图像的</w:t>
+      </w:r>
+      <w:r>
+        <w:rPr>
+          <w:rFonts w:hint="eastAsia"/>
+        </w:rPr>
+        <w:t>0.1~1</w:t>
+      </w:r>
+      <w:r>
+        <w:rPr>
+          <w:rFonts w:hint="eastAsia"/>
+        </w:rPr>
+        <w:t>之间，长宽比在</w:t>
+      </w:r>
+      <w:r>
+        <w:rPr>
+          <w:rFonts w:hint="eastAsia"/>
+        </w:rPr>
+        <w:t>1/2~</w:t>
+      </w:r>
+      <w:r>
+        <w:t>2</w:t>
+      </w:r>
+      <w:r>
+        <w:rPr>
+          <w:rFonts w:hint="eastAsia"/>
+        </w:rPr>
+        <w:t>之间。采样的图像块在训练前统一缩放成了固定大小，并且以</w:t>
+      </w:r>
+      <w:r>
+        <w:rPr>
+          <w:rFonts w:hint="eastAsia"/>
+        </w:rPr>
+        <w:t>0.5</w:t>
+      </w:r>
+      <w:r>
+        <w:rPr>
+          <w:rFonts w:hint="eastAsia"/>
+        </w:rPr>
+        <w:t>的概率进行水平翻转。此外，所有样本使用了文献【引用】中的</w:t>
+      </w:r>
+      <w:r>
+        <w:rPr>
+          <w:rFonts w:hint="eastAsia"/>
+        </w:rPr>
+        <w:t>图像测度的</w:t>
+      </w:r>
+      <w:r>
+        <w:rPr>
+          <w:rFonts w:hint="eastAsia"/>
+        </w:rPr>
+        <w:t>扭曲技术</w:t>
+      </w:r>
+      <w:r>
+        <w:rPr>
+          <w:rFonts w:hint="eastAsia"/>
+        </w:rPr>
+        <w:t>（比如亮度，对比度，色度，饱和度等按一定概率调整）。</w:t>
+      </w:r>
     </w:p>
     <w:p>
       <w:pPr>
@@ -23285,7 +23360,912 @@
           <w:rFonts w:hint="eastAsia"/>
           <w:b/>
         </w:rPr>
-        <w:t>的实验效果</w:t>
+        <w:t>与</w:t>
+      </w:r>
+      <w:r>
+        <w:rPr>
+          <w:rFonts w:hint="eastAsia"/>
+          <w:b/>
+        </w:rPr>
+        <w:t>YOLO</w:t>
+      </w:r>
+      <w:r>
+        <w:rPr>
+          <w:rFonts w:hint="eastAsia"/>
+          <w:b/>
+        </w:rPr>
+        <w:t>的对比</w:t>
+      </w:r>
+    </w:p>
+    <w:p>
+      <w:pPr>
+        <w:pStyle w:val="01"/>
+        <w:ind w:left="420" w:firstLineChars="0" w:firstLine="0"/>
+        <w:rPr>
+          <w:b/>
+        </w:rPr>
+      </w:pPr>
+      <w:r>
+        <w:rPr>
+          <w:noProof/>
+        </w:rPr>
+        <w:drawing>
+          <wp:inline distT="0" distB="0" distL="0" distR="0" wp14:anchorId="4A76A0FE" wp14:editId="22BCD523">
+            <wp:extent cx="5400000" cy="2152381"/>
+            <wp:effectExtent l="0" t="0" r="0" b="635"/>
+            <wp:docPr id="29" name="图片 29"/>
+            <wp:cNvGraphicFramePr>
+              <a:graphicFrameLocks xmlns:a="http://schemas.openxmlformats.org/drawingml/2006/main" noChangeAspect="1"/>
+            </wp:cNvGraphicFramePr>
+            <a:graphic xmlns:a="http://schemas.openxmlformats.org/drawingml/2006/main">
+              <a:graphicData uri="http://schemas.openxmlformats.org/drawingml/2006/picture">
+                <pic:pic xmlns:pic="http://schemas.openxmlformats.org/drawingml/2006/picture">
+                  <pic:nvPicPr>
+                    <pic:cNvPr id="1" name=""/>
+                    <pic:cNvPicPr/>
+                  </pic:nvPicPr>
+                  <pic:blipFill>
+                    <a:blip r:embed="rId45"/>
+                    <a:stretch>
+                      <a:fillRect/>
+                    </a:stretch>
+                  </pic:blipFill>
+                  <pic:spPr>
+                    <a:xfrm>
+                      <a:off x="0" y="0"/>
+                      <a:ext cx="5400000" cy="2152381"/>
+                    </a:xfrm>
+                    <a:prstGeom prst="rect">
+                      <a:avLst/>
+                    </a:prstGeom>
+                  </pic:spPr>
+                </pic:pic>
+              </a:graphicData>
+            </a:graphic>
+          </wp:inline>
+        </w:drawing>
+      </w:r>
+    </w:p>
+    <w:p>
+      <w:pPr>
+        <w:pStyle w:val="01"/>
+        <w:ind w:left="420" w:firstLineChars="0" w:firstLine="0"/>
+        <w:rPr>
+          <w:rFonts w:hint="eastAsia"/>
+          <w:b/>
+        </w:rPr>
+      </w:pPr>
+    </w:p>
+    <w:p>
+      <w:pPr>
+        <w:pStyle w:val="01"/>
+        <w:ind w:left="420" w:firstLineChars="0" w:firstLine="0"/>
+      </w:pPr>
+      <w:r>
+        <w:rPr>
+          <w:rFonts w:hint="eastAsia"/>
+          <w:b/>
+        </w:rPr>
+        <w:t xml:space="preserve">  </w:t>
+      </w:r>
+      <w:r>
+        <w:rPr>
+          <w:rFonts w:hint="eastAsia"/>
+        </w:rPr>
+        <w:t>SSD</w:t>
+      </w:r>
+      <w:r>
+        <w:rPr>
+          <w:rFonts w:hint="eastAsia"/>
+        </w:rPr>
+        <w:t>和</w:t>
+      </w:r>
+      <w:r>
+        <w:rPr>
+          <w:rFonts w:hint="eastAsia"/>
+        </w:rPr>
+        <w:t>YOLO</w:t>
+      </w:r>
+      <w:r>
+        <w:rPr>
+          <w:rFonts w:hint="eastAsia"/>
+        </w:rPr>
+        <w:t>的相同点：</w:t>
+      </w:r>
+    </w:p>
+    <w:p>
+      <w:pPr>
+        <w:pStyle w:val="01"/>
+        <w:ind w:left="420" w:firstLineChars="0" w:firstLine="0"/>
+      </w:pPr>
+      <w:r>
+        <w:rPr>
+          <w:rFonts w:hint="eastAsia"/>
+        </w:rPr>
+        <w:t>第一，二者的网络都使用了已经预训练过的深层模型作为基本的卷积模块。</w:t>
+      </w:r>
+      <w:r>
+        <w:rPr>
+          <w:rFonts w:hint="eastAsia"/>
+        </w:rPr>
+        <w:t>SSD</w:t>
+      </w:r>
+      <w:r>
+        <w:rPr>
+          <w:rFonts w:hint="eastAsia"/>
+        </w:rPr>
+        <w:t>是使用了</w:t>
+      </w:r>
+      <w:r>
+        <w:rPr>
+          <w:rFonts w:hint="eastAsia"/>
+        </w:rPr>
+        <w:t>VGG</w:t>
+      </w:r>
+      <w:r>
+        <w:t>16</w:t>
+      </w:r>
+      <w:r>
+        <w:rPr>
+          <w:rFonts w:hint="eastAsia"/>
+        </w:rPr>
+        <w:t>，</w:t>
+      </w:r>
+      <w:r>
+        <w:rPr>
+          <w:rFonts w:hint="eastAsia"/>
+        </w:rPr>
+        <w:t xml:space="preserve"> YOLO</w:t>
+      </w:r>
+      <w:r>
+        <w:rPr>
+          <w:rFonts w:hint="eastAsia"/>
+        </w:rPr>
+        <w:t>是使用了</w:t>
+      </w:r>
+      <w:proofErr w:type="spellStart"/>
+      <w:r>
+        <w:rPr>
+          <w:rFonts w:hint="eastAsia"/>
+        </w:rPr>
+        <w:t>Goole</w:t>
+      </w:r>
+      <w:r>
+        <w:t>Net</w:t>
+      </w:r>
+      <w:proofErr w:type="spellEnd"/>
+      <w:r>
+        <w:rPr>
+          <w:rFonts w:hint="eastAsia"/>
+        </w:rPr>
+        <w:t>；</w:t>
+      </w:r>
+    </w:p>
+    <w:p>
+      <w:pPr>
+        <w:pStyle w:val="01"/>
+        <w:ind w:left="420" w:firstLineChars="0" w:firstLine="0"/>
+      </w:pPr>
+      <w:r>
+        <w:rPr>
+          <w:rFonts w:hint="eastAsia"/>
+        </w:rPr>
+        <w:t>第二，从输入图像到得到检测结果都只用运行一个网络，都是</w:t>
+      </w:r>
+      <w:r>
+        <w:rPr>
+          <w:rFonts w:hint="eastAsia"/>
+        </w:rPr>
+        <w:t>s</w:t>
+      </w:r>
+      <w:r>
+        <w:t>ingle st</w:t>
+      </w:r>
+      <w:r>
+        <w:rPr>
+          <w:rFonts w:hint="eastAsia"/>
+        </w:rPr>
+        <w:t>age</w:t>
+      </w:r>
+      <w:r>
+        <w:rPr>
+          <w:rFonts w:hint="eastAsia"/>
+        </w:rPr>
+        <w:t>的方法；</w:t>
+      </w:r>
+    </w:p>
+    <w:p>
+      <w:pPr>
+        <w:pStyle w:val="01"/>
+        <w:ind w:left="420" w:firstLineChars="0" w:firstLine="0"/>
+      </w:pPr>
+      <w:r>
+        <w:rPr>
+          <w:rFonts w:hint="eastAsia"/>
+        </w:rPr>
+        <w:t>第三，二者都使用了非极大值抑制进行后处理。</w:t>
+      </w:r>
+    </w:p>
+    <w:p>
+      <w:pPr>
+        <w:pStyle w:val="01"/>
+        <w:ind w:left="420" w:firstLineChars="0" w:firstLine="0"/>
+      </w:pPr>
+      <w:r>
+        <w:rPr>
+          <w:rFonts w:hint="eastAsia"/>
+        </w:rPr>
+        <w:t>第四，二者的网络输出都同时包含了目标的位置，类别信息。</w:t>
+      </w:r>
+    </w:p>
+    <w:p>
+      <w:pPr>
+        <w:pStyle w:val="01"/>
+        <w:ind w:left="420" w:firstLineChars="0" w:firstLine="0"/>
+      </w:pPr>
+      <w:r>
+        <w:rPr>
+          <w:rFonts w:hint="eastAsia"/>
+        </w:rPr>
+        <w:t>SSD</w:t>
+      </w:r>
+      <w:r>
+        <w:rPr>
+          <w:rFonts w:hint="eastAsia"/>
+        </w:rPr>
+        <w:t>和</w:t>
+      </w:r>
+      <w:r>
+        <w:rPr>
+          <w:rFonts w:hint="eastAsia"/>
+        </w:rPr>
+        <w:t>YOLO</w:t>
+      </w:r>
+      <w:r>
+        <w:rPr>
+          <w:rFonts w:hint="eastAsia"/>
+        </w:rPr>
+        <w:t>的不同点：</w:t>
+      </w:r>
+    </w:p>
+    <w:p>
+      <w:pPr>
+        <w:pStyle w:val="01"/>
+        <w:ind w:left="420" w:firstLineChars="0" w:firstLine="0"/>
+        <w:rPr>
+          <w:rFonts w:hint="eastAsia"/>
+        </w:rPr>
+      </w:pPr>
+      <w:r>
+        <w:rPr>
+          <w:rFonts w:hint="eastAsia"/>
+        </w:rPr>
+        <w:t>第一，</w:t>
+      </w:r>
+      <w:r>
+        <w:rPr>
+          <w:rFonts w:hint="eastAsia"/>
+        </w:rPr>
+        <w:t>SSD</w:t>
+      </w:r>
+      <w:r>
+        <w:rPr>
+          <w:rFonts w:hint="eastAsia"/>
+        </w:rPr>
+        <w:t>是一个全卷积网络，不存在全连接层，可以处理任意大小的输入；</w:t>
+      </w:r>
+      <w:r>
+        <w:rPr>
+          <w:rFonts w:hint="eastAsia"/>
+        </w:rPr>
+        <w:t>YOLO</w:t>
+      </w:r>
+      <w:r>
+        <w:rPr>
+          <w:rFonts w:hint="eastAsia"/>
+        </w:rPr>
+        <w:t>中存在</w:t>
+      </w:r>
+      <w:r>
+        <w:rPr>
+          <w:rFonts w:hint="eastAsia"/>
+        </w:rPr>
+        <w:t>2</w:t>
+      </w:r>
+      <w:r>
+        <w:rPr>
+          <w:rFonts w:hint="eastAsia"/>
+        </w:rPr>
+        <w:t>个全连接层，输入要求必须是固定大小，因此</w:t>
+      </w:r>
+      <w:r>
+        <w:rPr>
+          <w:rFonts w:hint="eastAsia"/>
+        </w:rPr>
+        <w:t>比</w:t>
+      </w:r>
+      <w:r>
+        <w:rPr>
+          <w:rFonts w:hint="eastAsia"/>
+        </w:rPr>
+        <w:t>SSD</w:t>
+      </w:r>
+      <w:r>
+        <w:rPr>
+          <w:rFonts w:hint="eastAsia"/>
+        </w:rPr>
+        <w:t>多一个缩放</w:t>
+      </w:r>
+      <w:r>
+        <w:rPr>
+          <w:rFonts w:hint="eastAsia"/>
+        </w:rPr>
+        <w:t>图像</w:t>
+      </w:r>
+      <w:r>
+        <w:rPr>
+          <w:rFonts w:hint="eastAsia"/>
+        </w:rPr>
+        <w:t>大小的</w:t>
+      </w:r>
+      <w:r>
+        <w:rPr>
+          <w:rFonts w:hint="eastAsia"/>
+        </w:rPr>
+        <w:t>步骤</w:t>
+      </w:r>
+      <w:r>
+        <w:rPr>
+          <w:rFonts w:hint="eastAsia"/>
+        </w:rPr>
+        <w:t>；</w:t>
+      </w:r>
+    </w:p>
+    <w:p>
+      <w:pPr>
+        <w:pStyle w:val="01"/>
+        <w:ind w:left="420" w:firstLineChars="0" w:firstLine="0"/>
+      </w:pPr>
+      <w:r>
+        <w:rPr>
+          <w:rFonts w:hint="eastAsia"/>
+        </w:rPr>
+        <w:t>第二，</w:t>
+      </w:r>
+      <w:r>
+        <w:rPr>
+          <w:rFonts w:hint="eastAsia"/>
+        </w:rPr>
+        <w:t>SSD</w:t>
+      </w:r>
+      <w:r>
+        <w:rPr>
+          <w:rFonts w:hint="eastAsia"/>
+        </w:rPr>
+        <w:t>是在多个不同的特征图上预测结果，而</w:t>
+      </w:r>
+      <w:r>
+        <w:rPr>
+          <w:rFonts w:hint="eastAsia"/>
+        </w:rPr>
+        <w:t>YOLO</w:t>
+      </w:r>
+      <w:r>
+        <w:rPr>
+          <w:rFonts w:hint="eastAsia"/>
+        </w:rPr>
+        <w:t>的预测只在最后一个特征图上；</w:t>
+      </w:r>
+    </w:p>
+    <w:p>
+      <w:pPr>
+        <w:pStyle w:val="01"/>
+        <w:ind w:left="420" w:firstLineChars="0" w:firstLine="0"/>
+      </w:pPr>
+      <w:r>
+        <w:rPr>
+          <w:rFonts w:hint="eastAsia"/>
+        </w:rPr>
+        <w:t>第三，从网络深度来看，</w:t>
+      </w:r>
+      <w:r>
+        <w:rPr>
+          <w:rFonts w:hint="eastAsia"/>
+        </w:rPr>
+        <w:t>YOLO</w:t>
+      </w:r>
+      <w:r>
+        <w:rPr>
+          <w:rFonts w:hint="eastAsia"/>
+        </w:rPr>
+        <w:t>比</w:t>
+      </w:r>
+      <w:r>
+        <w:rPr>
+          <w:rFonts w:hint="eastAsia"/>
+        </w:rPr>
+        <w:t>SSD</w:t>
+      </w:r>
+      <w:r>
+        <w:rPr>
+          <w:rFonts w:hint="eastAsia"/>
+        </w:rPr>
+        <w:t>更加深，这导致了</w:t>
+      </w:r>
+      <w:r>
+        <w:rPr>
+          <w:rFonts w:hint="eastAsia"/>
+        </w:rPr>
+        <w:t>YOLO</w:t>
+      </w:r>
+      <w:r>
+        <w:rPr>
+          <w:rFonts w:hint="eastAsia"/>
+        </w:rPr>
+        <w:t>模型也更大。这是因为</w:t>
+      </w:r>
+      <w:r>
+        <w:rPr>
+          <w:rFonts w:hint="eastAsia"/>
+        </w:rPr>
+        <w:t>YOLO</w:t>
+      </w:r>
+      <w:r>
+        <w:rPr>
+          <w:rFonts w:hint="eastAsia"/>
+        </w:rPr>
+        <w:t>使用的基本的深度卷积模型是</w:t>
+      </w:r>
+      <w:proofErr w:type="spellStart"/>
+      <w:r>
+        <w:rPr>
+          <w:rFonts w:hint="eastAsia"/>
+        </w:rPr>
+        <w:t>G</w:t>
+      </w:r>
+      <w:r>
+        <w:t>oogleNet</w:t>
+      </w:r>
+      <w:proofErr w:type="spellEnd"/>
+      <w:r>
+        <w:rPr>
+          <w:rFonts w:hint="eastAsia"/>
+        </w:rPr>
+        <w:t>（</w:t>
+      </w:r>
+      <w:r>
+        <w:rPr>
+          <w:rFonts w:hint="eastAsia"/>
+        </w:rPr>
+        <w:t>YOLO</w:t>
+      </w:r>
+      <w:r>
+        <w:rPr>
+          <w:rFonts w:hint="eastAsia"/>
+        </w:rPr>
+        <w:t>共</w:t>
+      </w:r>
+      <w:r>
+        <w:rPr>
+          <w:rFonts w:hint="eastAsia"/>
+        </w:rPr>
+        <w:t>24</w:t>
+      </w:r>
+      <w:r>
+        <w:rPr>
+          <w:rFonts w:hint="eastAsia"/>
+        </w:rPr>
+        <w:t>层），</w:t>
+      </w:r>
+      <w:r>
+        <w:rPr>
+          <w:rFonts w:hint="eastAsia"/>
+        </w:rPr>
+        <w:t>SSD</w:t>
+      </w:r>
+      <w:r>
+        <w:rPr>
+          <w:rFonts w:hint="eastAsia"/>
+        </w:rPr>
+        <w:t>使用的是</w:t>
+      </w:r>
+      <w:r>
+        <w:rPr>
+          <w:rFonts w:hint="eastAsia"/>
+        </w:rPr>
+        <w:t>VGG</w:t>
+      </w:r>
+      <w:r>
+        <w:t>16</w:t>
+      </w:r>
+      <w:r>
+        <w:rPr>
+          <w:rFonts w:hint="eastAsia"/>
+        </w:rPr>
+        <w:t>（</w:t>
+      </w:r>
+      <w:r>
+        <w:rPr>
+          <w:rFonts w:hint="eastAsia"/>
+        </w:rPr>
+        <w:t>SSD</w:t>
+      </w:r>
+      <w:r>
+        <w:rPr>
+          <w:rFonts w:hint="eastAsia"/>
+        </w:rPr>
+        <w:t>共</w:t>
+      </w:r>
+      <w:r>
+        <w:rPr>
+          <w:rFonts w:hint="eastAsia"/>
+        </w:rPr>
+        <w:t>13+</w:t>
+      </w:r>
+      <w:r>
+        <w:t>4</w:t>
+      </w:r>
+      <w:r>
+        <w:rPr>
+          <w:rFonts w:hint="eastAsia"/>
+        </w:rPr>
+        <w:t>+</w:t>
+      </w:r>
+      <w:r>
+        <w:t>1</w:t>
+      </w:r>
+      <w:r>
+        <w:rPr>
+          <w:rFonts w:hint="eastAsia"/>
+        </w:rPr>
+        <w:t>=</w:t>
+      </w:r>
+      <w:r>
+        <w:t>18</w:t>
+      </w:r>
+      <w:r>
+        <w:rPr>
+          <w:rFonts w:hint="eastAsia"/>
+        </w:rPr>
+        <w:t>层）；</w:t>
+      </w:r>
+    </w:p>
+    <w:p>
+      <w:pPr>
+        <w:pStyle w:val="01"/>
+        <w:ind w:left="420" w:firstLineChars="0" w:firstLine="0"/>
+      </w:pPr>
+      <w:r>
+        <w:rPr>
+          <w:rFonts w:hint="eastAsia"/>
+        </w:rPr>
+        <w:t>第</w:t>
+      </w:r>
+      <w:r>
+        <w:rPr>
+          <w:rFonts w:hint="eastAsia"/>
+        </w:rPr>
+        <w:t>四</w:t>
+      </w:r>
+      <w:r>
+        <w:rPr>
+          <w:rFonts w:hint="eastAsia"/>
+        </w:rPr>
+        <w:t>，</w:t>
+      </w:r>
+      <w:r>
+        <w:rPr>
+          <w:rFonts w:hint="eastAsia"/>
+        </w:rPr>
+        <w:t>SSD</w:t>
+      </w:r>
+      <w:r>
+        <w:rPr>
+          <w:rFonts w:hint="eastAsia"/>
+        </w:rPr>
+        <w:t>需要预定义</w:t>
+      </w:r>
+      <w:r>
+        <w:rPr>
+          <w:rFonts w:hint="eastAsia"/>
+        </w:rPr>
+        <w:t>de</w:t>
+      </w:r>
+      <w:r>
+        <w:t xml:space="preserve">fault </w:t>
+      </w:r>
+      <w:r>
+        <w:rPr>
+          <w:rFonts w:hint="eastAsia"/>
+        </w:rPr>
+        <w:t>box</w:t>
+      </w:r>
+      <w:r>
+        <w:rPr>
+          <w:rFonts w:hint="eastAsia"/>
+        </w:rPr>
+        <w:t>，并且把每个</w:t>
+      </w:r>
+      <w:r>
+        <w:rPr>
+          <w:rFonts w:hint="eastAsia"/>
+        </w:rPr>
+        <w:t>de</w:t>
+      </w:r>
+      <w:r>
+        <w:t>fault box</w:t>
+      </w:r>
+      <w:r>
+        <w:rPr>
+          <w:rFonts w:hint="eastAsia"/>
+        </w:rPr>
+        <w:t>与</w:t>
+      </w:r>
+      <w:proofErr w:type="spellStart"/>
+      <w:r>
+        <w:rPr>
+          <w:rFonts w:hint="eastAsia"/>
+        </w:rPr>
+        <w:t>g</w:t>
+      </w:r>
+      <w:r>
+        <w:t>roundTruth</w:t>
+      </w:r>
+      <w:proofErr w:type="spellEnd"/>
+      <w:r>
+        <w:rPr>
+          <w:rFonts w:hint="eastAsia"/>
+        </w:rPr>
+        <w:t>信息相关联，而</w:t>
+      </w:r>
+      <w:r>
+        <w:rPr>
+          <w:rFonts w:hint="eastAsia"/>
+        </w:rPr>
+        <w:t>YOLO</w:t>
+      </w:r>
+      <w:r>
+        <w:rPr>
+          <w:rFonts w:hint="eastAsia"/>
+        </w:rPr>
+        <w:t>是</w:t>
+      </w:r>
+      <w:r>
+        <w:rPr>
+          <w:rFonts w:hint="eastAsia"/>
+        </w:rPr>
+        <w:t>在原图像上划分网格，让每个网格负责中心落在网格里的</w:t>
+      </w:r>
+      <w:proofErr w:type="spellStart"/>
+      <w:r>
+        <w:rPr>
+          <w:rFonts w:hint="eastAsia"/>
+        </w:rPr>
+        <w:t>g</w:t>
+      </w:r>
+      <w:r>
+        <w:t>roundTruth</w:t>
+      </w:r>
+      <w:proofErr w:type="spellEnd"/>
+      <w:r>
+        <w:rPr>
+          <w:rFonts w:hint="eastAsia"/>
+        </w:rPr>
+        <w:t>。</w:t>
+      </w:r>
+      <w:r>
+        <w:rPr>
+          <w:rFonts w:hint="eastAsia"/>
+        </w:rPr>
+        <w:t>YOLO</w:t>
+      </w:r>
+      <w:r>
+        <w:rPr>
+          <w:rFonts w:hint="eastAsia"/>
+        </w:rPr>
+        <w:t>的</w:t>
+      </w:r>
+      <w:r>
+        <w:rPr>
+          <w:rFonts w:hint="eastAsia"/>
+        </w:rPr>
+        <w:t>每一个网格</w:t>
+      </w:r>
+      <w:r>
+        <w:rPr>
+          <w:rFonts w:hint="eastAsia"/>
+        </w:rPr>
+        <w:t>关联的两个</w:t>
+      </w:r>
+      <w:r>
+        <w:rPr>
+          <w:rFonts w:hint="eastAsia"/>
+        </w:rPr>
+        <w:t>bo</w:t>
+      </w:r>
+      <w:r>
+        <w:t>x</w:t>
+      </w:r>
+      <w:r>
+        <w:rPr>
+          <w:rFonts w:hint="eastAsia"/>
+        </w:rPr>
+        <w:t>共用一组类别信息，而</w:t>
+      </w:r>
+      <w:r>
+        <w:rPr>
+          <w:rFonts w:hint="eastAsia"/>
+        </w:rPr>
+        <w:t>对于</w:t>
+      </w:r>
+      <w:r>
+        <w:rPr>
+          <w:rFonts w:hint="eastAsia"/>
+        </w:rPr>
+        <w:t>SSD</w:t>
+      </w:r>
+      <w:r>
+        <w:rPr>
+          <w:rFonts w:hint="eastAsia"/>
+        </w:rPr>
+        <w:t>，</w:t>
+      </w:r>
+      <w:r>
+        <w:rPr>
+          <w:rFonts w:hint="eastAsia"/>
+        </w:rPr>
+        <w:t>同一个位置的每一个</w:t>
+      </w:r>
+      <w:r>
+        <w:rPr>
+          <w:rFonts w:hint="eastAsia"/>
+        </w:rPr>
+        <w:t>d</w:t>
+      </w:r>
+      <w:r>
+        <w:t>efault box</w:t>
+      </w:r>
+      <w:r>
+        <w:rPr>
+          <w:rFonts w:hint="eastAsia"/>
+        </w:rPr>
+        <w:t>都拥有各自的类别信息，相互不共享。也就是说对于</w:t>
+      </w:r>
+      <w:r>
+        <w:rPr>
+          <w:rFonts w:hint="eastAsia"/>
+        </w:rPr>
+        <w:t>YOLO</w:t>
+      </w:r>
+      <w:r>
+        <w:rPr>
+          <w:rFonts w:hint="eastAsia"/>
+        </w:rPr>
+        <w:t>，</w:t>
+      </w:r>
+      <w:r>
+        <w:rPr>
+          <w:rFonts w:hint="eastAsia"/>
+        </w:rPr>
+        <w:t>当不同</w:t>
+      </w:r>
+      <w:r>
+        <w:rPr>
+          <w:rFonts w:hint="eastAsia"/>
+        </w:rPr>
+        <w:t>（类别</w:t>
+      </w:r>
+      <w:r>
+        <w:rPr>
+          <w:rFonts w:hint="eastAsia"/>
+        </w:rPr>
+        <w:lastRenderedPageBreak/>
+        <w:t>的）</w:t>
+      </w:r>
+      <w:r>
+        <w:rPr>
+          <w:rFonts w:hint="eastAsia"/>
+        </w:rPr>
+        <w:t>目标的中心同时落在一个网格里时，无法被同时检测</w:t>
+      </w:r>
+      <w:r>
+        <w:rPr>
+          <w:rFonts w:hint="eastAsia"/>
+        </w:rPr>
+        <w:t>，但是</w:t>
+      </w:r>
+      <w:r>
+        <w:rPr>
+          <w:rFonts w:hint="eastAsia"/>
+        </w:rPr>
+        <w:t>SSD</w:t>
+      </w:r>
+      <w:r>
+        <w:rPr>
+          <w:rFonts w:hint="eastAsia"/>
+        </w:rPr>
+        <w:t>能检测出这种中心重叠的目标</w:t>
+      </w:r>
+      <w:r>
+        <w:rPr>
+          <w:rFonts w:hint="eastAsia"/>
+        </w:rPr>
+        <w:t>；</w:t>
+      </w:r>
+    </w:p>
+    <w:p>
+      <w:pPr>
+        <w:pStyle w:val="01"/>
+        <w:ind w:left="420" w:firstLineChars="0" w:firstLine="0"/>
+        <w:rPr>
+          <w:rFonts w:hint="eastAsia"/>
+        </w:rPr>
+      </w:pPr>
+      <w:r>
+        <w:rPr>
+          <w:rFonts w:hint="eastAsia"/>
+        </w:rPr>
+        <w:t>第五，从性能来说，</w:t>
+      </w:r>
+      <w:r>
+        <w:rPr>
+          <w:rFonts w:hint="eastAsia"/>
+        </w:rPr>
+        <w:t>YOLO</w:t>
+      </w:r>
+      <w:r>
+        <w:rPr>
+          <w:rFonts w:hint="eastAsia"/>
+        </w:rPr>
+        <w:t>更注重速度，速度比</w:t>
+      </w:r>
+      <w:r>
+        <w:rPr>
+          <w:rFonts w:hint="eastAsia"/>
+        </w:rPr>
+        <w:t>SSD</w:t>
+      </w:r>
+      <w:r>
+        <w:rPr>
+          <w:rFonts w:hint="eastAsia"/>
+        </w:rPr>
+        <w:t>更快一些，且输出的候选区域个数比</w:t>
+      </w:r>
+      <w:r>
+        <w:rPr>
+          <w:rFonts w:hint="eastAsia"/>
+        </w:rPr>
+        <w:t>SSD</w:t>
+      </w:r>
+      <w:r>
+        <w:rPr>
+          <w:rFonts w:hint="eastAsia"/>
+        </w:rPr>
+        <w:t>更少，而</w:t>
+      </w:r>
+      <w:r>
+        <w:rPr>
+          <w:rFonts w:hint="eastAsia"/>
+        </w:rPr>
+        <w:t>SSD</w:t>
+      </w:r>
+      <w:r>
+        <w:rPr>
+          <w:rFonts w:hint="eastAsia"/>
+        </w:rPr>
+        <w:t>同时兼顾速度和性能，性能比</w:t>
+      </w:r>
+      <w:r>
+        <w:rPr>
+          <w:rFonts w:hint="eastAsia"/>
+        </w:rPr>
+        <w:t>YOLO</w:t>
+      </w:r>
+      <w:r>
+        <w:rPr>
+          <w:rFonts w:hint="eastAsia"/>
+        </w:rPr>
+        <w:t>好很多；</w:t>
       </w:r>
     </w:p>
     <w:p>
@@ -23319,7 +24299,20 @@
           <w:rFonts w:hint="eastAsia"/>
           <w:b/>
         </w:rPr>
-        <w:t>YOLO</w:t>
+        <w:t>F</w:t>
+      </w:r>
+      <w:r>
+        <w:rPr>
+          <w:b/>
+        </w:rPr>
+        <w:t>aster R-CNN</w:t>
+      </w:r>
+      <w:r>
+        <w:rPr>
+          <w:rFonts w:hint="eastAsia"/>
+          <w:b/>
+        </w:rPr>
+        <w:t>-</w:t>
       </w:r>
       <w:r>
         <w:rPr>
@@ -23332,48 +24325,748 @@
     <w:p>
       <w:pPr>
         <w:pStyle w:val="01"/>
-        <w:numPr>
-          <w:ilvl w:val="0"/>
-          <w:numId w:val="30"/>
-        </w:numPr>
         <w:ind w:firstLineChars="0"/>
-        <w:rPr>
-          <w:b/>
-        </w:rPr>
-      </w:pPr>
-      <w:r>
-        <w:rPr>
-          <w:rFonts w:hint="eastAsia"/>
-          <w:b/>
+      </w:pPr>
+      <w:r>
+        <w:rPr>
+          <w:noProof/>
+        </w:rPr>
+        <w:drawing>
+          <wp:inline distT="0" distB="0" distL="0" distR="0" wp14:anchorId="049CF64A" wp14:editId="069EA2B2">
+            <wp:extent cx="5666667" cy="2104762"/>
+            <wp:effectExtent l="0" t="0" r="0" b="0"/>
+            <wp:docPr id="41" name="图片 41"/>
+            <wp:cNvGraphicFramePr>
+              <a:graphicFrameLocks xmlns:a="http://schemas.openxmlformats.org/drawingml/2006/main" noChangeAspect="1"/>
+            </wp:cNvGraphicFramePr>
+            <a:graphic xmlns:a="http://schemas.openxmlformats.org/drawingml/2006/main">
+              <a:graphicData uri="http://schemas.openxmlformats.org/drawingml/2006/picture">
+                <pic:pic xmlns:pic="http://schemas.openxmlformats.org/drawingml/2006/picture">
+                  <pic:nvPicPr>
+                    <pic:cNvPr id="1" name=""/>
+                    <pic:cNvPicPr/>
+                  </pic:nvPicPr>
+                  <pic:blipFill>
+                    <a:blip r:embed="rId46"/>
+                    <a:stretch>
+                      <a:fillRect/>
+                    </a:stretch>
+                  </pic:blipFill>
+                  <pic:spPr>
+                    <a:xfrm>
+                      <a:off x="0" y="0"/>
+                      <a:ext cx="5666667" cy="2104762"/>
+                    </a:xfrm>
+                    <a:prstGeom prst="rect">
+                      <a:avLst/>
+                    </a:prstGeom>
+                  </pic:spPr>
+                </pic:pic>
+              </a:graphicData>
+            </a:graphic>
+          </wp:inline>
+        </w:drawing>
+      </w:r>
+    </w:p>
+    <w:p>
+      <w:pPr>
+        <w:pStyle w:val="01"/>
+        <w:ind w:firstLineChars="0"/>
+      </w:pPr>
+      <w:r>
+        <w:rPr>
+          <w:rFonts w:hint="eastAsia"/>
+        </w:rPr>
+        <w:t>相同点：</w:t>
+      </w:r>
+    </w:p>
+    <w:p>
+      <w:pPr>
+        <w:pStyle w:val="01"/>
+        <w:ind w:left="420" w:firstLineChars="0" w:firstLine="0"/>
+      </w:pPr>
+      <w:r>
+        <w:rPr>
+          <w:rFonts w:hint="eastAsia"/>
+        </w:rPr>
+        <w:t>第一，</w:t>
+      </w:r>
+      <w:r>
+        <w:rPr>
+          <w:rFonts w:hint="eastAsia"/>
+        </w:rPr>
+        <w:t xml:space="preserve"> </w:t>
+      </w:r>
+      <w:r>
+        <w:rPr>
+          <w:rFonts w:hint="eastAsia"/>
+        </w:rPr>
+        <w:t>二者的网络都使用了已经预训练过的深层模型作为基本的卷积模块。</w:t>
+      </w:r>
+      <w:r>
+        <w:rPr>
+          <w:rFonts w:hint="eastAsia"/>
         </w:rPr>
         <w:t>SSD</w:t>
       </w:r>
       <w:r>
         <w:rPr>
           <w:rFonts w:hint="eastAsia"/>
-          <w:b/>
-        </w:rPr>
-        <w:t>与</w:t>
-      </w:r>
-      <w:r>
-        <w:rPr>
-          <w:rFonts w:hint="eastAsia"/>
-          <w:b/>
+        </w:rPr>
+        <w:t>是使用了</w:t>
+      </w:r>
+      <w:r>
+        <w:rPr>
+          <w:rFonts w:hint="eastAsia"/>
+        </w:rPr>
+        <w:t>VGG</w:t>
+      </w:r>
+      <w:r>
+        <w:t>16</w:t>
+      </w:r>
+      <w:r>
+        <w:rPr>
+          <w:rFonts w:hint="eastAsia"/>
+        </w:rPr>
+        <w:t>，</w:t>
+      </w:r>
+      <w:r>
+        <w:rPr>
+          <w:rFonts w:hint="eastAsia"/>
+        </w:rPr>
+        <w:t xml:space="preserve"> F</w:t>
+      </w:r>
+      <w:r>
+        <w:t>aster R-CNN</w:t>
+      </w:r>
+      <w:r>
+        <w:rPr>
+          <w:rFonts w:hint="eastAsia"/>
+        </w:rPr>
+        <w:t>使用了</w:t>
+      </w:r>
+      <w:r>
+        <w:rPr>
+          <w:rFonts w:hint="eastAsia"/>
+        </w:rPr>
+        <w:t>VGG</w:t>
+      </w:r>
+      <w:r>
+        <w:t>16</w:t>
+      </w:r>
+      <w:r>
+        <w:rPr>
+          <w:rFonts w:hint="eastAsia"/>
+        </w:rPr>
+        <w:t>和</w:t>
+      </w:r>
+      <w:proofErr w:type="spellStart"/>
+      <w:r>
+        <w:rPr>
+          <w:rFonts w:hint="eastAsia"/>
+        </w:rPr>
+        <w:t>R</w:t>
+      </w:r>
+      <w:r>
+        <w:t>es</w:t>
+      </w:r>
+      <w:r>
+        <w:rPr>
+          <w:rFonts w:hint="eastAsia"/>
+        </w:rPr>
+        <w:t>Net</w:t>
+      </w:r>
+      <w:proofErr w:type="spellEnd"/>
+      <w:r>
+        <w:rPr>
+          <w:rFonts w:hint="eastAsia"/>
+        </w:rPr>
+        <w:t>，事实上</w:t>
+      </w:r>
+      <w:r>
+        <w:rPr>
+          <w:rFonts w:hint="eastAsia"/>
+        </w:rPr>
+        <w:t>基本的卷积模块可以使用任何模型</w:t>
+      </w:r>
+      <w:r>
+        <w:rPr>
+          <w:rFonts w:hint="eastAsia"/>
+        </w:rPr>
+        <w:t>；</w:t>
+      </w:r>
+      <w:r>
+        <w:t xml:space="preserve"> </w:t>
+      </w:r>
+    </w:p>
+    <w:p>
+      <w:pPr>
+        <w:pStyle w:val="01"/>
+        <w:ind w:firstLineChars="0"/>
+      </w:pPr>
+      <w:r>
+        <w:rPr>
+          <w:rFonts w:hint="eastAsia"/>
+        </w:rPr>
+        <w:t>第</w:t>
+      </w:r>
+      <w:r>
+        <w:rPr>
+          <w:rFonts w:hint="eastAsia"/>
+        </w:rPr>
+        <w:t>二</w:t>
+      </w:r>
+      <w:r>
+        <w:rPr>
+          <w:rFonts w:hint="eastAsia"/>
+        </w:rPr>
+        <w:t>，</w:t>
+      </w:r>
+      <w:r>
+        <w:rPr>
+          <w:rFonts w:hint="eastAsia"/>
+        </w:rPr>
+        <w:t>网络都同时学习分类任务和位置回归任务，网络输出都包含了目标</w:t>
+      </w:r>
+      <w:r>
+        <w:rPr>
+          <w:rFonts w:hint="eastAsia"/>
+        </w:rPr>
+        <w:t>类别</w:t>
+      </w:r>
+      <w:r>
+        <w:rPr>
+          <w:rFonts w:hint="eastAsia"/>
+        </w:rPr>
+        <w:t>和位置</w:t>
+      </w:r>
+      <w:r>
+        <w:rPr>
+          <w:rFonts w:hint="eastAsia"/>
+        </w:rPr>
+        <w:t>信息</w:t>
+      </w:r>
+      <w:r>
+        <w:rPr>
+          <w:rFonts w:hint="eastAsia"/>
+        </w:rPr>
+        <w:t>；</w:t>
+      </w:r>
+    </w:p>
+    <w:p>
+      <w:pPr>
+        <w:pStyle w:val="01"/>
+        <w:ind w:firstLineChars="0"/>
+        <w:rPr>
+          <w:rFonts w:hint="eastAsia"/>
+        </w:rPr>
+      </w:pPr>
+      <w:r>
+        <w:rPr>
+          <w:rFonts w:hint="eastAsia"/>
+        </w:rPr>
+        <w:t>第三，都预定义了</w:t>
+      </w:r>
+      <w:r>
+        <w:rPr>
+          <w:rFonts w:hint="eastAsia"/>
+        </w:rPr>
+        <w:t>A</w:t>
+      </w:r>
+      <w:r>
+        <w:t>nchor</w:t>
+      </w:r>
+      <w:r>
+        <w:rPr>
+          <w:rFonts w:hint="eastAsia"/>
+        </w:rPr>
+        <w:t>或者</w:t>
+      </w:r>
+      <w:r>
+        <w:rPr>
+          <w:rFonts w:hint="eastAsia"/>
+        </w:rPr>
+        <w:t>D</w:t>
+      </w:r>
+      <w:r>
+        <w:t>efault box</w:t>
+      </w:r>
+      <w:r>
+        <w:rPr>
+          <w:rFonts w:hint="eastAsia"/>
+        </w:rPr>
+        <w:t>，</w:t>
+      </w:r>
+      <w:proofErr w:type="spellStart"/>
+      <w:r>
+        <w:rPr>
+          <w:rFonts w:hint="eastAsia"/>
+        </w:rPr>
+        <w:t>g</w:t>
+      </w:r>
+      <w:r>
+        <w:t>roundTruth</w:t>
+      </w:r>
+      <w:proofErr w:type="spellEnd"/>
+      <w:r>
+        <w:rPr>
+          <w:rFonts w:hint="eastAsia"/>
+        </w:rPr>
+        <w:t>都要和</w:t>
+      </w:r>
+      <w:r>
+        <w:rPr>
+          <w:rFonts w:hint="eastAsia"/>
+        </w:rPr>
+        <w:t>A</w:t>
+      </w:r>
+      <w:r>
+        <w:t>nchor</w:t>
+      </w:r>
+      <w:r>
+        <w:rPr>
+          <w:rFonts w:hint="eastAsia"/>
+        </w:rPr>
+        <w:t>或者</w:t>
+      </w:r>
+      <w:r>
+        <w:rPr>
+          <w:rFonts w:hint="eastAsia"/>
+        </w:rPr>
+        <w:t>D</w:t>
+      </w:r>
+      <w:r>
+        <w:t>efault Box</w:t>
+      </w:r>
+      <w:r>
+        <w:rPr>
+          <w:rFonts w:hint="eastAsia"/>
+        </w:rPr>
+        <w:t>进行关联；</w:t>
+      </w:r>
+    </w:p>
+    <w:p>
+      <w:pPr>
+        <w:pStyle w:val="01"/>
+        <w:ind w:firstLineChars="0"/>
+        <w:rPr>
+          <w:rFonts w:hint="eastAsia"/>
+        </w:rPr>
+      </w:pPr>
+      <w:r>
+        <w:rPr>
+          <w:rFonts w:hint="eastAsia"/>
+        </w:rPr>
+        <w:t>不同点：</w:t>
+      </w:r>
+    </w:p>
+    <w:p>
+      <w:pPr>
+        <w:pStyle w:val="01"/>
+        <w:ind w:firstLineChars="0"/>
+      </w:pPr>
+      <w:r>
+        <w:rPr>
+          <w:rFonts w:hint="eastAsia"/>
+        </w:rPr>
+        <w:t>第一，</w:t>
+      </w:r>
+      <w:r>
+        <w:rPr>
+          <w:rFonts w:hint="eastAsia"/>
         </w:rPr>
         <w:t>F</w:t>
       </w:r>
       <w:r>
-        <w:rPr>
-          <w:b/>
-        </w:rPr>
         <w:t>aster R-CNN</w:t>
       </w:r>
       <w:r>
         <w:rPr>
           <w:rFonts w:hint="eastAsia"/>
-          <w:b/>
-        </w:rPr>
-        <w:t>的对比</w:t>
+        </w:rPr>
+        <w:t>由</w:t>
+      </w:r>
+      <w:r>
+        <w:rPr>
+          <w:rFonts w:hint="eastAsia"/>
+        </w:rPr>
+        <w:t>RPN</w:t>
+      </w:r>
+      <w:r>
+        <w:rPr>
+          <w:rFonts w:hint="eastAsia"/>
+        </w:rPr>
+        <w:t>和</w:t>
+      </w:r>
+      <w:r>
+        <w:rPr>
+          <w:rFonts w:hint="eastAsia"/>
+        </w:rPr>
+        <w:t>Fa</w:t>
+      </w:r>
+      <w:r>
+        <w:t>st R-CNN</w:t>
+      </w:r>
+      <w:r>
+        <w:rPr>
+          <w:rFonts w:hint="eastAsia"/>
+        </w:rPr>
+        <w:t>（</w:t>
+      </w:r>
+      <w:r>
+        <w:rPr>
+          <w:rFonts w:hint="eastAsia"/>
+        </w:rPr>
+        <w:t>post classify boxes</w:t>
+      </w:r>
+      <w:r>
+        <w:rPr>
+          <w:rFonts w:hint="eastAsia"/>
+        </w:rPr>
+        <w:t>）两步构成，而</w:t>
+      </w:r>
+      <w:r>
+        <w:rPr>
+          <w:rFonts w:hint="eastAsia"/>
+        </w:rPr>
+        <w:t>SSD</w:t>
+      </w:r>
+      <w:r>
+        <w:rPr>
+          <w:rFonts w:hint="eastAsia"/>
+        </w:rPr>
+        <w:t>只需一步即可完成检测；</w:t>
+      </w:r>
+    </w:p>
+    <w:p>
+      <w:pPr>
+        <w:pStyle w:val="01"/>
+        <w:ind w:firstLineChars="0"/>
+      </w:pPr>
+      <w:r>
+        <w:rPr>
+          <w:rFonts w:hint="eastAsia"/>
+        </w:rPr>
+        <w:t>第二，</w:t>
+      </w:r>
+      <w:r>
+        <w:rPr>
+          <w:rFonts w:hint="eastAsia"/>
+        </w:rPr>
+        <w:t>F</w:t>
+      </w:r>
+      <w:r>
+        <w:t>aster R-CNN</w:t>
+      </w:r>
+      <w:r>
+        <w:rPr>
+          <w:rFonts w:hint="eastAsia"/>
+        </w:rPr>
+        <w:t>的</w:t>
+      </w:r>
+      <w:r>
+        <w:rPr>
+          <w:rFonts w:hint="eastAsia"/>
+        </w:rPr>
+        <w:t>A</w:t>
+      </w:r>
+      <w:r>
+        <w:t>nchor</w:t>
+      </w:r>
+      <w:r>
+        <w:rPr>
+          <w:rFonts w:hint="eastAsia"/>
+        </w:rPr>
+        <w:t>只用在单个特征层上，</w:t>
+      </w:r>
+      <w:r>
+        <w:rPr>
+          <w:rFonts w:hint="eastAsia"/>
+        </w:rPr>
+        <w:t>SSD</w:t>
+      </w:r>
+      <w:r>
+        <w:rPr>
+          <w:rFonts w:hint="eastAsia"/>
+        </w:rPr>
+        <w:t>的</w:t>
+      </w:r>
+      <w:r>
+        <w:rPr>
+          <w:rFonts w:hint="eastAsia"/>
+        </w:rPr>
+        <w:t>De</w:t>
+      </w:r>
+      <w:r>
+        <w:t>fault Box</w:t>
+      </w:r>
+      <w:r>
+        <w:rPr>
+          <w:rFonts w:hint="eastAsia"/>
+        </w:rPr>
+        <w:t>应用在多个特征层上</w:t>
+      </w:r>
+      <w:r>
+        <w:rPr>
+          <w:rFonts w:hint="eastAsia"/>
+        </w:rPr>
+        <w:t>，二者在尺度和长宽比的设置上也有所不同；</w:t>
+      </w:r>
+    </w:p>
+    <w:p>
+      <w:pPr>
+        <w:pStyle w:val="01"/>
+        <w:ind w:firstLineChars="0" w:firstLine="0"/>
+      </w:pPr>
+      <w:r>
+        <w:rPr>
+          <w:rFonts w:hint="eastAsia"/>
+        </w:rPr>
+        <w:t>第三，</w:t>
+      </w:r>
+      <w:r>
+        <w:rPr>
+          <w:rFonts w:hint="eastAsia"/>
+        </w:rPr>
+        <w:t xml:space="preserve"> F</w:t>
+      </w:r>
+      <w:r>
+        <w:t xml:space="preserve">aster </w:t>
+      </w:r>
+      <w:r>
+        <w:rPr>
+          <w:rFonts w:hint="eastAsia"/>
+        </w:rPr>
+        <w:t>R</w:t>
+      </w:r>
+      <w:r>
+        <w:t>-CNN</w:t>
+      </w:r>
+      <w:r>
+        <w:rPr>
+          <w:rFonts w:hint="eastAsia"/>
+        </w:rPr>
+        <w:t>的</w:t>
+      </w:r>
+      <w:r>
+        <w:rPr>
+          <w:rFonts w:hint="eastAsia"/>
+        </w:rPr>
+        <w:t>RPN</w:t>
+      </w:r>
+      <w:r>
+        <w:rPr>
+          <w:rFonts w:hint="eastAsia"/>
+        </w:rPr>
+        <w:t>和</w:t>
+      </w:r>
+      <w:r>
+        <w:rPr>
+          <w:rFonts w:hint="eastAsia"/>
+        </w:rPr>
+        <w:t>SSD</w:t>
+      </w:r>
+      <w:r>
+        <w:rPr>
+          <w:rFonts w:hint="eastAsia"/>
+        </w:rPr>
+        <w:t>虽然很相似，但是</w:t>
+      </w:r>
+      <w:r>
+        <w:rPr>
+          <w:rFonts w:hint="eastAsia"/>
+        </w:rPr>
+        <w:t>RPN</w:t>
+      </w:r>
+      <w:r>
+        <w:rPr>
+          <w:rFonts w:hint="eastAsia"/>
+        </w:rPr>
+        <w:t>的分类只是一个二分类，判断是否是目标，而没有判断具体是哪一类；</w:t>
+      </w:r>
+    </w:p>
+    <w:p>
+      <w:pPr>
+        <w:pStyle w:val="01"/>
+        <w:ind w:firstLineChars="0" w:firstLine="0"/>
+      </w:pPr>
+      <w:r>
+        <w:rPr>
+          <w:rFonts w:hint="eastAsia"/>
+        </w:rPr>
+        <w:t>第四</w:t>
+      </w:r>
+      <w:r>
+        <w:rPr>
+          <w:rFonts w:hint="eastAsia"/>
+        </w:rPr>
+        <w:t>，</w:t>
+      </w:r>
+      <w:r>
+        <w:rPr>
+          <w:rFonts w:hint="eastAsia"/>
+        </w:rPr>
+        <w:t>F</w:t>
+      </w:r>
+      <w:r>
+        <w:t>aster R-CNN</w:t>
+      </w:r>
+      <w:r>
+        <w:rPr>
+          <w:rFonts w:hint="eastAsia"/>
+        </w:rPr>
+        <w:t>需要将</w:t>
+      </w:r>
+      <w:r>
+        <w:rPr>
+          <w:rFonts w:hint="eastAsia"/>
+        </w:rPr>
+        <w:t>RPN</w:t>
+      </w:r>
+      <w:r>
+        <w:rPr>
+          <w:rFonts w:hint="eastAsia"/>
+        </w:rPr>
+        <w:t>和</w:t>
+      </w:r>
+      <w:r>
+        <w:rPr>
+          <w:rFonts w:hint="eastAsia"/>
+        </w:rPr>
+        <w:t>F</w:t>
+      </w:r>
+      <w:r>
+        <w:t>ast R-CNN</w:t>
+      </w:r>
+      <w:r>
+        <w:rPr>
+          <w:rFonts w:hint="eastAsia"/>
+        </w:rPr>
+        <w:t>进行四步迭代训练，而</w:t>
+      </w:r>
+      <w:r>
+        <w:rPr>
+          <w:rFonts w:hint="eastAsia"/>
+        </w:rPr>
+        <w:t>SSD</w:t>
+      </w:r>
+      <w:r>
+        <w:rPr>
+          <w:rFonts w:hint="eastAsia"/>
+        </w:rPr>
+        <w:t>的训练只需一步端到端的训练；</w:t>
+      </w:r>
+    </w:p>
+    <w:p>
+      <w:pPr>
+        <w:pStyle w:val="01"/>
+        <w:ind w:left="480" w:hangingChars="200" w:hanging="480"/>
+        <w:rPr>
+          <w:rFonts w:hint="eastAsia"/>
+        </w:rPr>
+      </w:pPr>
+      <w:r>
+        <w:rPr>
+          <w:rFonts w:hint="eastAsia"/>
+        </w:rPr>
+        <w:t>第五</w:t>
+      </w:r>
+      <w:r>
+        <w:rPr>
+          <w:rFonts w:hint="eastAsia"/>
+        </w:rPr>
+        <w:t>，</w:t>
+      </w:r>
+      <w:r>
+        <w:rPr>
+          <w:rFonts w:hint="eastAsia"/>
+        </w:rPr>
+        <w:t>F</w:t>
+      </w:r>
+      <w:r>
+        <w:t>aster R-CNN</w:t>
+      </w:r>
+      <w:r>
+        <w:rPr>
+          <w:rFonts w:hint="eastAsia"/>
+        </w:rPr>
+        <w:t>的</w:t>
+      </w:r>
+      <w:r>
+        <w:rPr>
+          <w:rFonts w:hint="eastAsia"/>
+        </w:rPr>
+        <w:t>F</w:t>
+      </w:r>
+      <w:r>
+        <w:t>ast R-CNN</w:t>
+      </w:r>
+      <w:r>
+        <w:rPr>
+          <w:rFonts w:hint="eastAsia"/>
+        </w:rPr>
+        <w:t>模块有全连接层，虽然因为</w:t>
+      </w:r>
+      <w:r>
+        <w:rPr>
+          <w:rFonts w:hint="eastAsia"/>
+        </w:rPr>
+        <w:t>ROI</w:t>
+      </w:r>
+      <w:r>
+        <w:t xml:space="preserve"> </w:t>
+      </w:r>
+      <w:r>
+        <w:rPr>
+          <w:rFonts w:hint="eastAsia"/>
+        </w:rPr>
+        <w:t>pooling</w:t>
+      </w:r>
+      <w:r>
+        <w:rPr>
+          <w:rFonts w:hint="eastAsia"/>
+        </w:rPr>
+        <w:t>策略使得</w:t>
+      </w:r>
+      <w:r>
+        <w:rPr>
+          <w:rFonts w:hint="eastAsia"/>
+        </w:rPr>
+        <w:t>F</w:t>
+      </w:r>
+      <w:r>
+        <w:t>as</w:t>
+      </w:r>
+      <w:r>
+        <w:rPr>
+          <w:rFonts w:hint="eastAsia"/>
+        </w:rPr>
+        <w:t>t</w:t>
+      </w:r>
+      <w:r>
+        <w:t xml:space="preserve"> </w:t>
+      </w:r>
+      <w:r>
+        <w:lastRenderedPageBreak/>
+        <w:t>R-CNN</w:t>
+      </w:r>
+      <w:r>
+        <w:rPr>
+          <w:rFonts w:hint="eastAsia"/>
+        </w:rPr>
+        <w:t>可以输入任意大小的候选区域集。但</w:t>
+      </w:r>
+      <w:r>
+        <w:rPr>
+          <w:rFonts w:hint="eastAsia"/>
+        </w:rPr>
+        <w:t>SSD</w:t>
+      </w:r>
+      <w:r>
+        <w:rPr>
+          <w:rFonts w:hint="eastAsia"/>
+        </w:rPr>
+        <w:t>整个网络是全卷积的，训练和优化更为容易；</w:t>
       </w:r>
     </w:p>
     <w:p>
@@ -23388,7 +25081,6 @@
         <w:rPr>
           <w:rFonts w:hint="eastAsia"/>
         </w:rPr>
-        <w:lastRenderedPageBreak/>
         <w:t>对比</w:t>
       </w:r>
       <w:r>
@@ -23437,12 +25129,599 @@
     </w:p>
     <w:p>
       <w:pPr>
+        <w:pStyle w:val="01"/>
+        <w:numPr>
+          <w:ilvl w:val="0"/>
+          <w:numId w:val="31"/>
+        </w:numPr>
+        <w:ind w:firstLineChars="0"/>
+        <w:rPr>
+          <w:b/>
+        </w:rPr>
+      </w:pPr>
+      <w:r>
+        <w:rPr>
+          <w:rFonts w:hint="eastAsia"/>
+          <w:b/>
+        </w:rPr>
+        <w:t>各方法关键技术总结</w:t>
+      </w:r>
+    </w:p>
+    <w:p>
+      <w:pPr>
+        <w:pStyle w:val="01"/>
+        <w:ind w:left="420" w:firstLineChars="0" w:firstLine="0"/>
+      </w:pPr>
+      <w:r>
+        <w:rPr>
+          <w:rFonts w:hint="eastAsia"/>
+        </w:rPr>
+        <w:t>目标检测方法从</w:t>
+      </w:r>
+      <w:r>
+        <w:rPr>
+          <w:rFonts w:hint="eastAsia"/>
+        </w:rPr>
+        <w:t>R</w:t>
+      </w:r>
+      <w:r>
+        <w:t>-CNN</w:t>
+      </w:r>
+      <w:r>
+        <w:rPr>
+          <w:rFonts w:hint="eastAsia"/>
+        </w:rPr>
+        <w:t>系列发展到</w:t>
+      </w:r>
+      <w:r>
+        <w:rPr>
+          <w:rFonts w:hint="eastAsia"/>
+        </w:rPr>
+        <w:t>S</w:t>
+      </w:r>
+      <w:r>
+        <w:t>ingle stage</w:t>
+      </w:r>
+      <w:r>
+        <w:rPr>
+          <w:rFonts w:hint="eastAsia"/>
+        </w:rPr>
+        <w:t>的</w:t>
+      </w:r>
+      <w:r>
+        <w:rPr>
+          <w:rFonts w:hint="eastAsia"/>
+        </w:rPr>
+        <w:t>SSD</w:t>
+      </w:r>
+      <w:r>
+        <w:rPr>
+          <w:rFonts w:hint="eastAsia"/>
+        </w:rPr>
+        <w:t>，</w:t>
+      </w:r>
+      <w:r>
+        <w:rPr>
+          <w:rFonts w:hint="eastAsia"/>
+        </w:rPr>
+        <w:t>回顾几大方法的关键创新</w:t>
+      </w:r>
+      <w:r>
+        <w:rPr>
+          <w:rFonts w:hint="eastAsia"/>
+        </w:rPr>
+        <w:t>，</w:t>
+      </w:r>
+      <w:r>
+        <w:rPr>
+          <w:rFonts w:hint="eastAsia"/>
+        </w:rPr>
+        <w:t>R</w:t>
+      </w:r>
+      <w:r>
+        <w:t>-CNN</w:t>
+      </w:r>
+      <w:r>
+        <w:rPr>
+          <w:rFonts w:hint="eastAsia"/>
+        </w:rPr>
+        <w:t>将</w:t>
+      </w:r>
+      <w:r>
+        <w:rPr>
+          <w:rFonts w:hint="eastAsia"/>
+        </w:rPr>
+        <w:t>CNN</w:t>
+      </w:r>
+      <w:r>
+        <w:rPr>
+          <w:rFonts w:hint="eastAsia"/>
+        </w:rPr>
+        <w:t>首次成功应用到目标检测中，</w:t>
+      </w:r>
+      <w:r>
+        <w:rPr>
+          <w:rFonts w:hint="eastAsia"/>
+        </w:rPr>
+        <w:t>SPP</w:t>
+      </w:r>
+      <w:r>
+        <w:rPr>
+          <w:rFonts w:hint="eastAsia"/>
+        </w:rPr>
+        <w:t>提出了</w:t>
+      </w:r>
+      <w:r>
+        <w:rPr>
+          <w:rFonts w:hint="eastAsia"/>
+        </w:rPr>
+        <w:t>SPP</w:t>
+      </w:r>
+      <w:r>
+        <w:rPr>
+          <w:rFonts w:hint="eastAsia"/>
+        </w:rPr>
+        <w:t>来处理任意大小的</w:t>
+      </w:r>
+      <w:r>
+        <w:rPr>
+          <w:rFonts w:hint="eastAsia"/>
+        </w:rPr>
+        <w:t>ROI</w:t>
+      </w:r>
+      <w:r>
+        <w:rPr>
+          <w:rFonts w:hint="eastAsia"/>
+        </w:rPr>
+        <w:t>输入问题，</w:t>
+      </w:r>
+      <w:r>
+        <w:rPr>
+          <w:rFonts w:hint="eastAsia"/>
+        </w:rPr>
+        <w:t>Fast</w:t>
+      </w:r>
+      <w:r>
+        <w:t xml:space="preserve"> R-CNN</w:t>
+      </w:r>
+      <w:r>
+        <w:rPr>
+          <w:rFonts w:hint="eastAsia"/>
+        </w:rPr>
+        <w:t>将</w:t>
+      </w:r>
+      <w:r>
+        <w:rPr>
+          <w:rFonts w:hint="eastAsia"/>
+        </w:rPr>
+        <w:t>SPP</w:t>
+      </w:r>
+      <w:r>
+        <w:rPr>
+          <w:rFonts w:hint="eastAsia"/>
+        </w:rPr>
+        <w:t>简化成</w:t>
+      </w:r>
+      <w:r>
+        <w:rPr>
+          <w:rFonts w:hint="eastAsia"/>
+        </w:rPr>
+        <w:t>ROI</w:t>
+      </w:r>
+      <w:r>
+        <w:t xml:space="preserve"> </w:t>
+      </w:r>
+      <w:r>
+        <w:rPr>
+          <w:rFonts w:hint="eastAsia"/>
+        </w:rPr>
+        <w:t>poo</w:t>
+      </w:r>
+      <w:r>
+        <w:t>ling</w:t>
+      </w:r>
+      <w:r>
+        <w:rPr>
+          <w:rFonts w:hint="eastAsia"/>
+        </w:rPr>
+        <w:t>并且引入了多任务损失将位置回归和分类</w:t>
+      </w:r>
+      <w:r>
+        <w:rPr>
+          <w:rFonts w:hint="eastAsia"/>
+        </w:rPr>
+        <w:t>两大问题</w:t>
+      </w:r>
+      <w:r>
+        <w:rPr>
+          <w:rFonts w:hint="eastAsia"/>
+        </w:rPr>
+        <w:t>统一到一个框架中，</w:t>
+      </w:r>
+      <w:r>
+        <w:rPr>
+          <w:rFonts w:hint="eastAsia"/>
+        </w:rPr>
+        <w:t>Fas</w:t>
+      </w:r>
+      <w:r>
+        <w:t>ter R-CNN</w:t>
+      </w:r>
+      <w:r>
+        <w:rPr>
+          <w:rFonts w:hint="eastAsia"/>
+        </w:rPr>
+        <w:t>提出了</w:t>
+      </w:r>
+      <w:r>
+        <w:rPr>
+          <w:rFonts w:hint="eastAsia"/>
+        </w:rPr>
+        <w:t>A</w:t>
+      </w:r>
+      <w:r>
+        <w:t>nchor</w:t>
+      </w:r>
+      <w:r>
+        <w:rPr>
+          <w:rFonts w:hint="eastAsia"/>
+        </w:rPr>
+        <w:t>和</w:t>
+      </w:r>
+      <w:r>
+        <w:rPr>
+          <w:rFonts w:hint="eastAsia"/>
+        </w:rPr>
+        <w:t>RPN</w:t>
+      </w:r>
+      <w:r>
+        <w:rPr>
+          <w:rFonts w:hint="eastAsia"/>
+        </w:rPr>
+        <w:t>网络</w:t>
+      </w:r>
+      <w:r>
+        <w:rPr>
+          <w:rFonts w:hint="eastAsia"/>
+        </w:rPr>
+        <w:t>，</w:t>
+      </w:r>
+      <w:r>
+        <w:rPr>
+          <w:rFonts w:hint="eastAsia"/>
+        </w:rPr>
+        <w:t>YOLO</w:t>
+      </w:r>
+      <w:r>
+        <w:rPr>
+          <w:rFonts w:hint="eastAsia"/>
+        </w:rPr>
+        <w:t>将目标检测当做一个回归问题求解，</w:t>
+      </w:r>
+      <w:r>
+        <w:rPr>
+          <w:rFonts w:hint="eastAsia"/>
+        </w:rPr>
+        <w:t>SSD</w:t>
+      </w:r>
+      <w:r>
+        <w:rPr>
+          <w:rFonts w:hint="eastAsia"/>
+        </w:rPr>
+        <w:t>提出了</w:t>
+      </w:r>
+      <w:r>
+        <w:rPr>
+          <w:rFonts w:hint="eastAsia"/>
+        </w:rPr>
+        <w:t>D</w:t>
+      </w:r>
+      <w:r>
+        <w:t xml:space="preserve">efault </w:t>
+      </w:r>
+      <w:r>
+        <w:rPr>
+          <w:rFonts w:hint="eastAsia"/>
+        </w:rPr>
+        <w:t>B</w:t>
+      </w:r>
+      <w:r>
+        <w:t>ox</w:t>
+      </w:r>
+      <w:r>
+        <w:rPr>
+          <w:rFonts w:hint="eastAsia"/>
+        </w:rPr>
+        <w:t>和多尺度特征融合</w:t>
+      </w:r>
+      <w:r>
+        <w:rPr>
+          <w:rFonts w:hint="eastAsia"/>
+        </w:rPr>
+        <w:t>。以上的</w:t>
+      </w:r>
+      <w:r>
+        <w:rPr>
+          <w:rFonts w:hint="eastAsia"/>
+        </w:rPr>
+        <w:t>每一个方法都基于前人，并超越前人</w:t>
+      </w:r>
+      <w:r>
+        <w:rPr>
+          <w:rFonts w:hint="eastAsia"/>
+        </w:rPr>
+        <w:t>，其改进的核心思想主要在两个方面：</w:t>
+      </w:r>
+    </w:p>
+    <w:p>
+      <w:pPr>
+        <w:pStyle w:val="01"/>
+        <w:ind w:left="420" w:firstLineChars="0" w:firstLine="0"/>
+      </w:pPr>
+      <w:r>
+        <w:rPr>
+          <w:rFonts w:hint="eastAsia"/>
+        </w:rPr>
+        <w:t>第一，整合多个步骤和任务，流程整体化；</w:t>
+      </w:r>
+    </w:p>
+    <w:p>
+      <w:pPr>
+        <w:pStyle w:val="01"/>
+        <w:ind w:left="420" w:firstLineChars="0" w:firstLine="0"/>
+        <w:rPr>
+          <w:rFonts w:hint="eastAsia"/>
+        </w:rPr>
+      </w:pPr>
+      <w:r>
+        <w:rPr>
+          <w:rFonts w:hint="eastAsia"/>
+        </w:rPr>
+        <w:t>第二，不同步骤，不同任务计算共享；</w:t>
+      </w:r>
+    </w:p>
+    <w:p>
+      <w:pPr>
+        <w:pStyle w:val="01"/>
+        <w:ind w:left="420" w:firstLineChars="0" w:firstLine="0"/>
+      </w:pPr>
+      <w:r>
+        <w:rPr>
+          <w:rFonts w:hint="eastAsia"/>
+        </w:rPr>
+        <w:t>【表格</w:t>
+      </w:r>
+      <w:r>
+        <w:rPr>
+          <w:rFonts w:hint="eastAsia"/>
+        </w:rPr>
+        <w:t>1</w:t>
+      </w:r>
+      <w:r>
+        <w:rPr>
+          <w:rFonts w:hint="eastAsia"/>
+        </w:rPr>
+        <w:t>】方法名字，年份，论文发表，</w:t>
+      </w:r>
+      <w:r>
+        <w:rPr>
+          <w:rFonts w:hint="eastAsia"/>
+        </w:rPr>
+        <w:t>作者，</w:t>
+      </w:r>
+      <w:r>
+        <w:rPr>
+          <w:rFonts w:hint="eastAsia"/>
+        </w:rPr>
+        <w:t>关键技术，</w:t>
+      </w:r>
+    </w:p>
+    <w:p>
+      <w:pPr>
+        <w:pStyle w:val="01"/>
+        <w:ind w:left="420" w:firstLineChars="0" w:firstLine="0"/>
+      </w:pPr>
+      <w:r>
+        <w:rPr>
+          <w:rFonts w:hint="eastAsia"/>
+        </w:rPr>
+        <w:t>【表格</w:t>
+      </w:r>
+      <w:r>
+        <w:rPr>
+          <w:rFonts w:hint="eastAsia"/>
+        </w:rPr>
+        <w:t>2</w:t>
+      </w:r>
+      <w:r>
+        <w:rPr>
+          <w:rFonts w:hint="eastAsia"/>
+        </w:rPr>
+        <w:t>】方法名字，</w:t>
+      </w:r>
+      <w:r>
+        <w:rPr>
+          <w:rFonts w:hint="eastAsia"/>
+        </w:rPr>
+        <w:t>是否开源，代码框架，代码语言</w:t>
+      </w:r>
+      <w:r>
+        <w:rPr>
+          <w:rFonts w:hint="eastAsia"/>
+        </w:rPr>
+        <w:t>，代码网址</w:t>
+      </w:r>
+    </w:p>
+    <w:p>
+      <w:pPr>
+        <w:pStyle w:val="01"/>
+        <w:ind w:left="420" w:firstLineChars="0" w:firstLine="0"/>
+        <w:rPr>
+          <w:rFonts w:hint="eastAsia"/>
+        </w:rPr>
+      </w:pPr>
+    </w:p>
+    <w:p>
+      <w:pPr>
+        <w:pStyle w:val="01"/>
+        <w:numPr>
+          <w:ilvl w:val="0"/>
+          <w:numId w:val="31"/>
+        </w:numPr>
+        <w:ind w:firstLineChars="0"/>
+        <w:rPr>
+          <w:b/>
+        </w:rPr>
+      </w:pPr>
+      <w:r>
+        <w:rPr>
+          <w:rFonts w:hint="eastAsia"/>
+          <w:b/>
+        </w:rPr>
+        <w:t>各方法</w:t>
+      </w:r>
+      <w:r>
+        <w:rPr>
+          <w:rFonts w:hint="eastAsia"/>
+          <w:b/>
+        </w:rPr>
+        <w:t>性能对比</w:t>
+      </w:r>
+    </w:p>
+    <w:p>
+      <w:pPr>
+        <w:pStyle w:val="01"/>
+        <w:ind w:firstLineChars="0"/>
+        <w:rPr>
+          <w:rFonts w:hint="eastAsia"/>
+        </w:rPr>
+      </w:pPr>
+      <w:r>
+        <w:rPr>
+          <w:rFonts w:hint="eastAsia"/>
+        </w:rPr>
+        <w:t>技术的发展源于需求，正是性能和速度的要求推动了目标检测方法朝着当今的路线和趋势进步和发展。</w:t>
+      </w:r>
+      <w:r>
+        <w:rPr>
+          <w:rFonts w:hint="eastAsia"/>
+        </w:rPr>
+        <w:t>在保证精度的同时兼顾速度，是目标检测的本质需求。</w:t>
+      </w:r>
+      <w:r>
+        <w:rPr>
+          <w:rFonts w:hint="eastAsia"/>
+        </w:rPr>
+        <w:t>只有性能和速度双重发展，才能让目标检测方法从科学理论走向实际应用。</w:t>
+      </w:r>
+      <w:r>
+        <w:rPr>
+          <w:rFonts w:hint="eastAsia"/>
+        </w:rPr>
+        <w:t>从</w:t>
+      </w:r>
+      <w:r>
+        <w:rPr>
+          <w:rFonts w:hint="eastAsia"/>
+        </w:rPr>
+        <w:t>R</w:t>
+      </w:r>
+      <w:r>
+        <w:t>-CNN</w:t>
+      </w:r>
+      <w:r>
+        <w:rPr>
+          <w:rFonts w:hint="eastAsia"/>
+        </w:rPr>
+        <w:t>到</w:t>
+      </w:r>
+      <w:r>
+        <w:rPr>
+          <w:rFonts w:hint="eastAsia"/>
+        </w:rPr>
+        <w:t>SSD</w:t>
+      </w:r>
+      <w:r>
+        <w:rPr>
+          <w:rFonts w:hint="eastAsia"/>
+        </w:rPr>
+        <w:t>，每个方法都在性能或者速度上有了巨大的提高，这一点从表【表格】和图【插图】中可以看出。</w:t>
+      </w:r>
+      <w:r>
+        <w:rPr>
+          <w:rFonts w:hint="eastAsia"/>
+        </w:rPr>
+        <w:t>在这些方法中，从性能和速度综合上来看，</w:t>
+      </w:r>
+      <w:r>
+        <w:rPr>
+          <w:rFonts w:hint="eastAsia"/>
+        </w:rPr>
+        <w:t>SSD</w:t>
+      </w:r>
+      <w:r>
+        <w:rPr>
+          <w:rFonts w:hint="eastAsia"/>
+        </w:rPr>
+        <w:t>是最具竞争力的方法。这也是本文选择用</w:t>
+      </w:r>
+      <w:r>
+        <w:rPr>
+          <w:rFonts w:hint="eastAsia"/>
+        </w:rPr>
+        <w:t>SSD</w:t>
+      </w:r>
+      <w:r>
+        <w:rPr>
+          <w:rFonts w:hint="eastAsia"/>
+        </w:rPr>
+        <w:t>作为核心方法的关键原因。</w:t>
+      </w:r>
+    </w:p>
+    <w:p>
+      <w:pPr>
+        <w:pStyle w:val="01"/>
+        <w:ind w:left="420" w:firstLineChars="0" w:firstLine="0"/>
+        <w:rPr>
+          <w:b/>
+        </w:rPr>
+      </w:pPr>
+      <w:r>
+        <w:rPr>
+          <w:rFonts w:hint="eastAsia"/>
+          <w:b/>
+        </w:rPr>
+        <w:t>【表格】方法名字，速度，性能，数据库</w:t>
+      </w:r>
+    </w:p>
+    <w:p>
+      <w:pPr>
+        <w:pStyle w:val="01"/>
+        <w:ind w:left="420" w:firstLineChars="0" w:firstLine="0"/>
+        <w:rPr>
+          <w:rFonts w:hint="eastAsia"/>
+          <w:b/>
+        </w:rPr>
+      </w:pPr>
+      <w:r>
+        <w:rPr>
+          <w:rFonts w:hint="eastAsia"/>
+          <w:b/>
+        </w:rPr>
+        <w:t>【画图】</w:t>
+      </w:r>
+    </w:p>
+    <w:p>
+      <w:pPr>
         <w:pStyle w:val="3"/>
         <w:numPr>
           <w:ilvl w:val="2"/>
           <w:numId w:val="25"/>
         </w:numPr>
         <w:ind w:leftChars="0" w:right="210"/>
+        <w:rPr>
+          <w:rFonts w:hint="eastAsia"/>
+        </w:rPr>
       </w:pPr>
       <w:r>
         <w:rPr>
@@ -23456,7 +25735,62 @@
         <w:rPr>
           <w:rFonts w:hint="eastAsia"/>
         </w:rPr>
-        <w:t>YOLO2, R-FCN</w:t>
+        <w:t>本章介绍的方法是当前目标检测领域比较有代表性的算法，而且这些方法与本文的核心算法</w:t>
+      </w:r>
+      <w:r>
+        <w:rPr>
+          <w:rFonts w:hint="eastAsia"/>
+        </w:rPr>
+        <w:t>SSD</w:t>
+      </w:r>
+      <w:r>
+        <w:rPr>
+          <w:rFonts w:hint="eastAsia"/>
+        </w:rPr>
+        <w:t>有着密切的关联，</w:t>
+      </w:r>
+      <w:r>
+        <w:rPr>
+          <w:rFonts w:hint="eastAsia"/>
+        </w:rPr>
+        <w:t>SSD</w:t>
+      </w:r>
+      <w:r>
+        <w:rPr>
+          <w:rFonts w:hint="eastAsia"/>
+        </w:rPr>
+        <w:t>直接或者间接参考了这些算法的思想。事实上，除了本章介绍的这些，目标检测领域还有其他经典算法，甚至有些是本节方法的升级版，由于和本文方法关系不大，本章没有进行介绍，这里仅简单列出方法的名字和关键技术，详细请查阅本文的参考文献。</w:t>
+      </w:r>
+    </w:p>
+    <w:p>
+      <w:pPr>
+        <w:rPr>
+          <w:rFonts w:hint="eastAsia"/>
+        </w:rPr>
+      </w:pPr>
+      <w:r>
+        <w:rPr>
+          <w:rFonts w:hint="eastAsia"/>
+        </w:rPr>
+        <w:t>【表格】</w:t>
+      </w:r>
+    </w:p>
+    <w:p>
+      <w:r>
+        <w:rPr>
+          <w:rFonts w:hint="eastAsia"/>
+        </w:rPr>
+        <w:lastRenderedPageBreak/>
+        <w:t xml:space="preserve">YOLO2, </w:t>
+      </w:r>
+      <w:r>
+        <w:t xml:space="preserve"> </w:t>
+      </w:r>
+      <w:r>
+        <w:rPr>
+          <w:rFonts w:hint="eastAsia"/>
+        </w:rPr>
+        <w:t>R-FCN</w:t>
       </w:r>
       <w:r>
         <w:rPr>
@@ -23523,7 +25857,13 @@
       </w:r>
       <w:proofErr w:type="spellEnd"/>
       <w:r>
-        <w:t>, CRAFT</w:t>
+        <w:t xml:space="preserve">, </w:t>
+      </w:r>
+      <w:r>
+        <w:t xml:space="preserve"> </w:t>
+      </w:r>
+      <w:r>
+        <w:t>CRAFT</w:t>
       </w:r>
     </w:p>
     <w:p>
@@ -23544,9 +25884,166 @@
     <w:p>
       <w:pPr>
         <w:pStyle w:val="01"/>
-        <w:ind w:left="1418" w:firstLineChars="0" w:firstLine="0"/>
-        <w:rPr>
-          <w:b/>
+        <w:ind w:firstLineChars="0" w:firstLine="0"/>
+      </w:pPr>
+      <w:r>
+        <w:rPr>
+          <w:rFonts w:hint="eastAsia"/>
+          <w:b/>
+        </w:rPr>
+        <w:t xml:space="preserve">  </w:t>
+      </w:r>
+      <w:r>
+        <w:rPr>
+          <w:rFonts w:hint="eastAsia"/>
+        </w:rPr>
+        <w:t>本章介绍了</w:t>
+      </w:r>
+      <w:r>
+        <w:rPr>
+          <w:rFonts w:hint="eastAsia"/>
+        </w:rPr>
+        <w:t>近年来目标检测方法的发展历程，从传统的目标检测方法，到基于</w:t>
+      </w:r>
+      <w:r>
+        <w:rPr>
+          <w:rFonts w:hint="eastAsia"/>
+        </w:rPr>
+        <w:t>R-CNN</w:t>
+      </w:r>
+      <w:r>
+        <w:rPr>
+          <w:rFonts w:hint="eastAsia"/>
+        </w:rPr>
+        <w:t>框架的系列方法——</w:t>
+      </w:r>
+      <w:r>
+        <w:rPr>
+          <w:rFonts w:hint="eastAsia"/>
+        </w:rPr>
+        <w:t>R</w:t>
+      </w:r>
+      <w:r>
+        <w:t>-CNN</w:t>
+      </w:r>
+      <w:r>
+        <w:rPr>
+          <w:rFonts w:hint="eastAsia"/>
+        </w:rPr>
+        <w:t>，</w:t>
+      </w:r>
+      <w:r>
+        <w:rPr>
+          <w:rFonts w:hint="eastAsia"/>
+        </w:rPr>
+        <w:t>SPP</w:t>
+      </w:r>
+      <w:r>
+        <w:rPr>
+          <w:rFonts w:hint="eastAsia"/>
+        </w:rPr>
+        <w:t>，</w:t>
+      </w:r>
+      <w:r>
+        <w:rPr>
+          <w:rFonts w:hint="eastAsia"/>
+        </w:rPr>
+        <w:t>F</w:t>
+      </w:r>
+      <w:r>
+        <w:t>ast R-CNN</w:t>
+      </w:r>
+      <w:r>
+        <w:rPr>
+          <w:rFonts w:hint="eastAsia"/>
+        </w:rPr>
+        <w:t>，</w:t>
+      </w:r>
+      <w:r>
+        <w:rPr>
+          <w:rFonts w:hint="eastAsia"/>
+        </w:rPr>
+        <w:t>F</w:t>
+      </w:r>
+      <w:r>
+        <w:t>aster R-CNN</w:t>
+      </w:r>
+      <w:r>
+        <w:rPr>
+          <w:rFonts w:hint="eastAsia"/>
+        </w:rPr>
+        <w:t>，再到</w:t>
+      </w:r>
+      <w:r>
+        <w:rPr>
+          <w:rFonts w:hint="eastAsia"/>
+        </w:rPr>
+        <w:t>S</w:t>
+      </w:r>
+      <w:r>
+        <w:t>ingle stage</w:t>
+      </w:r>
+      <w:r>
+        <w:rPr>
+          <w:rFonts w:hint="eastAsia"/>
+        </w:rPr>
+        <w:t>的</w:t>
+      </w:r>
+      <w:r>
+        <w:rPr>
+          <w:rFonts w:hint="eastAsia"/>
+        </w:rPr>
+        <w:t>YOLO</w:t>
+      </w:r>
+      <w:r>
+        <w:rPr>
+          <w:rFonts w:hint="eastAsia"/>
+        </w:rPr>
+        <w:t>，以及本章重点介绍的</w:t>
+      </w:r>
+      <w:r>
+        <w:rPr>
+          <w:rFonts w:hint="eastAsia"/>
+        </w:rPr>
+        <w:t>本文核心算法</w:t>
+      </w:r>
+      <w:r>
+        <w:rPr>
+          <w:rFonts w:hint="eastAsia"/>
+        </w:rPr>
+        <w:t>SSD</w:t>
+      </w:r>
+      <w:r>
+        <w:rPr>
+          <w:rFonts w:hint="eastAsia"/>
+        </w:rPr>
+        <w:t>。从各大方法的对比和改进思路，来理解</w:t>
+      </w:r>
+      <w:r>
+        <w:rPr>
+          <w:rFonts w:hint="eastAsia"/>
+        </w:rPr>
+        <w:t>SSD</w:t>
+      </w:r>
+      <w:r>
+        <w:rPr>
+          <w:rFonts w:hint="eastAsia"/>
+        </w:rPr>
+        <w:t>方法设计的灵感来源，以及它所具备的其他方法没有的优势</w:t>
+      </w:r>
+      <w:r>
+        <w:rPr>
+          <w:rFonts w:hint="eastAsia"/>
+        </w:rPr>
+        <w:t>。</w:t>
+      </w:r>
+    </w:p>
+    <w:p>
+      <w:pPr>
+        <w:pStyle w:val="01"/>
+        <w:ind w:firstLineChars="0" w:firstLine="0"/>
+        <w:rPr>
+          <w:rFonts w:hint="eastAsia"/>
         </w:rPr>
       </w:pPr>
     </w:p>
@@ -23588,8 +26085,6 @@
       <w:pPr>
         <w:pStyle w:val="10"/>
       </w:pPr>
-      <w:bookmarkStart w:id="10" w:name="第三章基于SSD的水平文本检测"/>
-      <w:bookmarkEnd w:id="10"/>
       <w:r>
         <w:rPr>
           <w:rFonts w:hint="eastAsia"/>
@@ -23630,9 +26125,7 @@
           <w:szCs w:val="32"/>
         </w:rPr>
       </w:pPr>
-      <w:bookmarkStart w:id="11" w:name="第四章基于SSD的倾斜文本检测"/>
-      <w:bookmarkStart w:id="12" w:name="_Toc389515902"/>
-      <w:bookmarkEnd w:id="11"/>
+      <w:bookmarkStart w:id="5" w:name="_Toc389515902"/>
     </w:p>
     <w:p>
       <w:pPr>
@@ -23671,6 +26164,69 @@
           <w:rFonts w:hint="eastAsia"/>
         </w:rPr>
         <w:t>检测</w:t>
+      </w:r>
+    </w:p>
+    <w:p>
+      <w:pPr>
+        <w:pStyle w:val="01"/>
+        <w:ind w:firstLine="480"/>
+      </w:pPr>
+      <w:r>
+        <w:rPr>
+          <w:rFonts w:hint="eastAsia"/>
+        </w:rPr>
+        <w:t>SSD</w:t>
+      </w:r>
+      <w:r>
+        <w:rPr>
+          <w:rFonts w:hint="eastAsia"/>
+        </w:rPr>
+        <w:t>可以用于文本检测</w:t>
+      </w:r>
+    </w:p>
+    <w:p>
+      <w:pPr>
+        <w:pStyle w:val="01"/>
+        <w:ind w:firstLine="480"/>
+      </w:pPr>
+      <w:r>
+        <w:rPr>
+          <w:rFonts w:hint="eastAsia"/>
+        </w:rPr>
+        <w:t>SSD</w:t>
+      </w:r>
+      <w:r>
+        <w:rPr>
+          <w:rFonts w:hint="eastAsia"/>
+        </w:rPr>
+        <w:t>不能直接用于文本检测</w:t>
+      </w:r>
+    </w:p>
+    <w:p>
+      <w:pPr>
+        <w:pStyle w:val="01"/>
+        <w:ind w:firstLine="480"/>
+        <w:rPr>
+          <w:rFonts w:hint="eastAsia"/>
+        </w:rPr>
+      </w:pPr>
+      <w:r>
+        <w:rPr>
+          <w:rFonts w:hint="eastAsia"/>
+        </w:rPr>
+        <w:t>对于</w:t>
+      </w:r>
+      <w:r>
+        <w:rPr>
+          <w:rFonts w:hint="eastAsia"/>
+        </w:rPr>
+        <w:t>SSD</w:t>
+      </w:r>
+      <w:r>
+        <w:rPr>
+          <w:rFonts w:hint="eastAsia"/>
+        </w:rPr>
+        <w:t>用在文本检测上的改进思路</w:t>
       </w:r>
     </w:p>
     <w:p>
@@ -23687,10 +26243,46 @@
       </w:pPr>
       <w:r>
         <w:rPr>
-          <w:rFonts w:hint="eastAsia"/>
-          <w:b/>
-        </w:rPr>
-        <w:t>文字检测的不同粒度</w:t>
+          <w:b/>
+        </w:rPr>
+        <w:t>D</w:t>
+      </w:r>
+      <w:r>
+        <w:rPr>
+          <w:rFonts w:hint="eastAsia"/>
+          <w:b/>
+        </w:rPr>
+        <w:t>e</w:t>
+      </w:r>
+      <w:r>
+        <w:rPr>
+          <w:b/>
+        </w:rPr>
+        <w:t>fault box</w:t>
+      </w:r>
+      <w:r>
+        <w:rPr>
+          <w:rFonts w:hint="eastAsia"/>
+          <w:b/>
+        </w:rPr>
+        <w:t>的改进</w:t>
+      </w:r>
+    </w:p>
+    <w:p>
+      <w:pPr>
+        <w:pStyle w:val="01"/>
+        <w:ind w:firstLineChars="0"/>
+        <w:rPr>
+          <w:rFonts w:hint="eastAsia"/>
+          <w:b/>
+        </w:rPr>
+      </w:pPr>
+      <w:r>
+        <w:rPr>
+          <w:rFonts w:hint="eastAsia"/>
+          <w:b/>
+        </w:rPr>
+        <w:t xml:space="preserve">  </w:t>
       </w:r>
     </w:p>
     <w:p>
@@ -23707,29 +26299,34 @@
       </w:pPr>
       <w:r>
         <w:rPr>
-          <w:b/>
-        </w:rPr>
-        <w:t>D</w:t>
-      </w:r>
-      <w:r>
-        <w:rPr>
-          <w:rFonts w:hint="eastAsia"/>
-          <w:b/>
-        </w:rPr>
-        <w:t>e</w:t>
-      </w:r>
-      <w:r>
-        <w:rPr>
-          <w:b/>
-        </w:rPr>
-        <w:t>fault box</w:t>
-      </w:r>
-      <w:r>
-        <w:rPr>
-          <w:rFonts w:hint="eastAsia"/>
-          <w:b/>
-        </w:rPr>
-        <w:t>的改进</w:t>
+          <w:rFonts w:hint="eastAsia"/>
+          <w:b/>
+        </w:rPr>
+        <w:t>基于投票的多尺度</w:t>
+      </w:r>
+      <w:r>
+        <w:rPr>
+          <w:rFonts w:hint="eastAsia"/>
+          <w:b/>
+        </w:rPr>
+        <w:t>输入融合</w:t>
+      </w:r>
+    </w:p>
+    <w:p>
+      <w:pPr>
+        <w:pStyle w:val="01"/>
+        <w:ind w:firstLineChars="0"/>
+        <w:rPr>
+          <w:rFonts w:hint="eastAsia"/>
+          <w:b/>
+        </w:rPr>
+      </w:pPr>
+      <w:r>
+        <w:rPr>
+          <w:rFonts w:hint="eastAsia"/>
+          <w:b/>
+        </w:rPr>
+        <w:t xml:space="preserve">  </w:t>
       </w:r>
     </w:p>
     <w:p>
@@ -23741,22 +26338,33 @@
         </w:numPr>
         <w:ind w:firstLineChars="0"/>
         <w:rPr>
-          <w:b/>
-        </w:rPr>
-      </w:pPr>
-      <w:r>
-        <w:rPr>
-          <w:rFonts w:hint="eastAsia"/>
-          <w:b/>
-        </w:rPr>
-        <w:t>基于投票的多尺度</w:t>
-      </w:r>
-      <w:r>
-        <w:rPr>
-          <w:rFonts w:hint="eastAsia"/>
-          <w:b/>
-        </w:rPr>
-        <w:t>输入融合</w:t>
+          <w:rFonts w:hint="eastAsia"/>
+          <w:b/>
+        </w:rPr>
+      </w:pPr>
+      <w:r>
+        <w:rPr>
+          <w:rFonts w:hint="eastAsia"/>
+          <w:b/>
+        </w:rPr>
+        <w:t>数据扩充</w:t>
+      </w:r>
+    </w:p>
+    <w:p>
+      <w:pPr>
+        <w:pStyle w:val="01"/>
+        <w:ind w:firstLineChars="0"/>
+        <w:rPr>
+          <w:rFonts w:hint="eastAsia"/>
+          <w:b/>
+        </w:rPr>
+      </w:pPr>
+      <w:r>
+        <w:rPr>
+          <w:rFonts w:hint="eastAsia"/>
+          <w:b/>
+        </w:rPr>
+        <w:t xml:space="preserve">  </w:t>
       </w:r>
     </w:p>
     <w:p>
@@ -23810,35 +26418,12 @@
     <w:p>
       <w:pPr>
         <w:pStyle w:val="01"/>
-        <w:numPr>
-          <w:ilvl w:val="2"/>
-          <w:numId w:val="16"/>
-        </w:numPr>
         <w:ind w:firstLineChars="0"/>
         <w:rPr>
-          <w:b/>
-        </w:rPr>
-      </w:pPr>
-      <w:r>
-        <w:rPr>
-          <w:rFonts w:hint="eastAsia"/>
-          <w:b/>
-        </w:rPr>
-        <w:t>D</w:t>
-      </w:r>
-      <w:r>
-        <w:rPr>
-          <w:b/>
-        </w:rPr>
-        <w:t>efault box</w:t>
-      </w:r>
-      <w:r>
-        <w:rPr>
-          <w:rFonts w:hint="eastAsia"/>
-          <w:b/>
-        </w:rPr>
-        <w:t>长宽比的影响</w:t>
-      </w:r>
+          <w:rFonts w:hint="eastAsia"/>
+          <w:b/>
+        </w:rPr>
+      </w:pPr>
     </w:p>
     <w:p>
       <w:pPr>
@@ -23857,8 +26442,31 @@
           <w:rFonts w:hint="eastAsia"/>
           <w:b/>
         </w:rPr>
-        <w:t>数据扩增的影响</w:t>
-      </w:r>
+        <w:t>D</w:t>
+      </w:r>
+      <w:r>
+        <w:rPr>
+          <w:b/>
+        </w:rPr>
+        <w:t>efault box</w:t>
+      </w:r>
+      <w:r>
+        <w:rPr>
+          <w:rFonts w:hint="eastAsia"/>
+          <w:b/>
+        </w:rPr>
+        <w:t>长宽比的影响</w:t>
+      </w:r>
+    </w:p>
+    <w:p>
+      <w:pPr>
+        <w:pStyle w:val="01"/>
+        <w:ind w:firstLineChars="0"/>
+        <w:rPr>
+          <w:rFonts w:hint="eastAsia"/>
+          <w:b/>
+        </w:rPr>
+      </w:pPr>
     </w:p>
     <w:p>
       <w:pPr>
@@ -23877,8 +26485,18 @@
           <w:rFonts w:hint="eastAsia"/>
           <w:b/>
         </w:rPr>
-        <w:t>训练尺度的影响</w:t>
-      </w:r>
+        <w:t>数据集的影响</w:t>
+      </w:r>
+    </w:p>
+    <w:p>
+      <w:pPr>
+        <w:pStyle w:val="01"/>
+        <w:ind w:firstLineChars="0"/>
+        <w:rPr>
+          <w:rFonts w:hint="eastAsia"/>
+          <w:b/>
+        </w:rPr>
+      </w:pPr>
     </w:p>
     <w:p>
       <w:pPr>
@@ -23897,8 +26515,18 @@
           <w:rFonts w:hint="eastAsia"/>
           <w:b/>
         </w:rPr>
-        <w:t>多尺度输出融合的影响</w:t>
-      </w:r>
+        <w:t>数据扩增的影响</w:t>
+      </w:r>
+    </w:p>
+    <w:p>
+      <w:pPr>
+        <w:pStyle w:val="01"/>
+        <w:ind w:firstLineChars="0"/>
+        <w:rPr>
+          <w:rFonts w:hint="eastAsia"/>
+          <w:b/>
+        </w:rPr>
+      </w:pPr>
     </w:p>
     <w:p>
       <w:pPr>
@@ -23917,22 +26545,18 @@
           <w:rFonts w:hint="eastAsia"/>
           <w:b/>
         </w:rPr>
-        <w:t>多尺度</w:t>
-      </w:r>
-      <w:r>
-        <w:rPr>
-          <w:rFonts w:hint="eastAsia"/>
-          <w:b/>
-        </w:rPr>
-        <w:t>输入</w:t>
-      </w:r>
-      <w:r>
-        <w:rPr>
-          <w:rFonts w:hint="eastAsia"/>
-          <w:b/>
-        </w:rPr>
-        <w:t>融合的影响</w:t>
-      </w:r>
+        <w:t>训练尺度的影响</w:t>
+      </w:r>
+    </w:p>
+    <w:p>
+      <w:pPr>
+        <w:pStyle w:val="01"/>
+        <w:ind w:firstLineChars="0"/>
+        <w:rPr>
+          <w:rFonts w:hint="eastAsia"/>
+          <w:b/>
+        </w:rPr>
+      </w:pPr>
     </w:p>
     <w:p>
       <w:pPr>
@@ -23951,8 +26575,18 @@
           <w:rFonts w:hint="eastAsia"/>
           <w:b/>
         </w:rPr>
-        <w:t>学习率的影响</w:t>
-      </w:r>
+        <w:t>多尺度输出融合的影响</w:t>
+      </w:r>
+    </w:p>
+    <w:p>
+      <w:pPr>
+        <w:pStyle w:val="01"/>
+        <w:ind w:firstLineChars="0"/>
+        <w:rPr>
+          <w:rFonts w:hint="eastAsia"/>
+          <w:b/>
+        </w:rPr>
+      </w:pPr>
     </w:p>
     <w:p>
       <w:pPr>
@@ -23971,15 +26605,32 @@
           <w:rFonts w:hint="eastAsia"/>
           <w:b/>
         </w:rPr>
-        <w:t>性能</w:t>
-      </w:r>
-      <w:r>
-        <w:rPr>
-          <w:rFonts w:hint="eastAsia"/>
-          <w:b/>
-        </w:rPr>
-        <w:t>可视化</w:t>
-      </w:r>
+        <w:t>多尺度</w:t>
+      </w:r>
+      <w:r>
+        <w:rPr>
+          <w:rFonts w:hint="eastAsia"/>
+          <w:b/>
+        </w:rPr>
+        <w:t>输入</w:t>
+      </w:r>
+      <w:r>
+        <w:rPr>
+          <w:rFonts w:hint="eastAsia"/>
+          <w:b/>
+        </w:rPr>
+        <w:t>融合的影响</w:t>
+      </w:r>
+    </w:p>
+    <w:p>
+      <w:pPr>
+        <w:pStyle w:val="01"/>
+        <w:ind w:firstLineChars="0"/>
+        <w:rPr>
+          <w:rFonts w:hint="eastAsia"/>
+          <w:b/>
+        </w:rPr>
+      </w:pPr>
     </w:p>
     <w:p>
       <w:pPr>
@@ -23998,8 +26649,85 @@
           <w:rFonts w:hint="eastAsia"/>
           <w:b/>
         </w:rPr>
+        <w:t>学习率的影响</w:t>
+      </w:r>
+    </w:p>
+    <w:p>
+      <w:pPr>
+        <w:pStyle w:val="01"/>
+        <w:ind w:firstLineChars="0"/>
+        <w:rPr>
+          <w:rFonts w:hint="eastAsia"/>
+          <w:b/>
+        </w:rPr>
+      </w:pPr>
+    </w:p>
+    <w:p>
+      <w:pPr>
+        <w:pStyle w:val="01"/>
+        <w:numPr>
+          <w:ilvl w:val="2"/>
+          <w:numId w:val="16"/>
+        </w:numPr>
+        <w:ind w:firstLineChars="0"/>
+        <w:rPr>
+          <w:b/>
+        </w:rPr>
+      </w:pPr>
+      <w:r>
+        <w:rPr>
+          <w:rFonts w:hint="eastAsia"/>
+          <w:b/>
+        </w:rPr>
+        <w:t>性能</w:t>
+      </w:r>
+      <w:r>
+        <w:rPr>
+          <w:rFonts w:hint="eastAsia"/>
+          <w:b/>
+        </w:rPr>
+        <w:t>可视化</w:t>
+      </w:r>
+    </w:p>
+    <w:p>
+      <w:pPr>
+        <w:pStyle w:val="01"/>
+        <w:ind w:firstLineChars="0"/>
+        <w:rPr>
+          <w:rFonts w:hint="eastAsia"/>
+          <w:b/>
+        </w:rPr>
+      </w:pPr>
+    </w:p>
+    <w:p>
+      <w:pPr>
+        <w:pStyle w:val="01"/>
+        <w:numPr>
+          <w:ilvl w:val="2"/>
+          <w:numId w:val="16"/>
+        </w:numPr>
+        <w:ind w:firstLineChars="0"/>
+        <w:rPr>
+          <w:b/>
+        </w:rPr>
+      </w:pPr>
+      <w:r>
+        <w:rPr>
+          <w:rFonts w:hint="eastAsia"/>
+          <w:b/>
+        </w:rPr>
         <w:t>样本大小的敏感性</w:t>
       </w:r>
+    </w:p>
+    <w:p>
+      <w:pPr>
+        <w:pStyle w:val="01"/>
+        <w:ind w:firstLineChars="0"/>
+        <w:rPr>
+          <w:rFonts w:hint="eastAsia"/>
+          <w:b/>
+        </w:rPr>
+      </w:pPr>
     </w:p>
     <w:p>
       <w:pPr>
@@ -24054,7 +26782,7 @@
         <w:lastRenderedPageBreak/>
         <w:t>基于</w:t>
       </w:r>
-      <w:bookmarkEnd w:id="12"/>
+      <w:bookmarkEnd w:id="5"/>
       <w:r>
         <w:rPr>
           <w:rFonts w:hint="eastAsia"/>
@@ -24073,7 +26801,7 @@
       <w:pPr>
         <w:pStyle w:val="2"/>
       </w:pPr>
-      <w:bookmarkStart w:id="13" w:name="_Toc389515903"/>
+      <w:bookmarkStart w:id="6" w:name="_Toc389515903"/>
       <w:r>
         <w:rPr>
           <w:rFonts w:hint="eastAsia"/>
@@ -24086,7 +26814,7 @@
         </w:rPr>
         <w:t>组合特征</w:t>
       </w:r>
-      <w:bookmarkEnd w:id="13"/>
+      <w:bookmarkEnd w:id="6"/>
     </w:p>
     <w:p>
       <w:pPr>
@@ -24114,8 +26842,6 @@
       <w:pPr>
         <w:pStyle w:val="10"/>
       </w:pPr>
-      <w:bookmarkStart w:id="14" w:name="第五章实验结果分析"/>
-      <w:bookmarkEnd w:id="14"/>
       <w:r>
         <w:rPr>
           <w:rFonts w:hint="eastAsia"/>
@@ -24136,6 +26862,23 @@
           <w:rFonts w:hint="eastAsia"/>
           <w:b w:val="0"/>
         </w:rPr>
+        <w:t>文字检测的三种粒度</w:t>
+      </w:r>
+      <w:bookmarkStart w:id="7" w:name="_GoBack"/>
+      <w:bookmarkEnd w:id="7"/>
+    </w:p>
+    <w:p>
+      <w:pPr>
+        <w:pStyle w:val="2"/>
+        <w:rPr>
+          <w:b w:val="0"/>
+        </w:rPr>
+      </w:pPr>
+      <w:r>
+        <w:rPr>
+          <w:rFonts w:hint="eastAsia"/>
+          <w:b w:val="0"/>
+        </w:rPr>
         <w:t>数据库</w:t>
       </w:r>
     </w:p>
@@ -24201,9 +26944,7 @@
       <w:pPr>
         <w:pStyle w:val="10"/>
       </w:pPr>
-      <w:bookmarkStart w:id="15" w:name="第六章总结与展望"/>
-      <w:bookmarkStart w:id="16" w:name="_Toc389515929"/>
-      <w:bookmarkEnd w:id="15"/>
+      <w:bookmarkStart w:id="8" w:name="_Toc389515929"/>
       <w:r>
         <w:rPr>
           <w:rFonts w:hint="eastAsia"/>
@@ -24211,21 +26952,21 @@
         <w:lastRenderedPageBreak/>
         <w:t>总结与展望</w:t>
       </w:r>
-      <w:bookmarkEnd w:id="16"/>
+      <w:bookmarkEnd w:id="8"/>
     </w:p>
     <w:p/>
     <w:p>
       <w:pPr>
         <w:pStyle w:val="2"/>
       </w:pPr>
-      <w:bookmarkStart w:id="17" w:name="_Toc389515930"/>
+      <w:bookmarkStart w:id="9" w:name="_Toc389515930"/>
       <w:r>
         <w:rPr>
           <w:rFonts w:hint="eastAsia"/>
         </w:rPr>
         <w:t>总结</w:t>
       </w:r>
-      <w:bookmarkEnd w:id="17"/>
+      <w:bookmarkEnd w:id="9"/>
     </w:p>
     <w:p>
       <w:pPr>
@@ -24479,14 +27220,14 @@
       <w:pPr>
         <w:pStyle w:val="2"/>
       </w:pPr>
-      <w:bookmarkStart w:id="18" w:name="_Toc389515931"/>
+      <w:bookmarkStart w:id="10" w:name="_Toc389515931"/>
       <w:r>
         <w:rPr>
           <w:rFonts w:hint="eastAsia"/>
         </w:rPr>
         <w:t>展望</w:t>
       </w:r>
-      <w:bookmarkEnd w:id="18"/>
+      <w:bookmarkEnd w:id="10"/>
     </w:p>
     <w:p>
       <w:pPr>
@@ -24803,11 +27544,9 @@
         </w:numPr>
         <w:ind w:left="420"/>
       </w:pPr>
-      <w:bookmarkStart w:id="19" w:name="参考文献"/>
-      <w:bookmarkStart w:id="20" w:name="_Toc295050260"/>
-      <w:bookmarkStart w:id="21" w:name="_Toc294465626"/>
-      <w:bookmarkStart w:id="22" w:name="_Toc389515932"/>
-      <w:bookmarkEnd w:id="19"/>
+      <w:bookmarkStart w:id="11" w:name="_Toc295050260"/>
+      <w:bookmarkStart w:id="12" w:name="_Toc294465626"/>
+      <w:bookmarkStart w:id="13" w:name="_Toc389515932"/>
       <w:r>
         <w:rPr>
           <w:rFonts w:hint="eastAsia"/>
@@ -24815,9 +27554,9 @@
         <w:lastRenderedPageBreak/>
         <w:t>参考文献</w:t>
       </w:r>
-      <w:bookmarkEnd w:id="20"/>
-      <w:bookmarkEnd w:id="21"/>
-      <w:bookmarkEnd w:id="22"/>
+      <w:bookmarkEnd w:id="11"/>
+      <w:bookmarkEnd w:id="12"/>
+      <w:bookmarkEnd w:id="13"/>
     </w:p>
     <w:p>
       <w:pPr>
@@ -26226,7 +28965,7 @@
         </w:numPr>
         <w:spacing w:line="240" w:lineRule="auto"/>
       </w:pPr>
-      <w:hyperlink r:id="rId45" w:history="1">
+      <w:hyperlink r:id="rId47" w:history="1">
         <w:r>
           <w:rPr>
             <w:rStyle w:val="a4"/>
@@ -26244,7 +28983,7 @@
         </w:numPr>
         <w:spacing w:line="240" w:lineRule="auto"/>
       </w:pPr>
-      <w:hyperlink r:id="rId46" w:history="1">
+      <w:hyperlink r:id="rId48" w:history="1">
         <w:r>
           <w:rPr>
             <w:rStyle w:val="a4"/>
@@ -26262,7 +29001,7 @@
         </w:numPr>
         <w:spacing w:line="240" w:lineRule="auto"/>
       </w:pPr>
-      <w:hyperlink r:id="rId47" w:history="1">
+      <w:hyperlink r:id="rId49" w:history="1">
         <w:r>
           <w:rPr>
             <w:rStyle w:val="a4"/>
@@ -26280,7 +29019,7 @@
         </w:numPr>
         <w:spacing w:line="240" w:lineRule="auto"/>
       </w:pPr>
-      <w:hyperlink r:id="rId48" w:history="1">
+      <w:hyperlink r:id="rId50" w:history="1">
         <w:r>
           <w:rPr>
             <w:rStyle w:val="a4"/>
@@ -26298,7 +29037,7 @@
         </w:numPr>
         <w:spacing w:line="240" w:lineRule="auto"/>
       </w:pPr>
-      <w:hyperlink r:id="rId49" w:history="1">
+      <w:hyperlink r:id="rId51" w:history="1">
         <w:r>
           <w:rPr>
             <w:rStyle w:val="a4"/>
@@ -26316,7 +29055,7 @@
         </w:numPr>
         <w:spacing w:line="240" w:lineRule="auto"/>
       </w:pPr>
-      <w:hyperlink r:id="rId50" w:history="1">
+      <w:hyperlink r:id="rId52" w:history="1">
         <w:r>
           <w:rPr>
             <w:rStyle w:val="a4"/>
@@ -26334,7 +29073,7 @@
         </w:numPr>
         <w:spacing w:line="240" w:lineRule="auto"/>
       </w:pPr>
-      <w:hyperlink r:id="rId51" w:history="1">
+      <w:hyperlink r:id="rId53" w:history="1">
         <w:r>
           <w:rPr>
             <w:rStyle w:val="a4"/>
@@ -26352,8 +29091,8 @@
         </w:numPr>
         <w:ind w:left="420"/>
       </w:pPr>
-      <w:bookmarkStart w:id="23" w:name="_Toc295050259"/>
-      <w:bookmarkStart w:id="24" w:name="_Toc294465625"/>
+      <w:bookmarkStart w:id="14" w:name="_Toc295050259"/>
+      <w:bookmarkStart w:id="15" w:name="_Toc294465625"/>
     </w:p>
     <w:p>
       <w:pPr>
@@ -26363,11 +29102,9 @@
           <w:numId w:val="0"/>
         </w:numPr>
       </w:pPr>
-      <w:bookmarkStart w:id="25" w:name="科研成果"/>
-      <w:bookmarkStart w:id="26" w:name="_Toc389515933"/>
-      <w:bookmarkEnd w:id="23"/>
-      <w:bookmarkEnd w:id="24"/>
-      <w:bookmarkEnd w:id="25"/>
+      <w:bookmarkStart w:id="16" w:name="_Toc389515933"/>
+      <w:bookmarkEnd w:id="14"/>
+      <w:bookmarkEnd w:id="15"/>
       <w:r>
         <w:rPr>
           <w:rFonts w:hint="eastAsia"/>
@@ -26375,7 +29112,7 @@
         <w:lastRenderedPageBreak/>
         <w:t>科研成果</w:t>
       </w:r>
-      <w:bookmarkEnd w:id="26"/>
+      <w:bookmarkEnd w:id="16"/>
     </w:p>
     <w:p>
       <w:pPr>
@@ -26953,9 +29690,7 @@
           <w:numId w:val="0"/>
         </w:numPr>
       </w:pPr>
-      <w:bookmarkStart w:id="27" w:name="致谢语"/>
-      <w:bookmarkStart w:id="28" w:name="_Toc389515934"/>
-      <w:bookmarkEnd w:id="27"/>
+      <w:bookmarkStart w:id="17" w:name="_Toc389515934"/>
       <w:r>
         <w:rPr>
           <w:rFonts w:hint="eastAsia"/>
@@ -26963,7 +29698,7 @@
         <w:lastRenderedPageBreak/>
         <w:t>致谢语</w:t>
       </w:r>
-      <w:bookmarkEnd w:id="28"/>
+      <w:bookmarkEnd w:id="17"/>
     </w:p>
     <w:p>
       <w:pPr>
@@ -27287,7 +30022,7 @@
             <w:noProof/>
             <w:lang w:val="zh-CN"/>
           </w:rPr>
-          <w:t>26</w:t>
+          <w:t>39</w:t>
         </w:r>
         <w:r>
           <w:rPr>
@@ -27692,9 +30427,9 @@
     </w:lvl>
   </w:abstractNum>
   <w:abstractNum w:abstractNumId="5" w15:restartNumberingAfterBreak="0">
-    <w:nsid w:val="1AB96AD6"/>
+    <w:nsid w:val="19FF7B7F"/>
     <w:multiLevelType w:val="hybridMultilevel"/>
-    <w:tmpl w:val="540221B2"/>
+    <w:tmpl w:val="032C035C"/>
     <w:lvl w:ilvl="0" w:tplc="95D44CD2">
       <w:start w:val="1"/>
       <w:numFmt w:val="decimal"/>
@@ -27781,9 +30516,9 @@
     </w:lvl>
   </w:abstractNum>
   <w:abstractNum w:abstractNumId="6" w15:restartNumberingAfterBreak="0">
-    <w:nsid w:val="20482915"/>
+    <w:nsid w:val="1AB96AD6"/>
     <w:multiLevelType w:val="hybridMultilevel"/>
-    <w:tmpl w:val="032C035C"/>
+    <w:tmpl w:val="540221B2"/>
     <w:lvl w:ilvl="0" w:tplc="95D44CD2">
       <w:start w:val="1"/>
       <w:numFmt w:val="decimal"/>
@@ -27870,16 +30605,16 @@
     </w:lvl>
   </w:abstractNum>
   <w:abstractNum w:abstractNumId="7" w15:restartNumberingAfterBreak="0">
-    <w:nsid w:val="20C0141C"/>
+    <w:nsid w:val="20482915"/>
     <w:multiLevelType w:val="hybridMultilevel"/>
-    <w:tmpl w:val="CEFC45A6"/>
-    <w:lvl w:ilvl="0" w:tplc="3CD8BC6A">
+    <w:tmpl w:val="032C035C"/>
+    <w:lvl w:ilvl="0" w:tplc="95D44CD2">
       <w:start w:val="1"/>
       <w:numFmt w:val="decimal"/>
-      <w:lvlText w:val="[%1]"/>
+      <w:lvlText w:val="（%1）"/>
       <w:lvlJc w:val="left"/>
       <w:pPr>
-        <w:ind w:left="420" w:hanging="420"/>
+        <w:ind w:left="840" w:hanging="420"/>
       </w:pPr>
       <w:rPr>
         <w:rFonts w:hint="eastAsia"/>
@@ -27891,7 +30626,7 @@
       <w:lvlText w:val="%2)"/>
       <w:lvlJc w:val="left"/>
       <w:pPr>
-        <w:ind w:left="840" w:hanging="420"/>
+        <w:ind w:left="1260" w:hanging="420"/>
       </w:pPr>
     </w:lvl>
     <w:lvl w:ilvl="2" w:tplc="0409001B" w:tentative="1">
@@ -27900,7 +30635,7 @@
       <w:lvlText w:val="%3."/>
       <w:lvlJc w:val="right"/>
       <w:pPr>
-        <w:ind w:left="1260" w:hanging="420"/>
+        <w:ind w:left="1680" w:hanging="420"/>
       </w:pPr>
     </w:lvl>
     <w:lvl w:ilvl="3" w:tplc="0409000F" w:tentative="1">
@@ -27909,7 +30644,7 @@
       <w:lvlText w:val="%4."/>
       <w:lvlJc w:val="left"/>
       <w:pPr>
-        <w:ind w:left="1680" w:hanging="420"/>
+        <w:ind w:left="2100" w:hanging="420"/>
       </w:pPr>
     </w:lvl>
     <w:lvl w:ilvl="4" w:tplc="04090019" w:tentative="1">
@@ -27918,7 +30653,7 @@
       <w:lvlText w:val="%5)"/>
       <w:lvlJc w:val="left"/>
       <w:pPr>
-        <w:ind w:left="2100" w:hanging="420"/>
+        <w:ind w:left="2520" w:hanging="420"/>
       </w:pPr>
     </w:lvl>
     <w:lvl w:ilvl="5" w:tplc="0409001B" w:tentative="1">
@@ -27927,7 +30662,7 @@
       <w:lvlText w:val="%6."/>
       <w:lvlJc w:val="right"/>
       <w:pPr>
-        <w:ind w:left="2520" w:hanging="420"/>
+        <w:ind w:left="2940" w:hanging="420"/>
       </w:pPr>
     </w:lvl>
     <w:lvl w:ilvl="6" w:tplc="0409000F" w:tentative="1">
@@ -27936,7 +30671,7 @@
       <w:lvlText w:val="%7."/>
       <w:lvlJc w:val="left"/>
       <w:pPr>
-        <w:ind w:left="2940" w:hanging="420"/>
+        <w:ind w:left="3360" w:hanging="420"/>
       </w:pPr>
     </w:lvl>
     <w:lvl w:ilvl="7" w:tplc="04090019" w:tentative="1">
@@ -27945,7 +30680,7 @@
       <w:lvlText w:val="%8)"/>
       <w:lvlJc w:val="left"/>
       <w:pPr>
-        <w:ind w:left="3360" w:hanging="420"/>
+        <w:ind w:left="3780" w:hanging="420"/>
       </w:pPr>
     </w:lvl>
     <w:lvl w:ilvl="8" w:tplc="0409001B" w:tentative="1">
@@ -27954,17 +30689,106 @@
       <w:lvlText w:val="%9."/>
       <w:lvlJc w:val="right"/>
       <w:pPr>
-        <w:ind w:left="3780" w:hanging="420"/>
+        <w:ind w:left="4200" w:hanging="420"/>
       </w:pPr>
     </w:lvl>
   </w:abstractNum>
   <w:abstractNum w:abstractNumId="8" w15:restartNumberingAfterBreak="0">
+    <w:nsid w:val="20C0141C"/>
+    <w:multiLevelType w:val="hybridMultilevel"/>
+    <w:tmpl w:val="CEFC45A6"/>
+    <w:lvl w:ilvl="0" w:tplc="3CD8BC6A">
+      <w:start w:val="1"/>
+      <w:numFmt w:val="decimal"/>
+      <w:lvlText w:val="[%1]"/>
+      <w:lvlJc w:val="left"/>
+      <w:pPr>
+        <w:ind w:left="420" w:hanging="420"/>
+      </w:pPr>
+      <w:rPr>
+        <w:rFonts w:hint="eastAsia"/>
+      </w:rPr>
+    </w:lvl>
+    <w:lvl w:ilvl="1" w:tplc="04090019" w:tentative="1">
+      <w:start w:val="1"/>
+      <w:numFmt w:val="lowerLetter"/>
+      <w:lvlText w:val="%2)"/>
+      <w:lvlJc w:val="left"/>
+      <w:pPr>
+        <w:ind w:left="840" w:hanging="420"/>
+      </w:pPr>
+    </w:lvl>
+    <w:lvl w:ilvl="2" w:tplc="0409001B" w:tentative="1">
+      <w:start w:val="1"/>
+      <w:numFmt w:val="lowerRoman"/>
+      <w:lvlText w:val="%3."/>
+      <w:lvlJc w:val="right"/>
+      <w:pPr>
+        <w:ind w:left="1260" w:hanging="420"/>
+      </w:pPr>
+    </w:lvl>
+    <w:lvl w:ilvl="3" w:tplc="0409000F" w:tentative="1">
+      <w:start w:val="1"/>
+      <w:numFmt w:val="decimal"/>
+      <w:lvlText w:val="%4."/>
+      <w:lvlJc w:val="left"/>
+      <w:pPr>
+        <w:ind w:left="1680" w:hanging="420"/>
+      </w:pPr>
+    </w:lvl>
+    <w:lvl w:ilvl="4" w:tplc="04090019" w:tentative="1">
+      <w:start w:val="1"/>
+      <w:numFmt w:val="lowerLetter"/>
+      <w:lvlText w:val="%5)"/>
+      <w:lvlJc w:val="left"/>
+      <w:pPr>
+        <w:ind w:left="2100" w:hanging="420"/>
+      </w:pPr>
+    </w:lvl>
+    <w:lvl w:ilvl="5" w:tplc="0409001B" w:tentative="1">
+      <w:start w:val="1"/>
+      <w:numFmt w:val="lowerRoman"/>
+      <w:lvlText w:val="%6."/>
+      <w:lvlJc w:val="right"/>
+      <w:pPr>
+        <w:ind w:left="2520" w:hanging="420"/>
+      </w:pPr>
+    </w:lvl>
+    <w:lvl w:ilvl="6" w:tplc="0409000F" w:tentative="1">
+      <w:start w:val="1"/>
+      <w:numFmt w:val="decimal"/>
+      <w:lvlText w:val="%7."/>
+      <w:lvlJc w:val="left"/>
+      <w:pPr>
+        <w:ind w:left="2940" w:hanging="420"/>
+      </w:pPr>
+    </w:lvl>
+    <w:lvl w:ilvl="7" w:tplc="04090019" w:tentative="1">
+      <w:start w:val="1"/>
+      <w:numFmt w:val="lowerLetter"/>
+      <w:lvlText w:val="%8)"/>
+      <w:lvlJc w:val="left"/>
+      <w:pPr>
+        <w:ind w:left="3360" w:hanging="420"/>
+      </w:pPr>
+    </w:lvl>
+    <w:lvl w:ilvl="8" w:tplc="0409001B" w:tentative="1">
+      <w:start w:val="1"/>
+      <w:numFmt w:val="lowerRoman"/>
+      <w:lvlText w:val="%9."/>
+      <w:lvlJc w:val="right"/>
+      <w:pPr>
+        <w:ind w:left="3780" w:hanging="420"/>
+      </w:pPr>
+    </w:lvl>
+  </w:abstractNum>
+  <w:abstractNum w:abstractNumId="9" w15:restartNumberingAfterBreak="0">
     <w:nsid w:val="23A05DE5"/>
     <w:multiLevelType w:val="multilevel"/>
     <w:tmpl w:val="0409001D"/>
     <w:numStyleLink w:val="1"/>
   </w:abstractNum>
-  <w:abstractNum w:abstractNumId="9" w15:restartNumberingAfterBreak="0">
+  <w:abstractNum w:abstractNumId="10" w15:restartNumberingAfterBreak="0">
     <w:nsid w:val="2D20631E"/>
     <w:multiLevelType w:val="multilevel"/>
     <w:tmpl w:val="F0EAF3EE"/>
@@ -28109,7 +30933,7 @@
       </w:pPr>
     </w:lvl>
   </w:abstractNum>
-  <w:abstractNum w:abstractNumId="10" w15:restartNumberingAfterBreak="0">
+  <w:abstractNum w:abstractNumId="11" w15:restartNumberingAfterBreak="0">
     <w:nsid w:val="32ED6680"/>
     <w:multiLevelType w:val="hybridMultilevel"/>
     <w:tmpl w:val="D51883C8"/>
@@ -28201,7 +31025,7 @@
       </w:pPr>
     </w:lvl>
   </w:abstractNum>
-  <w:abstractNum w:abstractNumId="11" w15:restartNumberingAfterBreak="0">
+  <w:abstractNum w:abstractNumId="12" w15:restartNumberingAfterBreak="0">
     <w:nsid w:val="3DBB5E49"/>
     <w:multiLevelType w:val="multilevel"/>
     <w:tmpl w:val="0409001D"/>
@@ -28291,7 +31115,7 @@
       </w:pPr>
     </w:lvl>
   </w:abstractNum>
-  <w:abstractNum w:abstractNumId="12" w15:restartNumberingAfterBreak="0">
+  <w:abstractNum w:abstractNumId="13" w15:restartNumberingAfterBreak="0">
     <w:nsid w:val="44A65289"/>
     <w:multiLevelType w:val="hybridMultilevel"/>
     <w:tmpl w:val="032C035C"/>
@@ -28380,7 +31204,7 @@
       </w:pPr>
     </w:lvl>
   </w:abstractNum>
-  <w:abstractNum w:abstractNumId="13" w15:restartNumberingAfterBreak="0">
+  <w:abstractNum w:abstractNumId="14" w15:restartNumberingAfterBreak="0">
     <w:nsid w:val="4CF75B96"/>
     <w:multiLevelType w:val="multilevel"/>
     <w:tmpl w:val="0409001D"/>
@@ -28466,13 +31290,13 @@
       </w:pPr>
     </w:lvl>
   </w:abstractNum>
-  <w:abstractNum w:abstractNumId="14" w15:restartNumberingAfterBreak="0">
+  <w:abstractNum w:abstractNumId="15" w15:restartNumberingAfterBreak="0">
     <w:nsid w:val="4D452276"/>
     <w:multiLevelType w:val="multilevel"/>
     <w:tmpl w:val="0409001D"/>
     <w:numStyleLink w:val="1"/>
   </w:abstractNum>
-  <w:abstractNum w:abstractNumId="15" w15:restartNumberingAfterBreak="0">
+  <w:abstractNum w:abstractNumId="16" w15:restartNumberingAfterBreak="0">
     <w:nsid w:val="4DE51DAA"/>
     <w:multiLevelType w:val="hybridMultilevel"/>
     <w:tmpl w:val="A524C87E"/>
@@ -28585,13 +31409,13 @@
       </w:rPr>
     </w:lvl>
   </w:abstractNum>
-  <w:abstractNum w:abstractNumId="16" w15:restartNumberingAfterBreak="0">
+  <w:abstractNum w:abstractNumId="17" w15:restartNumberingAfterBreak="0">
     <w:nsid w:val="662F6FB2"/>
     <w:multiLevelType w:val="multilevel"/>
     <w:tmpl w:val="0409001D"/>
     <w:numStyleLink w:val="1"/>
   </w:abstractNum>
-  <w:abstractNum w:abstractNumId="17" w15:restartNumberingAfterBreak="0">
+  <w:abstractNum w:abstractNumId="18" w15:restartNumberingAfterBreak="0">
     <w:nsid w:val="757B3CE4"/>
     <w:multiLevelType w:val="hybridMultilevel"/>
     <w:tmpl w:val="EBFCBD0E"/>
@@ -28681,7 +31505,7 @@
       </w:pPr>
     </w:lvl>
   </w:abstractNum>
-  <w:abstractNum w:abstractNumId="18" w15:restartNumberingAfterBreak="0">
+  <w:abstractNum w:abstractNumId="19" w15:restartNumberingAfterBreak="0">
     <w:nsid w:val="75FC1124"/>
     <w:multiLevelType w:val="multilevel"/>
     <w:tmpl w:val="ACD608D2"/>
@@ -28775,7 +31599,7 @@
       </w:pPr>
     </w:lvl>
   </w:abstractNum>
-  <w:abstractNum w:abstractNumId="19" w15:restartNumberingAfterBreak="0">
+  <w:abstractNum w:abstractNumId="20" w15:restartNumberingAfterBreak="0">
     <w:nsid w:val="783B4F1E"/>
     <w:multiLevelType w:val="hybridMultilevel"/>
     <w:tmpl w:val="032C035C"/>
@@ -28865,7 +31689,7 @@
     </w:lvl>
   </w:abstractNum>
   <w:num w:numId="1">
-    <w:abstractNumId w:val="9"/>
+    <w:abstractNumId w:val="10"/>
     <w:lvlOverride w:ilvl="0">
       <w:startOverride w:val="1"/>
     </w:lvlOverride>
@@ -28895,7 +31719,7 @@
     </w:lvlOverride>
   </w:num>
   <w:num w:numId="2">
-    <w:abstractNumId w:val="18"/>
+    <w:abstractNumId w:val="19"/>
     <w:lvlOverride w:ilvl="0">
       <w:startOverride w:val="1"/>
     </w:lvlOverride>
@@ -28925,7 +31749,7 @@
     </w:lvlOverride>
   </w:num>
   <w:num w:numId="3">
-    <w:abstractNumId w:val="9"/>
+    <w:abstractNumId w:val="10"/>
     <w:lvlOverride w:ilvl="0">
       <w:startOverride w:val="1"/>
     </w:lvlOverride>
@@ -28955,7 +31779,7 @@
     </w:lvlOverride>
   </w:num>
   <w:num w:numId="4">
-    <w:abstractNumId w:val="9"/>
+    <w:abstractNumId w:val="10"/>
     <w:lvlOverride w:ilvl="0">
       <w:startOverride w:val="1"/>
     </w:lvlOverride>
@@ -28985,7 +31809,7 @@
     </w:lvlOverride>
   </w:num>
   <w:num w:numId="5">
-    <w:abstractNumId w:val="9"/>
+    <w:abstractNumId w:val="10"/>
     <w:lvlOverride w:ilvl="0">
       <w:startOverride w:val="1"/>
     </w:lvlOverride>
@@ -29015,7 +31839,7 @@
     </w:lvlOverride>
   </w:num>
   <w:num w:numId="6">
-    <w:abstractNumId w:val="9"/>
+    <w:abstractNumId w:val="10"/>
     <w:lvlOverride w:ilvl="0">
       <w:startOverride w:val="1"/>
     </w:lvlOverride>
@@ -29045,7 +31869,7 @@
     </w:lvlOverride>
   </w:num>
   <w:num w:numId="7">
-    <w:abstractNumId w:val="9"/>
+    <w:abstractNumId w:val="10"/>
     <w:lvlOverride w:ilvl="0">
       <w:startOverride w:val="1"/>
     </w:lvlOverride>
@@ -29075,10 +31899,10 @@
     </w:lvlOverride>
   </w:num>
   <w:num w:numId="8">
-    <w:abstractNumId w:val="13"/>
+    <w:abstractNumId w:val="14"/>
   </w:num>
   <w:num w:numId="9">
-    <w:abstractNumId w:val="9"/>
+    <w:abstractNumId w:val="10"/>
     <w:lvlOverride w:ilvl="0">
       <w:startOverride w:val="1"/>
     </w:lvlOverride>
@@ -29108,16 +31932,16 @@
     </w:lvlOverride>
   </w:num>
   <w:num w:numId="10">
-    <w:abstractNumId w:val="7"/>
+    <w:abstractNumId w:val="8"/>
   </w:num>
   <w:num w:numId="11">
-    <w:abstractNumId w:val="17"/>
+    <w:abstractNumId w:val="18"/>
   </w:num>
   <w:num w:numId="12">
     <w:abstractNumId w:val="3"/>
   </w:num>
   <w:num w:numId="13">
-    <w:abstractNumId w:val="9"/>
+    <w:abstractNumId w:val="10"/>
     <w:lvlOverride w:ilvl="0">
       <w:startOverride w:val="1"/>
     </w:lvlOverride>
@@ -29153,7 +31977,7 @@
     <w:abstractNumId w:val="1"/>
   </w:num>
   <w:num w:numId="16">
-    <w:abstractNumId w:val="14"/>
+    <w:abstractNumId w:val="15"/>
     <w:lvlOverride w:ilvl="2">
       <w:lvl w:ilvl="2">
         <w:start w:val="1"/>
@@ -29167,7 +31991,7 @@
     </w:lvlOverride>
   </w:num>
   <w:num w:numId="17">
-    <w:abstractNumId w:val="8"/>
+    <w:abstractNumId w:val="9"/>
     <w:lvlOverride w:ilvl="2">
       <w:lvl w:ilvl="2">
         <w:start w:val="1"/>
@@ -29260,31 +32084,34 @@
     <w:abstractNumId w:val="2"/>
   </w:num>
   <w:num w:numId="22">
-    <w:abstractNumId w:val="10"/>
+    <w:abstractNumId w:val="11"/>
   </w:num>
   <w:num w:numId="23">
     <w:abstractNumId w:val="4"/>
   </w:num>
   <w:num w:numId="24">
+    <w:abstractNumId w:val="17"/>
+  </w:num>
+  <w:num w:numId="25">
+    <w:abstractNumId w:val="12"/>
+  </w:num>
+  <w:num w:numId="26">
+    <w:abstractNumId w:val="6"/>
+  </w:num>
+  <w:num w:numId="27">
     <w:abstractNumId w:val="16"/>
   </w:num>
-  <w:num w:numId="25">
-    <w:abstractNumId w:val="11"/>
-  </w:num>
-  <w:num w:numId="26">
-    <w:abstractNumId w:val="5"/>
-  </w:num>
-  <w:num w:numId="27">
-    <w:abstractNumId w:val="15"/>
-  </w:num>
   <w:num w:numId="28">
-    <w:abstractNumId w:val="19"/>
+    <w:abstractNumId w:val="20"/>
   </w:num>
   <w:num w:numId="29">
-    <w:abstractNumId w:val="6"/>
+    <w:abstractNumId w:val="7"/>
   </w:num>
   <w:num w:numId="30">
-    <w:abstractNumId w:val="12"/>
+    <w:abstractNumId w:val="13"/>
+  </w:num>
+  <w:num w:numId="31">
+    <w:abstractNumId w:val="5"/>
   </w:num>
 </w:numbering>
 </file>
@@ -30674,7 +33501,7 @@
 </file>
 
 <file path=customXml/itemProps1.xml><?xml version="1.0" encoding="utf-8"?>
-<ds:datastoreItem xmlns:ds="http://schemas.openxmlformats.org/officeDocument/2006/customXml" ds:itemID="{59CDD8EE-85D5-4B30-82E4-C0DB8345B1A4}">
+<ds:datastoreItem xmlns:ds="http://schemas.openxmlformats.org/officeDocument/2006/customXml" ds:itemID="{163EFC28-B3B1-4BEA-AAF1-74F09C97F818}">
   <ds:schemaRefs>
     <ds:schemaRef ds:uri="http://schemas.openxmlformats.org/officeDocument/2006/bibliography"/>
   </ds:schemaRefs>

</xml_diff>

<commit_message>
start of the third part
</commit_message>
<xml_diff>
--- a/毕设论文v1.docx
+++ b/毕设论文v1.docx
@@ -19053,556 +19053,8 @@
     <w:p>
       <w:pPr>
         <w:pStyle w:val="01"/>
-        <w:numPr>
-          <w:ilvl w:val="0"/>
-          <w:numId w:val="27"/>
-        </w:numPr>
-        <w:ind w:firstLineChars="0"/>
-        <w:rPr>
-          <w:b/>
-        </w:rPr>
-      </w:pPr>
-      <w:r>
-        <w:rPr>
-          <w:rFonts w:hint="eastAsia"/>
-          <w:b/>
-        </w:rPr>
-        <w:t>SSD</w:t>
-      </w:r>
-      <w:r>
-        <w:rPr>
-          <w:rFonts w:hint="eastAsia"/>
-          <w:b/>
-        </w:rPr>
-        <w:t>和</w:t>
-      </w:r>
-      <w:r>
-        <w:rPr>
-          <w:rFonts w:hint="eastAsia"/>
-          <w:b/>
-        </w:rPr>
-        <w:t>YOLO</w:t>
-      </w:r>
-      <w:r>
-        <w:rPr>
-          <w:rFonts w:hint="eastAsia"/>
-          <w:b/>
-        </w:rPr>
-        <w:t>的网络结构对比</w:t>
-      </w:r>
-    </w:p>
-    <w:p>
-      <w:pPr>
-        <w:pStyle w:val="01"/>
-        <w:ind w:left="420" w:firstLineChars="0" w:firstLine="0"/>
-      </w:pPr>
-      <w:r>
-        <w:rPr>
-          <w:rFonts w:hint="eastAsia"/>
-        </w:rPr>
-        <w:t>SSD</w:t>
-      </w:r>
-      <w:r>
-        <w:rPr>
-          <w:rFonts w:hint="eastAsia"/>
-        </w:rPr>
-        <w:t>和</w:t>
-      </w:r>
-      <w:r>
-        <w:rPr>
-          <w:rFonts w:hint="eastAsia"/>
-        </w:rPr>
-        <w:t>YOLO</w:t>
-      </w:r>
-      <w:r>
-        <w:rPr>
-          <w:rFonts w:hint="eastAsia"/>
-        </w:rPr>
-        <w:t>网络的</w:t>
-      </w:r>
-      <w:r>
-        <w:rPr>
-          <w:rFonts w:hint="eastAsia"/>
-        </w:rPr>
-        <w:t>相同点：</w:t>
-      </w:r>
-    </w:p>
-    <w:p>
-      <w:pPr>
-        <w:pStyle w:val="01"/>
-        <w:ind w:left="420" w:firstLineChars="0" w:firstLine="0"/>
-      </w:pPr>
-      <w:r>
-        <w:rPr>
-          <w:rFonts w:hint="eastAsia"/>
-        </w:rPr>
-        <w:t>第一，都使用了已经预训练过的深层模型作为基本的卷积模块。</w:t>
-      </w:r>
-      <w:r>
-        <w:rPr>
-          <w:rFonts w:hint="eastAsia"/>
-        </w:rPr>
-        <w:t>SSD</w:t>
-      </w:r>
-      <w:r>
-        <w:rPr>
-          <w:rFonts w:hint="eastAsia"/>
-        </w:rPr>
-        <w:t>是使用了</w:t>
-      </w:r>
-      <w:r>
-        <w:rPr>
-          <w:rFonts w:hint="eastAsia"/>
-        </w:rPr>
-        <w:t>VGG</w:t>
-      </w:r>
-      <w:r>
-        <w:t>16</w:t>
-      </w:r>
-      <w:r>
-        <w:rPr>
-          <w:rFonts w:hint="eastAsia"/>
-        </w:rPr>
-        <w:t>，</w:t>
-      </w:r>
-      <w:r>
-        <w:rPr>
-          <w:rFonts w:hint="eastAsia"/>
-        </w:rPr>
-        <w:t xml:space="preserve"> YOLO</w:t>
-      </w:r>
-      <w:r>
-        <w:rPr>
-          <w:rFonts w:hint="eastAsia"/>
-        </w:rPr>
-        <w:t>是使用了</w:t>
-      </w:r>
-      <w:proofErr w:type="spellStart"/>
-      <w:r>
-        <w:rPr>
-          <w:rFonts w:hint="eastAsia"/>
-        </w:rPr>
-        <w:t>Goole</w:t>
-      </w:r>
-      <w:r>
-        <w:t>Net</w:t>
-      </w:r>
-      <w:proofErr w:type="spellEnd"/>
-      <w:r>
-        <w:rPr>
-          <w:rFonts w:hint="eastAsia"/>
-        </w:rPr>
-        <w:t>；</w:t>
-      </w:r>
-    </w:p>
-    <w:p>
-      <w:pPr>
-        <w:pStyle w:val="01"/>
-        <w:ind w:left="420" w:firstLineChars="0" w:firstLine="0"/>
-      </w:pPr>
-      <w:r>
-        <w:rPr>
-          <w:rFonts w:hint="eastAsia"/>
-        </w:rPr>
-        <w:lastRenderedPageBreak/>
-        <w:t>第二，从输入图像到得到检测结果都只用运行一个网络，都是</w:t>
-      </w:r>
-      <w:r>
-        <w:rPr>
-          <w:rFonts w:hint="eastAsia"/>
-        </w:rPr>
-        <w:t>s</w:t>
-      </w:r>
-      <w:r>
-        <w:t>ingle st</w:t>
-      </w:r>
-      <w:r>
-        <w:rPr>
-          <w:rFonts w:hint="eastAsia"/>
-        </w:rPr>
-        <w:t>age</w:t>
-      </w:r>
-      <w:r>
-        <w:rPr>
-          <w:rFonts w:hint="eastAsia"/>
-        </w:rPr>
-        <w:t>的方法；</w:t>
-      </w:r>
-    </w:p>
-    <w:p>
-      <w:pPr>
-        <w:pStyle w:val="01"/>
-        <w:ind w:left="420" w:firstLineChars="0" w:firstLine="0"/>
-      </w:pPr>
-      <w:r>
-        <w:rPr>
-          <w:rFonts w:hint="eastAsia"/>
-        </w:rPr>
-        <w:t>第三，在网络的末尾都使用了非极大值抑制进行后处理。</w:t>
-      </w:r>
-    </w:p>
-    <w:p>
-      <w:pPr>
-        <w:pStyle w:val="01"/>
-        <w:ind w:left="420" w:firstLineChars="0" w:firstLine="0"/>
-      </w:pPr>
-      <w:r>
-        <w:rPr>
-          <w:rFonts w:hint="eastAsia"/>
-        </w:rPr>
-        <w:t>第四，网络输出都同时包含了目标的位置，类别信息。</w:t>
-      </w:r>
-    </w:p>
-    <w:p>
-      <w:pPr>
-        <w:pStyle w:val="01"/>
-        <w:ind w:left="420" w:firstLineChars="0" w:firstLine="0"/>
-      </w:pPr>
-      <w:r>
-        <w:rPr>
-          <w:rFonts w:hint="eastAsia"/>
-        </w:rPr>
-        <w:t>SSD</w:t>
-      </w:r>
-      <w:r>
-        <w:rPr>
-          <w:rFonts w:hint="eastAsia"/>
-        </w:rPr>
-        <w:t>和</w:t>
-      </w:r>
-      <w:r>
-        <w:rPr>
-          <w:rFonts w:hint="eastAsia"/>
-        </w:rPr>
-        <w:t>YOLO</w:t>
-      </w:r>
-      <w:r>
-        <w:rPr>
-          <w:rFonts w:hint="eastAsia"/>
-        </w:rPr>
-        <w:t>网络的不同点</w:t>
-      </w:r>
-      <w:r>
-        <w:rPr>
-          <w:rFonts w:hint="eastAsia"/>
-        </w:rPr>
-        <w:t>：</w:t>
-      </w:r>
-    </w:p>
-    <w:p>
-      <w:pPr>
-        <w:pStyle w:val="01"/>
-        <w:ind w:left="420" w:firstLineChars="0" w:firstLine="0"/>
-      </w:pPr>
-      <w:r>
-        <w:rPr>
-          <w:rFonts w:hint="eastAsia"/>
-        </w:rPr>
-        <w:t>第一，</w:t>
-      </w:r>
-      <w:r>
-        <w:rPr>
-          <w:rFonts w:hint="eastAsia"/>
-        </w:rPr>
-        <w:t>SSD</w:t>
-      </w:r>
-      <w:r>
-        <w:rPr>
-          <w:rFonts w:hint="eastAsia"/>
-        </w:rPr>
-        <w:t>是一个全卷积网络，不存在全连接层，可以处理任意大小的输入；</w:t>
-      </w:r>
-      <w:r>
-        <w:rPr>
-          <w:rFonts w:hint="eastAsia"/>
-        </w:rPr>
-        <w:t>YOLO</w:t>
-      </w:r>
-      <w:r>
-        <w:rPr>
-          <w:rFonts w:hint="eastAsia"/>
-        </w:rPr>
-        <w:t>中存在</w:t>
-      </w:r>
-      <w:r>
-        <w:rPr>
-          <w:rFonts w:hint="eastAsia"/>
-        </w:rPr>
-        <w:t>2</w:t>
-      </w:r>
-      <w:r>
-        <w:rPr>
-          <w:rFonts w:hint="eastAsia"/>
-        </w:rPr>
-        <w:t>个全连接层，因此，输入要求必须是固定大小；</w:t>
-      </w:r>
-    </w:p>
-    <w:p>
-      <w:pPr>
-        <w:pStyle w:val="01"/>
-        <w:ind w:left="420" w:firstLineChars="0" w:firstLine="0"/>
-      </w:pPr>
-      <w:r>
-        <w:rPr>
-          <w:rFonts w:hint="eastAsia"/>
-        </w:rPr>
-        <w:t>第二，</w:t>
-      </w:r>
-      <w:r>
-        <w:rPr>
-          <w:rFonts w:hint="eastAsia"/>
-        </w:rPr>
-        <w:t>SSD</w:t>
-      </w:r>
-      <w:r>
-        <w:rPr>
-          <w:rFonts w:hint="eastAsia"/>
-        </w:rPr>
-        <w:t>是在多个不同的特征图上预测结果，而</w:t>
-      </w:r>
-      <w:r>
-        <w:rPr>
-          <w:rFonts w:hint="eastAsia"/>
-        </w:rPr>
-        <w:t>YOLO</w:t>
-      </w:r>
-      <w:r>
-        <w:rPr>
-          <w:rFonts w:hint="eastAsia"/>
-        </w:rPr>
-        <w:t>的预测只在最后一个特征图上</w:t>
-      </w:r>
-      <w:r>
-        <w:rPr>
-          <w:rFonts w:hint="eastAsia"/>
-        </w:rPr>
-        <w:t>；</w:t>
-      </w:r>
-    </w:p>
-    <w:p>
-      <w:pPr>
-        <w:pStyle w:val="01"/>
-        <w:ind w:left="420" w:firstLineChars="0" w:firstLine="0"/>
-      </w:pPr>
-      <w:r>
-        <w:rPr>
-          <w:rFonts w:hint="eastAsia"/>
-        </w:rPr>
-        <w:t>第三，从网络深度来看，</w:t>
-      </w:r>
-      <w:r>
-        <w:rPr>
-          <w:rFonts w:hint="eastAsia"/>
-        </w:rPr>
-        <w:t>YOLO</w:t>
-      </w:r>
-      <w:r>
-        <w:rPr>
-          <w:rFonts w:hint="eastAsia"/>
-        </w:rPr>
-        <w:t>比</w:t>
-      </w:r>
-      <w:r>
-        <w:rPr>
-          <w:rFonts w:hint="eastAsia"/>
-        </w:rPr>
-        <w:t>SSD</w:t>
-      </w:r>
-      <w:r>
-        <w:rPr>
-          <w:rFonts w:hint="eastAsia"/>
-        </w:rPr>
-        <w:t>更加深，这导致了</w:t>
-      </w:r>
-      <w:r>
-        <w:rPr>
-          <w:rFonts w:hint="eastAsia"/>
-        </w:rPr>
-        <w:t>YOLO</w:t>
-      </w:r>
-      <w:r>
-        <w:rPr>
-          <w:rFonts w:hint="eastAsia"/>
-        </w:rPr>
-        <w:t>模型也更大。这是因为</w:t>
-      </w:r>
-      <w:r>
-        <w:rPr>
-          <w:rFonts w:hint="eastAsia"/>
-        </w:rPr>
-        <w:t>YOLO</w:t>
-      </w:r>
-      <w:r>
-        <w:rPr>
-          <w:rFonts w:hint="eastAsia"/>
-        </w:rPr>
-        <w:t>使用的基本的深度卷积模型是</w:t>
-      </w:r>
-      <w:proofErr w:type="spellStart"/>
-      <w:r>
-        <w:rPr>
-          <w:rFonts w:hint="eastAsia"/>
-        </w:rPr>
-        <w:t>G</w:t>
-      </w:r>
-      <w:r>
-        <w:t>oogleNet</w:t>
-      </w:r>
-      <w:proofErr w:type="spellEnd"/>
-      <w:r>
-        <w:rPr>
-          <w:rFonts w:hint="eastAsia"/>
-        </w:rPr>
-        <w:t>（</w:t>
-      </w:r>
-      <w:r>
-        <w:rPr>
-          <w:rFonts w:hint="eastAsia"/>
-        </w:rPr>
-        <w:t>YOLO</w:t>
-      </w:r>
-      <w:r>
-        <w:rPr>
-          <w:rFonts w:hint="eastAsia"/>
-        </w:rPr>
-        <w:t>共</w:t>
-      </w:r>
-      <w:r>
-        <w:rPr>
-          <w:rFonts w:hint="eastAsia"/>
-        </w:rPr>
-        <w:t>24</w:t>
-      </w:r>
-      <w:r>
-        <w:rPr>
-          <w:rFonts w:hint="eastAsia"/>
-        </w:rPr>
-        <w:t>层），</w:t>
-      </w:r>
-      <w:r>
-        <w:rPr>
-          <w:rFonts w:hint="eastAsia"/>
-        </w:rPr>
-        <w:t>SSD</w:t>
-      </w:r>
-      <w:r>
-        <w:rPr>
-          <w:rFonts w:hint="eastAsia"/>
-        </w:rPr>
-        <w:t>使用的是</w:t>
-      </w:r>
-      <w:r>
-        <w:rPr>
-          <w:rFonts w:hint="eastAsia"/>
-        </w:rPr>
-        <w:t>VGG</w:t>
-      </w:r>
-      <w:r>
-        <w:t>16</w:t>
-      </w:r>
-      <w:r>
-        <w:rPr>
-          <w:rFonts w:hint="eastAsia"/>
-        </w:rPr>
-        <w:t>（</w:t>
-      </w:r>
-      <w:r>
-        <w:rPr>
-          <w:rFonts w:hint="eastAsia"/>
-        </w:rPr>
-        <w:t>SSD</w:t>
-      </w:r>
-      <w:r>
-        <w:rPr>
-          <w:rFonts w:hint="eastAsia"/>
-        </w:rPr>
-        <w:t>共</w:t>
-      </w:r>
-      <w:r>
-        <w:rPr>
-          <w:rFonts w:hint="eastAsia"/>
-        </w:rPr>
-        <w:t>13+</w:t>
-      </w:r>
-      <w:r>
-        <w:t>4</w:t>
-      </w:r>
-      <w:r>
-        <w:rPr>
-          <w:rFonts w:hint="eastAsia"/>
-        </w:rPr>
-        <w:t>+</w:t>
-      </w:r>
-      <w:r>
-        <w:t>1</w:t>
-      </w:r>
-      <w:r>
-        <w:rPr>
-          <w:rFonts w:hint="eastAsia"/>
-        </w:rPr>
-        <w:t>=</w:t>
-      </w:r>
-      <w:r>
-        <w:t>18</w:t>
-      </w:r>
-      <w:r>
-        <w:rPr>
-          <w:rFonts w:hint="eastAsia"/>
-        </w:rPr>
-        <w:t>层）。</w:t>
-      </w:r>
-    </w:p>
-    <w:p>
-      <w:pPr>
-        <w:pStyle w:val="01"/>
-        <w:ind w:left="420" w:firstLineChars="0" w:firstLine="0"/>
-      </w:pPr>
-    </w:p>
-    <w:p>
-      <w:pPr>
-        <w:pStyle w:val="01"/>
-        <w:ind w:firstLineChars="0"/>
-      </w:pPr>
-      <w:r>
-        <w:rPr>
-          <w:noProof/>
-        </w:rPr>
-        <w:drawing>
-          <wp:inline distT="0" distB="0" distL="0" distR="0" wp14:anchorId="317CB906" wp14:editId="45115471">
-            <wp:extent cx="6120130" cy="3275330"/>
-            <wp:effectExtent l="0" t="0" r="0" b="0"/>
-            <wp:docPr id="20" name="图片 20"/>
-            <wp:cNvGraphicFramePr>
-              <a:graphicFrameLocks xmlns:a="http://schemas.openxmlformats.org/drawingml/2006/main" noChangeAspect="1"/>
-            </wp:cNvGraphicFramePr>
-            <a:graphic xmlns:a="http://schemas.openxmlformats.org/drawingml/2006/main">
-              <a:graphicData uri="http://schemas.openxmlformats.org/drawingml/2006/picture">
-                <pic:pic xmlns:pic="http://schemas.openxmlformats.org/drawingml/2006/picture">
-                  <pic:nvPicPr>
-                    <pic:cNvPr id="1" name=""/>
-                    <pic:cNvPicPr/>
-                  </pic:nvPicPr>
-                  <pic:blipFill>
-                    <a:blip r:embed="rId26"/>
-                    <a:stretch>
-                      <a:fillRect/>
-                    </a:stretch>
-                  </pic:blipFill>
-                  <pic:spPr>
-                    <a:xfrm>
-                      <a:off x="0" y="0"/>
-                      <a:ext cx="6120130" cy="3275330"/>
-                    </a:xfrm>
-                    <a:prstGeom prst="rect">
-                      <a:avLst/>
-                    </a:prstGeom>
-                  </pic:spPr>
-                </pic:pic>
-              </a:graphicData>
-            </a:graphic>
-          </wp:inline>
-        </w:drawing>
-      </w:r>
+        <w:ind w:firstLineChars="0" w:firstLine="0"/>
+      </w:pPr>
     </w:p>
     <w:p>
       <w:pPr>
@@ -19764,7 +19216,14 @@
         <w:rPr>
           <w:rFonts w:hint="eastAsia"/>
         </w:rPr>
-        <w:t>）中的红色和蓝色实线框。但实际训练中用到的是</w:t>
+        <w:t>）中的红色</w:t>
+      </w:r>
+      <w:r>
+        <w:rPr>
+          <w:rFonts w:hint="eastAsia"/>
+        </w:rPr>
+        <w:lastRenderedPageBreak/>
+        <w:t>和蓝色实线框。但实际训练中用到的是</w:t>
       </w:r>
       <w:proofErr w:type="spellStart"/>
       <w:r>
@@ -19894,7 +19353,6 @@
         <w:rPr>
           <w:rFonts w:hint="eastAsia"/>
         </w:rPr>
-        <w:lastRenderedPageBreak/>
         <w:t>groundTruth</w:t>
       </w:r>
       <w:proofErr w:type="spellEnd"/>
@@ -20637,6 +20095,7 @@
         <w:rPr>
           <w:noProof/>
         </w:rPr>
+        <w:lastRenderedPageBreak/>
         <w:drawing>
           <wp:inline distT="0" distB="0" distL="0" distR="0" wp14:anchorId="4BCFBBC9" wp14:editId="40DA0A94">
             <wp:extent cx="2870582" cy="1797031"/>
@@ -20814,11 +20273,7 @@
       </w:r>
       <w:proofErr w:type="spellEnd"/>
       <w:r>
-        <w:t xml:space="preserve"> </w:t>
-      </w:r>
-      <w:r>
-        <w:lastRenderedPageBreak/>
-        <w:t>overlap</w:t>
+        <w:t xml:space="preserve"> overlap</w:t>
       </w:r>
       <w:r>
         <w:rPr>
@@ -21769,6 +21224,7 @@
         <w:rPr>
           <w:noProof/>
         </w:rPr>
+        <w:lastRenderedPageBreak/>
         <w:drawing>
           <wp:inline distT="0" distB="0" distL="0" distR="0" wp14:anchorId="1E99E89C" wp14:editId="4F7FC6FA">
             <wp:extent cx="6120130" cy="2165350"/>
@@ -21979,14 +21435,7 @@
         <w:rPr>
           <w:rFonts w:hint="eastAsia"/>
         </w:rPr>
-        <w:t>与实际的感受野大小一一对应</w:t>
-      </w:r>
-      <w:r>
-        <w:rPr>
-          <w:rFonts w:hint="eastAsia"/>
-        </w:rPr>
-        <w:lastRenderedPageBreak/>
-        <w:t>关联，而是另外设计了</w:t>
+        <w:t>与实际的感受野大小一一对应关联，而是另外设计了</w:t>
       </w:r>
       <w:r>
         <w:rPr>
@@ -22862,6 +22311,7 @@
         <w:rPr>
           <w:noProof/>
         </w:rPr>
+        <w:lastRenderedPageBreak/>
         <w:drawing>
           <wp:inline distT="0" distB="0" distL="0" distR="0" wp14:anchorId="3C8288E7" wp14:editId="5E5619E6">
             <wp:extent cx="1476190" cy="409524"/>
@@ -23267,15 +22717,11 @@
       <w:pPr>
         <w:pStyle w:val="01"/>
         <w:ind w:firstLineChars="0"/>
-        <w:rPr>
-          <w:rFonts w:hint="eastAsia"/>
-        </w:rPr>
-      </w:pPr>
-      <w:r>
-        <w:rPr>
-          <w:rFonts w:hint="eastAsia"/>
-        </w:rPr>
-        <w:lastRenderedPageBreak/>
+      </w:pPr>
+      <w:r>
+        <w:rPr>
+          <w:rFonts w:hint="eastAsia"/>
+        </w:rPr>
         <w:t>采样的图像块大小是原始图像的</w:t>
       </w:r>
       <w:r>
@@ -23431,7 +22877,6 @@
         <w:pStyle w:val="01"/>
         <w:ind w:left="420" w:firstLineChars="0" w:firstLine="0"/>
         <w:rPr>
-          <w:rFonts w:hint="eastAsia"/>
           <w:b/>
         </w:rPr>
       </w:pPr>
@@ -23550,6 +22995,7 @@
         <w:rPr>
           <w:rFonts w:hint="eastAsia"/>
         </w:rPr>
+        <w:lastRenderedPageBreak/>
         <w:t>第二，从输入图像到得到检测结果都只用运行一个网络，都是</w:t>
       </w:r>
       <w:r>
@@ -23632,9 +23078,6 @@
       <w:pPr>
         <w:pStyle w:val="01"/>
         <w:ind w:left="420" w:firstLineChars="0" w:firstLine="0"/>
-        <w:rPr>
-          <w:rFonts w:hint="eastAsia"/>
-        </w:rPr>
       </w:pPr>
       <w:r>
         <w:rPr>
@@ -24153,14 +23596,7 @@
         <w:rPr>
           <w:rFonts w:hint="eastAsia"/>
         </w:rPr>
-        <w:t>（类别</w:t>
-      </w:r>
-      <w:r>
-        <w:rPr>
-          <w:rFonts w:hint="eastAsia"/>
-        </w:rPr>
-        <w:lastRenderedPageBreak/>
-        <w:t>的）</w:t>
+        <w:t>（类别的）</w:t>
       </w:r>
       <w:r>
         <w:rPr>
@@ -24197,9 +23633,6 @@
       <w:pPr>
         <w:pStyle w:val="01"/>
         <w:ind w:left="420" w:firstLineChars="0" w:firstLine="0"/>
-        <w:rPr>
-          <w:rFonts w:hint="eastAsia"/>
-        </w:rPr>
       </w:pPr>
       <w:r>
         <w:rPr>
@@ -24487,7 +23920,14 @@
         <w:rPr>
           <w:rFonts w:hint="eastAsia"/>
         </w:rPr>
-        <w:t>基本的卷积模块可以使用任何模型</w:t>
+        <w:t>基本的卷积模块可以使</w:t>
+      </w:r>
+      <w:r>
+        <w:rPr>
+          <w:rFonts w:hint="eastAsia"/>
+        </w:rPr>
+        <w:lastRenderedPageBreak/>
+        <w:t>用任何模型</w:t>
       </w:r>
       <w:r>
         <w:rPr>
@@ -24557,9 +23997,6 @@
       <w:pPr>
         <w:pStyle w:val="01"/>
         <w:ind w:firstLineChars="0"/>
-        <w:rPr>
-          <w:rFonts w:hint="eastAsia"/>
-        </w:rPr>
       </w:pPr>
       <w:r>
         <w:rPr>
@@ -24649,9 +24086,6 @@
       <w:pPr>
         <w:pStyle w:val="01"/>
         <w:ind w:firstLineChars="0"/>
-        <w:rPr>
-          <w:rFonts w:hint="eastAsia"/>
-        </w:rPr>
       </w:pPr>
       <w:r>
         <w:rPr>
@@ -24961,9 +24395,6 @@
       <w:pPr>
         <w:pStyle w:val="01"/>
         <w:ind w:left="480" w:hangingChars="200" w:hanging="480"/>
-        <w:rPr>
-          <w:rFonts w:hint="eastAsia"/>
-        </w:rPr>
       </w:pPr>
       <w:r>
         <w:rPr>
@@ -25044,11 +24475,7 @@
         <w:t>t</w:t>
       </w:r>
       <w:r>
-        <w:t xml:space="preserve"> </w:t>
-      </w:r>
-      <w:r>
-        <w:lastRenderedPageBreak/>
-        <w:t>R-CNN</w:t>
+        <w:t xml:space="preserve"> R-CNN</w:t>
       </w:r>
       <w:r>
         <w:rPr>
@@ -25469,9 +24896,6 @@
       <w:pPr>
         <w:pStyle w:val="01"/>
         <w:ind w:left="420" w:firstLineChars="0" w:firstLine="0"/>
-        <w:rPr>
-          <w:rFonts w:hint="eastAsia"/>
-        </w:rPr>
       </w:pPr>
       <w:r>
         <w:rPr>
@@ -25556,9 +24980,6 @@
       <w:pPr>
         <w:pStyle w:val="01"/>
         <w:ind w:left="420" w:firstLineChars="0" w:firstLine="0"/>
-        <w:rPr>
-          <w:rFonts w:hint="eastAsia"/>
-        </w:rPr>
       </w:pPr>
     </w:p>
     <w:p>
@@ -25592,9 +25013,6 @@
       <w:pPr>
         <w:pStyle w:val="01"/>
         <w:ind w:firstLineChars="0"/>
-        <w:rPr>
-          <w:rFonts w:hint="eastAsia"/>
-        </w:rPr>
       </w:pPr>
       <w:r>
         <w:rPr>
@@ -25699,7 +25117,6 @@
         <w:pStyle w:val="01"/>
         <w:ind w:left="420" w:firstLineChars="0" w:firstLine="0"/>
         <w:rPr>
-          <w:rFonts w:hint="eastAsia"/>
           <w:b/>
         </w:rPr>
       </w:pPr>
@@ -25719,9 +25136,6 @@
           <w:numId w:val="25"/>
         </w:numPr>
         <w:ind w:leftChars="0" w:right="210"/>
-        <w:rPr>
-          <w:rFonts w:hint="eastAsia"/>
-        </w:rPr>
       </w:pPr>
       <w:r>
         <w:rPr>
@@ -25763,11 +25177,6 @@
       </w:r>
     </w:p>
     <w:p>
-      <w:pPr>
-        <w:rPr>
-          <w:rFonts w:hint="eastAsia"/>
-        </w:rPr>
-      </w:pPr>
       <w:r>
         <w:rPr>
           <w:rFonts w:hint="eastAsia"/>
@@ -25780,7 +25189,6 @@
         <w:rPr>
           <w:rFonts w:hint="eastAsia"/>
         </w:rPr>
-        <w:lastRenderedPageBreak/>
         <w:t xml:space="preserve">YOLO2, </w:t>
       </w:r>
       <w:r>
@@ -26042,9 +25450,6 @@
       <w:pPr>
         <w:pStyle w:val="01"/>
         <w:ind w:firstLineChars="0" w:firstLine="0"/>
-        <w:rPr>
-          <w:rFonts w:hint="eastAsia"/>
-        </w:rPr>
       </w:pPr>
     </w:p>
     <w:p>
@@ -26139,31 +25544,82 @@
         <w:rPr>
           <w:rFonts w:hint="eastAsia"/>
         </w:rPr>
-        <w:t>基于</w:t>
-      </w:r>
-      <w:r>
-        <w:rPr>
-          <w:rFonts w:hint="eastAsia"/>
-        </w:rPr>
         <w:t>SSD</w:t>
       </w:r>
       <w:r>
         <w:rPr>
           <w:rFonts w:hint="eastAsia"/>
         </w:rPr>
-        <w:t>的</w:t>
-      </w:r>
-      <w:r>
-        <w:rPr>
-          <w:rFonts w:hint="eastAsia"/>
-        </w:rPr>
-        <w:t>水平文本</w:t>
-      </w:r>
-      <w:r>
-        <w:rPr>
-          <w:rFonts w:hint="eastAsia"/>
-        </w:rPr>
-        <w:t>检测</w:t>
+        <w:t>与文字检测</w:t>
+      </w:r>
+    </w:p>
+    <w:p>
+      <w:pPr>
+        <w:pStyle w:val="ae"/>
+        <w:keepNext/>
+        <w:keepLines/>
+        <w:numPr>
+          <w:ilvl w:val="0"/>
+          <w:numId w:val="25"/>
+        </w:numPr>
+        <w:spacing w:line="360" w:lineRule="auto"/>
+        <w:ind w:rightChars="100" w:right="210" w:firstLineChars="0"/>
+        <w:outlineLvl w:val="2"/>
+        <w:rPr>
+          <w:rFonts w:hint="eastAsia"/>
+          <w:b/>
+          <w:bCs/>
+          <w:vanish/>
+          <w:sz w:val="24"/>
+          <w:szCs w:val="32"/>
+        </w:rPr>
+      </w:pPr>
+    </w:p>
+    <w:p>
+      <w:pPr>
+        <w:pStyle w:val="ae"/>
+        <w:keepNext/>
+        <w:keepLines/>
+        <w:numPr>
+          <w:ilvl w:val="1"/>
+          <w:numId w:val="25"/>
+        </w:numPr>
+        <w:spacing w:line="360" w:lineRule="auto"/>
+        <w:ind w:rightChars="100" w:right="210" w:firstLineChars="0"/>
+        <w:outlineLvl w:val="2"/>
+        <w:rPr>
+          <w:rFonts w:hint="eastAsia"/>
+          <w:b/>
+          <w:bCs/>
+          <w:vanish/>
+          <w:sz w:val="24"/>
+          <w:szCs w:val="32"/>
+        </w:rPr>
+      </w:pPr>
+    </w:p>
+    <w:p>
+      <w:pPr>
+        <w:pStyle w:val="3"/>
+        <w:numPr>
+          <w:ilvl w:val="2"/>
+          <w:numId w:val="25"/>
+        </w:numPr>
+        <w:ind w:leftChars="0" w:right="210"/>
+        <w:rPr>
+          <w:rFonts w:hint="eastAsia"/>
+        </w:rPr>
+      </w:pPr>
+      <w:r>
+        <w:rPr>
+          <w:rFonts w:hint="eastAsia"/>
+        </w:rPr>
+        <w:t>通用目标检测算法</w:t>
+      </w:r>
+      <w:r>
+        <w:rPr>
+          <w:rFonts w:hint="eastAsia"/>
+        </w:rPr>
+        <w:t>SSD</w:t>
       </w:r>
     </w:p>
     <w:p>
@@ -26171,6 +25627,44 @@
         <w:pStyle w:val="01"/>
         <w:ind w:firstLine="480"/>
       </w:pPr>
+      <w:bookmarkStart w:id="6" w:name="_GoBack"/>
+      <w:bookmarkEnd w:id="6"/>
+      <w:r>
+        <w:rPr>
+          <w:rFonts w:hint="eastAsia"/>
+        </w:rPr>
+        <w:t>目标检测涵盖</w:t>
+      </w:r>
+      <w:r>
+        <w:rPr>
+          <w:rFonts w:hint="eastAsia"/>
+        </w:rPr>
+        <w:t>的应用很多</w:t>
+      </w:r>
+      <w:r>
+        <w:rPr>
+          <w:rFonts w:hint="eastAsia"/>
+        </w:rPr>
+        <w:t>，文字检测作为其中的一个分支，指的是专门针对目标为文字的</w:t>
+      </w:r>
+      <w:r>
+        <w:rPr>
+          <w:rFonts w:hint="eastAsia"/>
+        </w:rPr>
+        <w:t>一类</w:t>
+      </w:r>
+      <w:r>
+        <w:rPr>
+          <w:rFonts w:hint="eastAsia"/>
+        </w:rPr>
+        <w:t>检测方法。</w:t>
+      </w:r>
+      <w:r>
+        <w:rPr>
+          <w:rFonts w:hint="eastAsia"/>
+        </w:rPr>
+        <w:t>通用的目标检测包括范围很广，文字只是其中一个小的类别。在文献【应用】中，</w:t>
+      </w:r>
       <w:r>
         <w:rPr>
           <w:rFonts w:hint="eastAsia"/>
@@ -26181,7 +25675,127 @@
         <w:rPr>
           <w:rFonts w:hint="eastAsia"/>
         </w:rPr>
-        <w:t>可以用于文本检测</w:t>
+        <w:t>不只在类别数只有</w:t>
+      </w:r>
+      <w:r>
+        <w:rPr>
+          <w:rFonts w:hint="eastAsia"/>
+        </w:rPr>
+        <w:t>20</w:t>
+      </w:r>
+      <w:r>
+        <w:rPr>
+          <w:rFonts w:hint="eastAsia"/>
+        </w:rPr>
+        <w:t>的</w:t>
+      </w:r>
+      <w:r>
+        <w:rPr>
+          <w:rFonts w:hint="eastAsia"/>
+        </w:rPr>
+        <w:t>PASCAL</w:t>
+      </w:r>
+      <w:r>
+        <w:t xml:space="preserve"> VOC</w:t>
+      </w:r>
+      <w:r>
+        <w:rPr>
+          <w:rFonts w:hint="eastAsia"/>
+        </w:rPr>
+        <w:t>的目标检测数据库上进行测试，更将它用在类别数更多的</w:t>
+      </w:r>
+      <w:r>
+        <w:rPr>
+          <w:rFonts w:hint="eastAsia"/>
+        </w:rPr>
+        <w:t>COCO</w:t>
+      </w:r>
+      <w:r>
+        <w:rPr>
+          <w:rFonts w:hint="eastAsia"/>
+        </w:rPr>
+        <w:t>数据集（</w:t>
+      </w:r>
+      <w:r>
+        <w:rPr>
+          <w:rFonts w:hint="eastAsia"/>
+        </w:rPr>
+        <w:t>80</w:t>
+      </w:r>
+      <w:r>
+        <w:rPr>
+          <w:rFonts w:hint="eastAsia"/>
+        </w:rPr>
+        <w:t>类）和</w:t>
+      </w:r>
+      <w:r>
+        <w:rPr>
+          <w:rFonts w:hint="eastAsia"/>
+        </w:rPr>
+        <w:t>ILSVRC</w:t>
+      </w:r>
+      <w:r>
+        <w:t xml:space="preserve"> DET</w:t>
+      </w:r>
+      <w:r>
+        <w:rPr>
+          <w:rFonts w:hint="eastAsia"/>
+        </w:rPr>
+        <w:t>（</w:t>
+      </w:r>
+      <w:r>
+        <w:rPr>
+          <w:rFonts w:hint="eastAsia"/>
+        </w:rPr>
+        <w:t>200</w:t>
+      </w:r>
+      <w:r>
+        <w:rPr>
+          <w:rFonts w:hint="eastAsia"/>
+        </w:rPr>
+        <w:t>类）</w:t>
+      </w:r>
+      <w:r>
+        <w:rPr>
+          <w:rFonts w:hint="eastAsia"/>
+        </w:rPr>
+        <w:t>【三个库的引用】</w:t>
+      </w:r>
+      <w:r>
+        <w:rPr>
+          <w:rFonts w:hint="eastAsia"/>
+        </w:rPr>
+        <w:t>，并取得了</w:t>
+      </w:r>
+      <w:r>
+        <w:rPr>
+          <w:rFonts w:hint="eastAsia"/>
+        </w:rPr>
+        <w:t>很</w:t>
+      </w:r>
+      <w:r>
+        <w:rPr>
+          <w:rFonts w:hint="eastAsia"/>
+        </w:rPr>
+        <w:t>好的效果。这证明了</w:t>
+      </w:r>
+      <w:r>
+        <w:rPr>
+          <w:rFonts w:hint="eastAsia"/>
+        </w:rPr>
+        <w:t>SSD</w:t>
+      </w:r>
+      <w:r>
+        <w:rPr>
+          <w:rFonts w:hint="eastAsia"/>
+        </w:rPr>
+        <w:t>是一种通用的目标检测框架。</w:t>
+      </w:r>
+      <w:r>
+        <w:rPr>
+          <w:rFonts w:hint="eastAsia"/>
+        </w:rPr>
+        <w:t xml:space="preserve"> </w:t>
       </w:r>
     </w:p>
     <w:p>
@@ -26190,32 +25804,421 @@
         <w:ind w:firstLine="480"/>
       </w:pPr>
       <w:r>
-        <w:rPr>
-          <w:rFonts w:hint="eastAsia"/>
-        </w:rPr>
-        <w:t>SSD</w:t>
-      </w:r>
-      <w:r>
-        <w:rPr>
-          <w:rFonts w:hint="eastAsia"/>
-        </w:rPr>
-        <w:t>不能直接用于文本检测</w:t>
+        <w:t xml:space="preserve"> </w:t>
+      </w:r>
+      <w:r>
+        <w:rPr>
+          <w:rFonts w:hint="eastAsia"/>
+        </w:rPr>
+        <w:t>尽管如此，但文字作为一个特殊的类别，和普通的行人，车辆，人脸，动物等</w:t>
+      </w:r>
+      <w:r>
+        <w:rPr>
+          <w:rFonts w:hint="eastAsia"/>
+        </w:rPr>
+        <w:t>特定</w:t>
+      </w:r>
+      <w:r>
+        <w:rPr>
+          <w:rFonts w:hint="eastAsia"/>
+        </w:rPr>
+        <w:t>目标检测具有很大的差异性。表【表格】分别是</w:t>
+      </w:r>
+      <w:r>
+        <w:rPr>
+          <w:rFonts w:hint="eastAsia"/>
+        </w:rPr>
+        <w:t>PASCAL</w:t>
+      </w:r>
+      <w:r>
+        <w:t xml:space="preserve"> VOC</w:t>
+      </w:r>
+      <w:r>
+        <w:rPr>
+          <w:rFonts w:hint="eastAsia"/>
+        </w:rPr>
+        <w:t>，</w:t>
+      </w:r>
+      <w:r>
+        <w:rPr>
+          <w:rFonts w:hint="eastAsia"/>
+        </w:rPr>
+        <w:t>COCO</w:t>
+      </w:r>
+      <w:r>
+        <w:rPr>
+          <w:rFonts w:hint="eastAsia"/>
+        </w:rPr>
+        <w:t>，</w:t>
+      </w:r>
+      <w:r>
+        <w:rPr>
+          <w:rFonts w:hint="eastAsia"/>
+        </w:rPr>
+        <w:t>ILSVRC</w:t>
+      </w:r>
+      <w:r>
+        <w:t xml:space="preserve"> DET</w:t>
+      </w:r>
+      <w:r>
+        <w:rPr>
+          <w:rFonts w:hint="eastAsia"/>
+        </w:rPr>
+        <w:t>的类别信息。可以看出，无论是在类别少的</w:t>
+      </w:r>
+      <w:r>
+        <w:rPr>
+          <w:rFonts w:hint="eastAsia"/>
+        </w:rPr>
+        <w:t>PASCAL</w:t>
+      </w:r>
+      <w:r>
+        <w:t xml:space="preserve"> VOC</w:t>
+      </w:r>
+      <w:r>
+        <w:rPr>
+          <w:rFonts w:hint="eastAsia"/>
+        </w:rPr>
+        <w:t>，</w:t>
+      </w:r>
+      <w:r>
+        <w:rPr>
+          <w:rFonts w:hint="eastAsia"/>
+        </w:rPr>
+        <w:t>COCO</w:t>
+      </w:r>
+      <w:r>
+        <w:rPr>
+          <w:rFonts w:hint="eastAsia"/>
+        </w:rPr>
+        <w:t>，还是类别数较多的</w:t>
+      </w:r>
+      <w:r>
+        <w:rPr>
+          <w:rFonts w:hint="eastAsia"/>
+        </w:rPr>
+        <w:t>ILSVRC</w:t>
+      </w:r>
+      <w:r>
+        <w:t xml:space="preserve"> DET</w:t>
+      </w:r>
+      <w:r>
+        <w:rPr>
+          <w:rFonts w:hint="eastAsia"/>
+        </w:rPr>
+        <w:t>库上，都没有“文字”这一类</w:t>
+      </w:r>
+      <w:r>
+        <w:rPr>
+          <w:rFonts w:hint="eastAsia"/>
+        </w:rPr>
+        <w:t>。</w:t>
+      </w:r>
+      <w:r>
+        <w:rPr>
+          <w:rFonts w:hint="eastAsia"/>
+        </w:rPr>
+        <w:t>因为从实际</w:t>
+      </w:r>
+      <w:r>
+        <w:rPr>
+          <w:rFonts w:hint="eastAsia"/>
+        </w:rPr>
+        <w:t>场景</w:t>
+      </w:r>
+      <w:r>
+        <w:rPr>
+          <w:rFonts w:hint="eastAsia"/>
+        </w:rPr>
+        <w:t>来说，文字往往</w:t>
+      </w:r>
+      <w:r>
+        <w:rPr>
+          <w:rFonts w:hint="eastAsia"/>
+        </w:rPr>
+        <w:t>不是</w:t>
+      </w:r>
+      <w:r>
+        <w:rPr>
+          <w:rFonts w:hint="eastAsia"/>
+        </w:rPr>
+        <w:t>作为</w:t>
+      </w:r>
+      <w:r>
+        <w:rPr>
+          <w:rFonts w:hint="eastAsia"/>
+        </w:rPr>
+        <w:t>独立的目标个体</w:t>
+      </w:r>
+      <w:r>
+        <w:rPr>
+          <w:rFonts w:hint="eastAsia"/>
+        </w:rPr>
+        <w:t>出现</w:t>
+      </w:r>
+      <w:r>
+        <w:rPr>
+          <w:rFonts w:hint="eastAsia"/>
+        </w:rPr>
+        <w:t>，而是</w:t>
+      </w:r>
+      <w:r>
+        <w:rPr>
+          <w:rFonts w:hint="eastAsia"/>
+        </w:rPr>
+        <w:t>依附在特定的媒介上，</w:t>
+      </w:r>
+      <w:r>
+        <w:rPr>
+          <w:rFonts w:hint="eastAsia"/>
+        </w:rPr>
+        <w:t>例如各种交通工具，建筑，服装，家具，食品包装，交通标志牌</w:t>
+      </w:r>
+      <w:r>
+        <w:rPr>
+          <w:rFonts w:hint="eastAsia"/>
+        </w:rPr>
+        <w:t>等等。生活中随处可见的地方都会出现文字，文献【引用】中指出，即使是随意收集的图像库，其中就至少有一半的图像包含文字。</w:t>
+      </w:r>
+      <w:r>
+        <w:rPr>
+          <w:rFonts w:hint="eastAsia"/>
+        </w:rPr>
+        <w:t>文字作为一种书写符号，没有固定的形态，</w:t>
+      </w:r>
+      <w:r>
+        <w:rPr>
+          <w:rFonts w:hint="eastAsia"/>
+        </w:rPr>
+        <w:t>其颜色，尺度，形状，语言，布局等具有非常多样的差异性。</w:t>
+      </w:r>
+      <w:r>
+        <w:rPr>
+          <w:rFonts w:hint="eastAsia"/>
+        </w:rPr>
+        <w:t>文字的这种</w:t>
+      </w:r>
+      <w:r>
+        <w:rPr>
+          <w:rFonts w:hint="eastAsia"/>
+        </w:rPr>
+        <w:t>特殊的媒介依附性</w:t>
+      </w:r>
+      <w:r>
+        <w:rPr>
+          <w:rFonts w:hint="eastAsia"/>
+        </w:rPr>
+        <w:t>、</w:t>
+      </w:r>
+      <w:r>
+        <w:rPr>
+          <w:rFonts w:hint="eastAsia"/>
+        </w:rPr>
+        <w:t>分布</w:t>
+      </w:r>
+      <w:r>
+        <w:rPr>
+          <w:rFonts w:hint="eastAsia"/>
+        </w:rPr>
+        <w:t>广泛性</w:t>
+      </w:r>
+      <w:r>
+        <w:rPr>
+          <w:rFonts w:hint="eastAsia"/>
+        </w:rPr>
+        <w:t>、和多样性</w:t>
+      </w:r>
+      <w:r>
+        <w:rPr>
+          <w:rFonts w:hint="eastAsia"/>
+        </w:rPr>
+        <w:t>是</w:t>
+      </w:r>
+      <w:r>
+        <w:rPr>
+          <w:rFonts w:hint="eastAsia"/>
+        </w:rPr>
+        <w:t>其他的</w:t>
+      </w:r>
+      <w:r>
+        <w:rPr>
+          <w:rFonts w:hint="eastAsia"/>
+        </w:rPr>
+        <w:t>普通</w:t>
+      </w:r>
+      <w:r>
+        <w:rPr>
+          <w:rFonts w:hint="eastAsia"/>
+        </w:rPr>
+        <w:t>目标类所没有</w:t>
+      </w:r>
+      <w:r>
+        <w:rPr>
+          <w:rFonts w:hint="eastAsia"/>
+        </w:rPr>
+        <w:t>的。</w:t>
+      </w:r>
+      <w:r>
+        <w:rPr>
+          <w:rFonts w:hint="eastAsia"/>
+        </w:rPr>
+        <w:t>因此，将通用的目标检测算法应用于文字检测是一个非常大胆和创新的想法。</w:t>
       </w:r>
     </w:p>
     <w:p>
       <w:pPr>
         <w:pStyle w:val="01"/>
         <w:ind w:firstLine="480"/>
-        <w:rPr>
-          <w:rFonts w:hint="eastAsia"/>
-        </w:rPr>
-      </w:pPr>
-      <w:r>
-        <w:rPr>
-          <w:rFonts w:hint="eastAsia"/>
-        </w:rPr>
-        <w:t>对于</w:t>
-      </w:r>
+      </w:pPr>
+      <w:r>
+        <w:rPr>
+          <w:noProof/>
+        </w:rPr>
+        <w:drawing>
+          <wp:inline distT="0" distB="0" distL="0" distR="0" wp14:anchorId="5FBFD334" wp14:editId="5D165D7C">
+            <wp:extent cx="6120130" cy="1016635"/>
+            <wp:effectExtent l="0" t="0" r="0" b="0"/>
+            <wp:docPr id="46" name="图片 46"/>
+            <wp:cNvGraphicFramePr>
+              <a:graphicFrameLocks xmlns:a="http://schemas.openxmlformats.org/drawingml/2006/main" noChangeAspect="1"/>
+            </wp:cNvGraphicFramePr>
+            <a:graphic xmlns:a="http://schemas.openxmlformats.org/drawingml/2006/main">
+              <a:graphicData uri="http://schemas.openxmlformats.org/drawingml/2006/picture">
+                <pic:pic xmlns:pic="http://schemas.openxmlformats.org/drawingml/2006/picture">
+                  <pic:nvPicPr>
+                    <pic:cNvPr id="1" name=""/>
+                    <pic:cNvPicPr/>
+                  </pic:nvPicPr>
+                  <pic:blipFill>
+                    <a:blip r:embed="rId47"/>
+                    <a:stretch>
+                      <a:fillRect/>
+                    </a:stretch>
+                  </pic:blipFill>
+                  <pic:spPr>
+                    <a:xfrm>
+                      <a:off x="0" y="0"/>
+                      <a:ext cx="6120130" cy="1016635"/>
+                    </a:xfrm>
+                    <a:prstGeom prst="rect">
+                      <a:avLst/>
+                    </a:prstGeom>
+                  </pic:spPr>
+                </pic:pic>
+              </a:graphicData>
+            </a:graphic>
+          </wp:inline>
+        </w:drawing>
+      </w:r>
+    </w:p>
+    <w:p>
+      <w:pPr>
+        <w:pStyle w:val="01"/>
+        <w:ind w:firstLine="480"/>
+      </w:pPr>
+      <w:r>
+        <w:rPr>
+          <w:noProof/>
+        </w:rPr>
+        <w:drawing>
+          <wp:inline distT="0" distB="0" distL="0" distR="0" wp14:anchorId="4F8E0E4F" wp14:editId="17C7C1D2">
+            <wp:extent cx="6120130" cy="1454785"/>
+            <wp:effectExtent l="0" t="0" r="0" b="0"/>
+            <wp:docPr id="43" name="图片 43"/>
+            <wp:cNvGraphicFramePr>
+              <a:graphicFrameLocks xmlns:a="http://schemas.openxmlformats.org/drawingml/2006/main" noChangeAspect="1"/>
+            </wp:cNvGraphicFramePr>
+            <a:graphic xmlns:a="http://schemas.openxmlformats.org/drawingml/2006/main">
+              <a:graphicData uri="http://schemas.openxmlformats.org/drawingml/2006/picture">
+                <pic:pic xmlns:pic="http://schemas.openxmlformats.org/drawingml/2006/picture">
+                  <pic:nvPicPr>
+                    <pic:cNvPr id="1" name=""/>
+                    <pic:cNvPicPr/>
+                  </pic:nvPicPr>
+                  <pic:blipFill>
+                    <a:blip r:embed="rId48"/>
+                    <a:stretch>
+                      <a:fillRect/>
+                    </a:stretch>
+                  </pic:blipFill>
+                  <pic:spPr>
+                    <a:xfrm>
+                      <a:off x="0" y="0"/>
+                      <a:ext cx="6120130" cy="1454785"/>
+                    </a:xfrm>
+                    <a:prstGeom prst="rect">
+                      <a:avLst/>
+                    </a:prstGeom>
+                  </pic:spPr>
+                </pic:pic>
+              </a:graphicData>
+            </a:graphic>
+          </wp:inline>
+        </w:drawing>
+      </w:r>
+    </w:p>
+    <w:p>
+      <w:pPr>
+        <w:pStyle w:val="01"/>
+        <w:ind w:firstLine="480"/>
+        <w:rPr>
+          <w:rFonts w:hint="eastAsia"/>
+        </w:rPr>
+      </w:pPr>
+      <w:r>
+        <w:rPr>
+          <w:noProof/>
+        </w:rPr>
+        <w:lastRenderedPageBreak/>
+        <w:drawing>
+          <wp:inline distT="0" distB="0" distL="0" distR="0" wp14:anchorId="2C262F86" wp14:editId="4FF9EB1D">
+            <wp:extent cx="4847619" cy="5228571"/>
+            <wp:effectExtent l="0" t="0" r="0" b="0"/>
+            <wp:docPr id="44" name="图片 44"/>
+            <wp:cNvGraphicFramePr>
+              <a:graphicFrameLocks xmlns:a="http://schemas.openxmlformats.org/drawingml/2006/main" noChangeAspect="1"/>
+            </wp:cNvGraphicFramePr>
+            <a:graphic xmlns:a="http://schemas.openxmlformats.org/drawingml/2006/main">
+              <a:graphicData uri="http://schemas.openxmlformats.org/drawingml/2006/picture">
+                <pic:pic xmlns:pic="http://schemas.openxmlformats.org/drawingml/2006/picture">
+                  <pic:nvPicPr>
+                    <pic:cNvPr id="1" name=""/>
+                    <pic:cNvPicPr/>
+                  </pic:nvPicPr>
+                  <pic:blipFill>
+                    <a:blip r:embed="rId49"/>
+                    <a:stretch>
+                      <a:fillRect/>
+                    </a:stretch>
+                  </pic:blipFill>
+                  <pic:spPr>
+                    <a:xfrm>
+                      <a:off x="0" y="0"/>
+                      <a:ext cx="4847619" cy="5228571"/>
+                    </a:xfrm>
+                    <a:prstGeom prst="rect">
+                      <a:avLst/>
+                    </a:prstGeom>
+                  </pic:spPr>
+                </pic:pic>
+              </a:graphicData>
+            </a:graphic>
+          </wp:inline>
+        </w:drawing>
+      </w:r>
+    </w:p>
+    <w:p>
+      <w:pPr>
+        <w:pStyle w:val="3"/>
+        <w:numPr>
+          <w:ilvl w:val="2"/>
+          <w:numId w:val="25"/>
+        </w:numPr>
+        <w:ind w:leftChars="0" w:right="210"/>
+        <w:rPr>
+          <w:rFonts w:hint="eastAsia"/>
+        </w:rPr>
+      </w:pPr>
       <w:r>
         <w:rPr>
           <w:rFonts w:hint="eastAsia"/>
@@ -26226,7 +26229,620 @@
         <w:rPr>
           <w:rFonts w:hint="eastAsia"/>
         </w:rPr>
-        <w:t>用在文本检测上的改进思路</w:t>
+        <w:t>直接应用于文字检测的问题</w:t>
+      </w:r>
+    </w:p>
+    <w:p>
+      <w:pPr>
+        <w:pStyle w:val="01"/>
+        <w:ind w:firstLine="480"/>
+      </w:pPr>
+      <w:r>
+        <w:rPr>
+          <w:rFonts w:hint="eastAsia"/>
+        </w:rPr>
+        <w:t>当然，</w:t>
+      </w:r>
+      <w:r>
+        <w:rPr>
+          <w:rFonts w:hint="eastAsia"/>
+        </w:rPr>
+        <w:t>直接</w:t>
+      </w:r>
+      <w:r>
+        <w:rPr>
+          <w:rFonts w:hint="eastAsia"/>
+        </w:rPr>
+        <w:t>将</w:t>
+      </w:r>
+      <w:r>
+        <w:rPr>
+          <w:rFonts w:hint="eastAsia"/>
+        </w:rPr>
+        <w:t>SSD</w:t>
+      </w:r>
+      <w:r>
+        <w:rPr>
+          <w:rFonts w:hint="eastAsia"/>
+        </w:rPr>
+        <w:t>这样的一个通用目标检测算法用在文字检测上</w:t>
+      </w:r>
+      <w:r>
+        <w:rPr>
+          <w:rFonts w:hint="eastAsia"/>
+        </w:rPr>
+        <w:t>会面临许多问题</w:t>
+      </w:r>
+      <w:r>
+        <w:rPr>
+          <w:rFonts w:hint="eastAsia"/>
+        </w:rPr>
+        <w:t>。</w:t>
+      </w:r>
+    </w:p>
+    <w:p>
+      <w:pPr>
+        <w:pStyle w:val="3"/>
+        <w:numPr>
+          <w:ilvl w:val="2"/>
+          <w:numId w:val="25"/>
+        </w:numPr>
+        <w:ind w:leftChars="0" w:right="210"/>
+        <w:rPr>
+          <w:rFonts w:hint="eastAsia"/>
+        </w:rPr>
+      </w:pPr>
+      <w:r>
+        <w:rPr>
+          <w:rFonts w:hint="eastAsia"/>
+        </w:rPr>
+        <w:t>SSD</w:t>
+      </w:r>
+      <w:r>
+        <w:rPr>
+          <w:rFonts w:hint="eastAsia"/>
+        </w:rPr>
+        <w:t>解决</w:t>
+      </w:r>
+      <w:r>
+        <w:rPr>
+          <w:rFonts w:hint="eastAsia"/>
+        </w:rPr>
+        <w:t>文字检测的</w:t>
+      </w:r>
+      <w:r>
+        <w:rPr>
+          <w:rFonts w:hint="eastAsia"/>
+        </w:rPr>
+        <w:t>思路</w:t>
+      </w:r>
+    </w:p>
+    <w:p>
+      <w:pPr>
+        <w:pStyle w:val="01"/>
+        <w:ind w:firstLine="480"/>
+        <w:rPr>
+          <w:rFonts w:hint="eastAsia"/>
+        </w:rPr>
+      </w:pPr>
+      <w:r>
+        <w:rPr>
+          <w:rFonts w:hint="eastAsia"/>
+        </w:rPr>
+        <w:t>虽然没有提前指定“收集与文字有关的图像”</w:t>
+      </w:r>
+    </w:p>
+    <w:p>
+      <w:pPr>
+        <w:pStyle w:val="01"/>
+        <w:ind w:firstLine="480"/>
+        <w:rPr>
+          <w:rFonts w:hint="eastAsia"/>
+        </w:rPr>
+      </w:pPr>
+    </w:p>
+    <w:p>
+      <w:pPr>
+        <w:pStyle w:val="01"/>
+        <w:ind w:firstLine="480"/>
+        <w:jc w:val="center"/>
+      </w:pPr>
+    </w:p>
+    <w:p>
+      <w:pPr>
+        <w:pStyle w:val="01"/>
+        <w:ind w:firstLine="480"/>
+        <w:jc w:val="center"/>
+        <w:rPr>
+          <w:rFonts w:hint="eastAsia"/>
+        </w:rPr>
+      </w:pPr>
+    </w:p>
+    <w:p>
+      <w:pPr>
+        <w:pStyle w:val="01"/>
+        <w:ind w:firstLine="482"/>
+        <w:rPr>
+          <w:b/>
+        </w:rPr>
+      </w:pPr>
+    </w:p>
+    <w:p>
+      <w:pPr>
+        <w:pStyle w:val="01"/>
+        <w:ind w:firstLine="482"/>
+        <w:rPr>
+          <w:b/>
+        </w:rPr>
+      </w:pPr>
+    </w:p>
+    <w:p>
+      <w:pPr>
+        <w:pStyle w:val="01"/>
+        <w:ind w:firstLine="482"/>
+        <w:rPr>
+          <w:rFonts w:hint="eastAsia"/>
+          <w:b/>
+        </w:rPr>
+      </w:pPr>
+    </w:p>
+    <w:p>
+      <w:pPr>
+        <w:pStyle w:val="01"/>
+        <w:ind w:firstLine="480"/>
+      </w:pPr>
+      <w:r>
+        <w:rPr>
+          <w:rFonts w:hint="eastAsia"/>
+        </w:rPr>
+        <w:t>SSD</w:t>
+      </w:r>
+      <w:r>
+        <w:rPr>
+          <w:rFonts w:hint="eastAsia"/>
+        </w:rPr>
+        <w:t>的实际网络结构图</w:t>
+      </w:r>
+    </w:p>
+    <w:p>
+      <w:pPr>
+        <w:pStyle w:val="01"/>
+        <w:ind w:firstLine="480"/>
+        <w:rPr>
+          <w:rFonts w:hint="eastAsia"/>
+        </w:rPr>
+      </w:pPr>
+      <w:r>
+        <w:rPr>
+          <w:rFonts w:hint="eastAsia"/>
+        </w:rPr>
+        <w:t>分析每一层的结构</w:t>
+      </w:r>
+      <w:r>
+        <w:rPr>
+          <w:rFonts w:hint="eastAsia"/>
+        </w:rPr>
+        <w:t>，后几层的测试结果</w:t>
+      </w:r>
+    </w:p>
+    <w:p>
+      <w:pPr>
+        <w:pStyle w:val="01"/>
+        <w:ind w:firstLine="480"/>
+      </w:pPr>
+      <w:r>
+        <w:rPr>
+          <w:noProof/>
+        </w:rPr>
+        <w:lastRenderedPageBreak/>
+        <w:drawing>
+          <wp:inline distT="0" distB="0" distL="0" distR="0">
+            <wp:extent cx="5715000" cy="2247900"/>
+            <wp:effectExtent l="0" t="0" r="0" b="0"/>
+            <wp:docPr id="42" name="图片 42" descr="http://pic1.zhimg.com/v2-5964f6dff6dbbd435336cde9e5dfc988_b.png"/>
+            <wp:cNvGraphicFramePr>
+              <a:graphicFrameLocks xmlns:a="http://schemas.openxmlformats.org/drawingml/2006/main" noChangeAspect="1"/>
+            </wp:cNvGraphicFramePr>
+            <a:graphic xmlns:a="http://schemas.openxmlformats.org/drawingml/2006/main">
+              <a:graphicData uri="http://schemas.openxmlformats.org/drawingml/2006/picture">
+                <pic:pic xmlns:pic="http://schemas.openxmlformats.org/drawingml/2006/picture">
+                  <pic:nvPicPr>
+                    <pic:cNvPr id="0" name="Picture 1" descr="http://pic1.zhimg.com/v2-5964f6dff6dbbd435336cde9e5dfc988_b.png"/>
+                    <pic:cNvPicPr>
+                      <a:picLocks noChangeAspect="1" noChangeArrowheads="1"/>
+                    </pic:cNvPicPr>
+                  </pic:nvPicPr>
+                  <pic:blipFill>
+                    <a:blip r:embed="rId50">
+                      <a:extLst>
+                        <a:ext uri="{28A0092B-C50C-407E-A947-70E740481C1C}">
+                          <a14:useLocalDpi xmlns:a14="http://schemas.microsoft.com/office/drawing/2010/main" val="0"/>
+                        </a:ext>
+                      </a:extLst>
+                    </a:blip>
+                    <a:srcRect/>
+                    <a:stretch>
+                      <a:fillRect/>
+                    </a:stretch>
+                  </pic:blipFill>
+                  <pic:spPr bwMode="auto">
+                    <a:xfrm>
+                      <a:off x="0" y="0"/>
+                      <a:ext cx="5715000" cy="2247900"/>
+                    </a:xfrm>
+                    <a:prstGeom prst="rect">
+                      <a:avLst/>
+                    </a:prstGeom>
+                    <a:noFill/>
+                    <a:ln>
+                      <a:noFill/>
+                    </a:ln>
+                  </pic:spPr>
+                </pic:pic>
+              </a:graphicData>
+            </a:graphic>
+          </wp:inline>
+        </w:drawing>
+      </w:r>
+    </w:p>
+    <w:p>
+      <w:pPr>
+        <w:pStyle w:val="01"/>
+        <w:ind w:firstLine="480"/>
+        <w:rPr>
+          <w:rFonts w:hint="eastAsia"/>
+        </w:rPr>
+      </w:pPr>
+    </w:p>
+    <w:p>
+      <w:pPr>
+        <w:pStyle w:val="2"/>
+        <w:numPr>
+          <w:ilvl w:val="1"/>
+          <w:numId w:val="16"/>
+        </w:numPr>
+      </w:pPr>
+      <w:r>
+        <w:t>D</w:t>
+      </w:r>
+      <w:r>
+        <w:rPr>
+          <w:rFonts w:hint="eastAsia"/>
+        </w:rPr>
+        <w:t>e</w:t>
+      </w:r>
+      <w:r>
+        <w:t>fault box</w:t>
+      </w:r>
+      <w:r>
+        <w:rPr>
+          <w:rFonts w:hint="eastAsia"/>
+        </w:rPr>
+        <w:t>的改进</w:t>
+      </w:r>
+    </w:p>
+    <w:p>
+      <w:pPr>
+        <w:pStyle w:val="2"/>
+        <w:numPr>
+          <w:ilvl w:val="1"/>
+          <w:numId w:val="16"/>
+        </w:numPr>
+      </w:pPr>
+      <w:r>
+        <w:rPr>
+          <w:rFonts w:hint="eastAsia"/>
+        </w:rPr>
+        <w:t>基于投票的多尺度</w:t>
+      </w:r>
+      <w:r>
+        <w:rPr>
+          <w:rFonts w:hint="eastAsia"/>
+        </w:rPr>
+        <w:t>输入融合</w:t>
+      </w:r>
+    </w:p>
+    <w:p>
+      <w:pPr>
+        <w:pStyle w:val="2"/>
+        <w:numPr>
+          <w:ilvl w:val="1"/>
+          <w:numId w:val="16"/>
+        </w:numPr>
+      </w:pPr>
+      <w:r>
+        <w:rPr>
+          <w:rFonts w:hint="eastAsia"/>
+        </w:rPr>
+        <w:t>数据扩充</w:t>
+      </w:r>
+    </w:p>
+    <w:p>
+      <w:pPr>
+        <w:pStyle w:val="01"/>
+        <w:ind w:firstLineChars="0"/>
+        <w:rPr>
+          <w:b/>
+        </w:rPr>
+      </w:pPr>
+      <w:r>
+        <w:rPr>
+          <w:rFonts w:hint="eastAsia"/>
+          <w:b/>
+        </w:rPr>
+        <w:t xml:space="preserve">  </w:t>
+      </w:r>
+    </w:p>
+    <w:p>
+      <w:pPr>
+        <w:pStyle w:val="2"/>
+        <w:numPr>
+          <w:ilvl w:val="1"/>
+          <w:numId w:val="16"/>
+        </w:numPr>
+      </w:pPr>
+      <w:r>
+        <w:rPr>
+          <w:rFonts w:hint="eastAsia"/>
+        </w:rPr>
+        <w:t>实验与分析</w:t>
+      </w:r>
+    </w:p>
+    <w:p>
+      <w:pPr>
+        <w:pStyle w:val="ae"/>
+        <w:keepNext/>
+        <w:keepLines/>
+        <w:numPr>
+          <w:ilvl w:val="1"/>
+          <w:numId w:val="25"/>
+        </w:numPr>
+        <w:spacing w:line="360" w:lineRule="auto"/>
+        <w:ind w:rightChars="100" w:right="210" w:firstLineChars="0"/>
+        <w:outlineLvl w:val="2"/>
+        <w:rPr>
+          <w:rFonts w:hint="eastAsia"/>
+          <w:b/>
+          <w:bCs/>
+          <w:vanish/>
+          <w:sz w:val="24"/>
+          <w:szCs w:val="32"/>
+        </w:rPr>
+      </w:pPr>
+    </w:p>
+    <w:p>
+      <w:pPr>
+        <w:pStyle w:val="ae"/>
+        <w:keepNext/>
+        <w:keepLines/>
+        <w:numPr>
+          <w:ilvl w:val="1"/>
+          <w:numId w:val="25"/>
+        </w:numPr>
+        <w:spacing w:line="360" w:lineRule="auto"/>
+        <w:ind w:rightChars="100" w:right="210" w:firstLineChars="0"/>
+        <w:outlineLvl w:val="2"/>
+        <w:rPr>
+          <w:rFonts w:hint="eastAsia"/>
+          <w:b/>
+          <w:bCs/>
+          <w:vanish/>
+          <w:sz w:val="24"/>
+          <w:szCs w:val="32"/>
+        </w:rPr>
+      </w:pPr>
+    </w:p>
+    <w:p>
+      <w:pPr>
+        <w:pStyle w:val="ae"/>
+        <w:keepNext/>
+        <w:keepLines/>
+        <w:numPr>
+          <w:ilvl w:val="1"/>
+          <w:numId w:val="25"/>
+        </w:numPr>
+        <w:spacing w:line="360" w:lineRule="auto"/>
+        <w:ind w:rightChars="100" w:right="210" w:firstLineChars="0"/>
+        <w:outlineLvl w:val="2"/>
+        <w:rPr>
+          <w:rFonts w:hint="eastAsia"/>
+          <w:b/>
+          <w:bCs/>
+          <w:vanish/>
+          <w:sz w:val="24"/>
+          <w:szCs w:val="32"/>
+        </w:rPr>
+      </w:pPr>
+    </w:p>
+    <w:p>
+      <w:pPr>
+        <w:pStyle w:val="ae"/>
+        <w:keepNext/>
+        <w:keepLines/>
+        <w:numPr>
+          <w:ilvl w:val="1"/>
+          <w:numId w:val="25"/>
+        </w:numPr>
+        <w:spacing w:line="360" w:lineRule="auto"/>
+        <w:ind w:rightChars="100" w:right="210" w:firstLineChars="0"/>
+        <w:outlineLvl w:val="2"/>
+        <w:rPr>
+          <w:rFonts w:hint="eastAsia"/>
+          <w:b/>
+          <w:bCs/>
+          <w:vanish/>
+          <w:sz w:val="24"/>
+          <w:szCs w:val="32"/>
+        </w:rPr>
+      </w:pPr>
+    </w:p>
+    <w:p>
+      <w:pPr>
+        <w:pStyle w:val="3"/>
+        <w:numPr>
+          <w:ilvl w:val="2"/>
+          <w:numId w:val="25"/>
+        </w:numPr>
+        <w:ind w:leftChars="0" w:right="210"/>
+      </w:pPr>
+      <w:r>
+        <w:rPr>
+          <w:rFonts w:hint="eastAsia"/>
+        </w:rPr>
+        <w:t>D</w:t>
+      </w:r>
+      <w:r>
+        <w:t>efault box</w:t>
+      </w:r>
+      <w:r>
+        <w:rPr>
+          <w:rFonts w:hint="eastAsia"/>
+        </w:rPr>
+        <w:t>尺度大小的影响</w:t>
+      </w:r>
+    </w:p>
+    <w:p>
+      <w:pPr>
+        <w:pStyle w:val="01"/>
+        <w:ind w:firstLineChars="0"/>
+        <w:rPr>
+          <w:b/>
+        </w:rPr>
+      </w:pPr>
+    </w:p>
+    <w:p>
+      <w:pPr>
+        <w:pStyle w:val="3"/>
+        <w:numPr>
+          <w:ilvl w:val="2"/>
+          <w:numId w:val="25"/>
+        </w:numPr>
+        <w:ind w:leftChars="0" w:right="210"/>
+        <w:rPr>
+          <w:rFonts w:hint="eastAsia"/>
+        </w:rPr>
+      </w:pPr>
+      <w:r>
+        <w:rPr>
+          <w:rFonts w:hint="eastAsia"/>
+        </w:rPr>
+        <w:t>D</w:t>
+      </w:r>
+      <w:r>
+        <w:t>efault box</w:t>
+      </w:r>
+      <w:r>
+        <w:rPr>
+          <w:rFonts w:hint="eastAsia"/>
+        </w:rPr>
+        <w:t>长宽比的影响</w:t>
+      </w:r>
+    </w:p>
+    <w:p>
+      <w:pPr>
+        <w:pStyle w:val="3"/>
+        <w:numPr>
+          <w:ilvl w:val="2"/>
+          <w:numId w:val="25"/>
+        </w:numPr>
+        <w:ind w:leftChars="0" w:right="210"/>
+        <w:rPr>
+          <w:rFonts w:hint="eastAsia"/>
+        </w:rPr>
+      </w:pPr>
+      <w:r>
+        <w:rPr>
+          <w:rFonts w:hint="eastAsia"/>
+        </w:rPr>
+        <w:t>数据集的影响</w:t>
+      </w:r>
+    </w:p>
+    <w:p>
+      <w:pPr>
+        <w:pStyle w:val="3"/>
+        <w:numPr>
+          <w:ilvl w:val="2"/>
+          <w:numId w:val="25"/>
+        </w:numPr>
+        <w:ind w:leftChars="0" w:right="210"/>
+        <w:rPr>
+          <w:rFonts w:hint="eastAsia"/>
+        </w:rPr>
+      </w:pPr>
+      <w:r>
+        <w:rPr>
+          <w:rFonts w:hint="eastAsia"/>
+        </w:rPr>
+        <w:t>数据扩增的影响</w:t>
+      </w:r>
+    </w:p>
+    <w:p>
+      <w:pPr>
+        <w:pStyle w:val="3"/>
+        <w:numPr>
+          <w:ilvl w:val="2"/>
+          <w:numId w:val="25"/>
+        </w:numPr>
+        <w:ind w:leftChars="0" w:right="210"/>
+        <w:rPr>
+          <w:rFonts w:hint="eastAsia"/>
+        </w:rPr>
+      </w:pPr>
+      <w:r>
+        <w:rPr>
+          <w:rFonts w:hint="eastAsia"/>
+        </w:rPr>
+        <w:t>训练尺度的影响</w:t>
+      </w:r>
+    </w:p>
+    <w:p>
+      <w:pPr>
+        <w:pStyle w:val="3"/>
+        <w:numPr>
+          <w:ilvl w:val="2"/>
+          <w:numId w:val="25"/>
+        </w:numPr>
+        <w:ind w:leftChars="0" w:right="210"/>
+        <w:rPr>
+          <w:rFonts w:hint="eastAsia"/>
+        </w:rPr>
+      </w:pPr>
+      <w:r>
+        <w:rPr>
+          <w:rFonts w:hint="eastAsia"/>
+        </w:rPr>
+        <w:t>多尺度</w:t>
+      </w:r>
+      <w:r>
+        <w:rPr>
+          <w:rFonts w:hint="eastAsia"/>
+        </w:rPr>
+        <w:t>输入</w:t>
+      </w:r>
+      <w:r>
+        <w:rPr>
+          <w:rFonts w:hint="eastAsia"/>
+        </w:rPr>
+        <w:t>融合的影响</w:t>
+      </w:r>
+    </w:p>
+    <w:p>
+      <w:pPr>
+        <w:pStyle w:val="3"/>
+        <w:numPr>
+          <w:ilvl w:val="2"/>
+          <w:numId w:val="25"/>
+        </w:numPr>
+        <w:ind w:leftChars="0" w:right="210"/>
+        <w:rPr>
+          <w:rFonts w:hint="eastAsia"/>
+        </w:rPr>
+      </w:pPr>
+      <w:r>
+        <w:rPr>
+          <w:rFonts w:hint="eastAsia"/>
+        </w:rPr>
+        <w:t>学习率的影响</w:t>
       </w:r>
     </w:p>
     <w:p>
@@ -26238,51 +26854,23 @@
         </w:numPr>
         <w:ind w:firstLineChars="0"/>
         <w:rPr>
+          <w:rFonts w:hint="eastAsia"/>
           <w:b/>
         </w:rPr>
       </w:pPr>
       <w:r>
         <w:rPr>
+          <w:rFonts w:hint="eastAsia"/>
           <w:b/>
         </w:rPr>
-        <w:t>D</w:t>
+        <w:t>性能</w:t>
       </w:r>
       <w:r>
         <w:rPr>
           <w:rFonts w:hint="eastAsia"/>
           <w:b/>
         </w:rPr>
-        <w:t>e</w:t>
-      </w:r>
-      <w:r>
-        <w:rPr>
-          <w:b/>
-        </w:rPr>
-        <w:t>fault box</w:t>
-      </w:r>
-      <w:r>
-        <w:rPr>
-          <w:rFonts w:hint="eastAsia"/>
-          <w:b/>
-        </w:rPr>
-        <w:t>的改进</w:t>
-      </w:r>
-    </w:p>
-    <w:p>
-      <w:pPr>
-        <w:pStyle w:val="01"/>
-        <w:ind w:firstLineChars="0"/>
-        <w:rPr>
-          <w:rFonts w:hint="eastAsia"/>
-          <w:b/>
-        </w:rPr>
-      </w:pPr>
-      <w:r>
-        <w:rPr>
-          <w:rFonts w:hint="eastAsia"/>
-          <w:b/>
-        </w:rPr>
-        <w:t xml:space="preserve">  </w:t>
+        <w:t>可视化</w:t>
       </w:r>
     </w:p>
     <w:p>
@@ -26294,6 +26882,7 @@
         </w:numPr>
         <w:ind w:firstLineChars="0"/>
         <w:rPr>
+          <w:rFonts w:hint="eastAsia"/>
           <w:b/>
         </w:rPr>
       </w:pPr>
@@ -26302,69 +26891,7 @@
           <w:rFonts w:hint="eastAsia"/>
           <w:b/>
         </w:rPr>
-        <w:t>基于投票的多尺度</w:t>
-      </w:r>
-      <w:r>
-        <w:rPr>
-          <w:rFonts w:hint="eastAsia"/>
-          <w:b/>
-        </w:rPr>
-        <w:t>输入融合</w:t>
-      </w:r>
-    </w:p>
-    <w:p>
-      <w:pPr>
-        <w:pStyle w:val="01"/>
-        <w:ind w:firstLineChars="0"/>
-        <w:rPr>
-          <w:rFonts w:hint="eastAsia"/>
-          <w:b/>
-        </w:rPr>
-      </w:pPr>
-      <w:r>
-        <w:rPr>
-          <w:rFonts w:hint="eastAsia"/>
-          <w:b/>
-        </w:rPr>
-        <w:t xml:space="preserve">  </w:t>
-      </w:r>
-    </w:p>
-    <w:p>
-      <w:pPr>
-        <w:pStyle w:val="01"/>
-        <w:numPr>
-          <w:ilvl w:val="2"/>
-          <w:numId w:val="16"/>
-        </w:numPr>
-        <w:ind w:firstLineChars="0"/>
-        <w:rPr>
-          <w:rFonts w:hint="eastAsia"/>
-          <w:b/>
-        </w:rPr>
-      </w:pPr>
-      <w:r>
-        <w:rPr>
-          <w:rFonts w:hint="eastAsia"/>
-          <w:b/>
-        </w:rPr>
-        <w:t>数据扩充</w:t>
-      </w:r>
-    </w:p>
-    <w:p>
-      <w:pPr>
-        <w:pStyle w:val="01"/>
-        <w:ind w:firstLineChars="0"/>
-        <w:rPr>
-          <w:rFonts w:hint="eastAsia"/>
-          <w:b/>
-        </w:rPr>
-      </w:pPr>
-      <w:r>
-        <w:rPr>
-          <w:rFonts w:hint="eastAsia"/>
-          <w:b/>
-        </w:rPr>
-        <w:t xml:space="preserve">  </w:t>
+        <w:t>样本大小的敏感性</w:t>
       </w:r>
     </w:p>
     <w:p>
@@ -26379,40 +26906,7 @@
         <w:rPr>
           <w:rFonts w:hint="eastAsia"/>
         </w:rPr>
-        <w:t>实验与分析</w:t>
-      </w:r>
-    </w:p>
-    <w:p>
-      <w:pPr>
-        <w:pStyle w:val="01"/>
-        <w:numPr>
-          <w:ilvl w:val="2"/>
-          <w:numId w:val="16"/>
-        </w:numPr>
-        <w:ind w:firstLineChars="0"/>
-        <w:rPr>
-          <w:b/>
-        </w:rPr>
-      </w:pPr>
-      <w:r>
-        <w:rPr>
-          <w:rFonts w:hint="eastAsia"/>
-          <w:b/>
-        </w:rPr>
-        <w:t>D</w:t>
-      </w:r>
-      <w:r>
-        <w:rPr>
-          <w:b/>
-        </w:rPr>
-        <w:t>efault box</w:t>
-      </w:r>
-      <w:r>
-        <w:rPr>
-          <w:rFonts w:hint="eastAsia"/>
-          <w:b/>
-        </w:rPr>
-        <w:t>尺度大小的影响</w:t>
+        <w:t>本章总结</w:t>
       </w:r>
     </w:p>
     <w:p>
@@ -26420,353 +26914,24 @@
         <w:pStyle w:val="01"/>
         <w:ind w:firstLineChars="0"/>
         <w:rPr>
-          <w:rFonts w:hint="eastAsia"/>
           <w:b/>
         </w:rPr>
       </w:pPr>
-    </w:p>
-    <w:p>
-      <w:pPr>
-        <w:pStyle w:val="01"/>
-        <w:numPr>
-          <w:ilvl w:val="2"/>
-          <w:numId w:val="16"/>
-        </w:numPr>
-        <w:ind w:firstLineChars="0"/>
-        <w:rPr>
-          <w:b/>
-        </w:rPr>
-      </w:pPr>
-      <w:r>
-        <w:rPr>
-          <w:rFonts w:hint="eastAsia"/>
-          <w:b/>
-        </w:rPr>
-        <w:t>D</w:t>
-      </w:r>
-      <w:r>
-        <w:rPr>
-          <w:b/>
-        </w:rPr>
-        <w:t>efault box</w:t>
-      </w:r>
-      <w:r>
-        <w:rPr>
-          <w:rFonts w:hint="eastAsia"/>
-          <w:b/>
-        </w:rPr>
-        <w:t>长宽比的影响</w:t>
-      </w:r>
     </w:p>
     <w:p>
       <w:pPr>
         <w:pStyle w:val="01"/>
         <w:ind w:firstLineChars="0"/>
         <w:rPr>
-          <w:rFonts w:hint="eastAsia"/>
           <w:b/>
         </w:rPr>
       </w:pPr>
-    </w:p>
-    <w:p>
-      <w:pPr>
-        <w:pStyle w:val="01"/>
-        <w:numPr>
-          <w:ilvl w:val="2"/>
-          <w:numId w:val="16"/>
-        </w:numPr>
-        <w:ind w:firstLineChars="0"/>
-        <w:rPr>
-          <w:b/>
-        </w:rPr>
-      </w:pPr>
-      <w:r>
-        <w:rPr>
-          <w:rFonts w:hint="eastAsia"/>
-          <w:b/>
-        </w:rPr>
-        <w:t>数据集的影响</w:t>
-      </w:r>
     </w:p>
     <w:p>
       <w:pPr>
         <w:pStyle w:val="01"/>
         <w:ind w:firstLineChars="0"/>
         <w:rPr>
-          <w:rFonts w:hint="eastAsia"/>
-          <w:b/>
-        </w:rPr>
-      </w:pPr>
-    </w:p>
-    <w:p>
-      <w:pPr>
-        <w:pStyle w:val="01"/>
-        <w:numPr>
-          <w:ilvl w:val="2"/>
-          <w:numId w:val="16"/>
-        </w:numPr>
-        <w:ind w:firstLineChars="0"/>
-        <w:rPr>
-          <w:b/>
-        </w:rPr>
-      </w:pPr>
-      <w:r>
-        <w:rPr>
-          <w:rFonts w:hint="eastAsia"/>
-          <w:b/>
-        </w:rPr>
-        <w:t>数据扩增的影响</w:t>
-      </w:r>
-    </w:p>
-    <w:p>
-      <w:pPr>
-        <w:pStyle w:val="01"/>
-        <w:ind w:firstLineChars="0"/>
-        <w:rPr>
-          <w:rFonts w:hint="eastAsia"/>
-          <w:b/>
-        </w:rPr>
-      </w:pPr>
-    </w:p>
-    <w:p>
-      <w:pPr>
-        <w:pStyle w:val="01"/>
-        <w:numPr>
-          <w:ilvl w:val="2"/>
-          <w:numId w:val="16"/>
-        </w:numPr>
-        <w:ind w:firstLineChars="0"/>
-        <w:rPr>
-          <w:b/>
-        </w:rPr>
-      </w:pPr>
-      <w:r>
-        <w:rPr>
-          <w:rFonts w:hint="eastAsia"/>
-          <w:b/>
-        </w:rPr>
-        <w:t>训练尺度的影响</w:t>
-      </w:r>
-    </w:p>
-    <w:p>
-      <w:pPr>
-        <w:pStyle w:val="01"/>
-        <w:ind w:firstLineChars="0"/>
-        <w:rPr>
-          <w:rFonts w:hint="eastAsia"/>
-          <w:b/>
-        </w:rPr>
-      </w:pPr>
-    </w:p>
-    <w:p>
-      <w:pPr>
-        <w:pStyle w:val="01"/>
-        <w:numPr>
-          <w:ilvl w:val="2"/>
-          <w:numId w:val="16"/>
-        </w:numPr>
-        <w:ind w:firstLineChars="0"/>
-        <w:rPr>
-          <w:b/>
-        </w:rPr>
-      </w:pPr>
-      <w:r>
-        <w:rPr>
-          <w:rFonts w:hint="eastAsia"/>
-          <w:b/>
-        </w:rPr>
-        <w:t>多尺度输出融合的影响</w:t>
-      </w:r>
-    </w:p>
-    <w:p>
-      <w:pPr>
-        <w:pStyle w:val="01"/>
-        <w:ind w:firstLineChars="0"/>
-        <w:rPr>
-          <w:rFonts w:hint="eastAsia"/>
-          <w:b/>
-        </w:rPr>
-      </w:pPr>
-    </w:p>
-    <w:p>
-      <w:pPr>
-        <w:pStyle w:val="01"/>
-        <w:numPr>
-          <w:ilvl w:val="2"/>
-          <w:numId w:val="16"/>
-        </w:numPr>
-        <w:ind w:firstLineChars="0"/>
-        <w:rPr>
-          <w:b/>
-        </w:rPr>
-      </w:pPr>
-      <w:r>
-        <w:rPr>
-          <w:rFonts w:hint="eastAsia"/>
-          <w:b/>
-        </w:rPr>
-        <w:t>多尺度</w:t>
-      </w:r>
-      <w:r>
-        <w:rPr>
-          <w:rFonts w:hint="eastAsia"/>
-          <w:b/>
-        </w:rPr>
-        <w:t>输入</w:t>
-      </w:r>
-      <w:r>
-        <w:rPr>
-          <w:rFonts w:hint="eastAsia"/>
-          <w:b/>
-        </w:rPr>
-        <w:t>融合的影响</w:t>
-      </w:r>
-    </w:p>
-    <w:p>
-      <w:pPr>
-        <w:pStyle w:val="01"/>
-        <w:ind w:firstLineChars="0"/>
-        <w:rPr>
-          <w:rFonts w:hint="eastAsia"/>
-          <w:b/>
-        </w:rPr>
-      </w:pPr>
-    </w:p>
-    <w:p>
-      <w:pPr>
-        <w:pStyle w:val="01"/>
-        <w:numPr>
-          <w:ilvl w:val="2"/>
-          <w:numId w:val="16"/>
-        </w:numPr>
-        <w:ind w:firstLineChars="0"/>
-        <w:rPr>
-          <w:b/>
-        </w:rPr>
-      </w:pPr>
-      <w:r>
-        <w:rPr>
-          <w:rFonts w:hint="eastAsia"/>
-          <w:b/>
-        </w:rPr>
-        <w:t>学习率的影响</w:t>
-      </w:r>
-    </w:p>
-    <w:p>
-      <w:pPr>
-        <w:pStyle w:val="01"/>
-        <w:ind w:firstLineChars="0"/>
-        <w:rPr>
-          <w:rFonts w:hint="eastAsia"/>
-          <w:b/>
-        </w:rPr>
-      </w:pPr>
-    </w:p>
-    <w:p>
-      <w:pPr>
-        <w:pStyle w:val="01"/>
-        <w:numPr>
-          <w:ilvl w:val="2"/>
-          <w:numId w:val="16"/>
-        </w:numPr>
-        <w:ind w:firstLineChars="0"/>
-        <w:rPr>
-          <w:b/>
-        </w:rPr>
-      </w:pPr>
-      <w:r>
-        <w:rPr>
-          <w:rFonts w:hint="eastAsia"/>
-          <w:b/>
-        </w:rPr>
-        <w:t>性能</w:t>
-      </w:r>
-      <w:r>
-        <w:rPr>
-          <w:rFonts w:hint="eastAsia"/>
-          <w:b/>
-        </w:rPr>
-        <w:t>可视化</w:t>
-      </w:r>
-    </w:p>
-    <w:p>
-      <w:pPr>
-        <w:pStyle w:val="01"/>
-        <w:ind w:firstLineChars="0"/>
-        <w:rPr>
-          <w:rFonts w:hint="eastAsia"/>
-          <w:b/>
-        </w:rPr>
-      </w:pPr>
-    </w:p>
-    <w:p>
-      <w:pPr>
-        <w:pStyle w:val="01"/>
-        <w:numPr>
-          <w:ilvl w:val="2"/>
-          <w:numId w:val="16"/>
-        </w:numPr>
-        <w:ind w:firstLineChars="0"/>
-        <w:rPr>
-          <w:b/>
-        </w:rPr>
-      </w:pPr>
-      <w:r>
-        <w:rPr>
-          <w:rFonts w:hint="eastAsia"/>
-          <w:b/>
-        </w:rPr>
-        <w:t>样本大小的敏感性</w:t>
-      </w:r>
-    </w:p>
-    <w:p>
-      <w:pPr>
-        <w:pStyle w:val="01"/>
-        <w:ind w:firstLineChars="0"/>
-        <w:rPr>
-          <w:rFonts w:hint="eastAsia"/>
-          <w:b/>
-        </w:rPr>
-      </w:pPr>
-    </w:p>
-    <w:p>
-      <w:pPr>
-        <w:pStyle w:val="2"/>
-        <w:numPr>
-          <w:ilvl w:val="1"/>
-          <w:numId w:val="16"/>
-        </w:numPr>
-      </w:pPr>
-      <w:r>
-        <w:rPr>
-          <w:rFonts w:hint="eastAsia"/>
-        </w:rPr>
-        <w:t>本章总结</w:t>
-      </w:r>
-    </w:p>
-    <w:p>
-      <w:pPr>
-        <w:pStyle w:val="01"/>
-        <w:ind w:firstLineChars="0"/>
-        <w:rPr>
-          <w:b/>
-        </w:rPr>
-      </w:pPr>
-    </w:p>
-    <w:p>
-      <w:pPr>
-        <w:pStyle w:val="01"/>
-        <w:ind w:firstLineChars="0"/>
-        <w:rPr>
-          <w:b/>
-        </w:rPr>
-      </w:pPr>
-    </w:p>
-    <w:p>
-      <w:pPr>
-        <w:pStyle w:val="01"/>
-        <w:ind w:firstLineChars="0"/>
-        <w:rPr>
           <w:b/>
         </w:rPr>
       </w:pPr>
@@ -26801,7 +26966,7 @@
       <w:pPr>
         <w:pStyle w:val="2"/>
       </w:pPr>
-      <w:bookmarkStart w:id="6" w:name="_Toc389515903"/>
+      <w:bookmarkStart w:id="7" w:name="_Toc389515903"/>
       <w:r>
         <w:rPr>
           <w:rFonts w:hint="eastAsia"/>
@@ -26814,7 +26979,7 @@
         </w:rPr>
         <w:t>组合特征</w:t>
       </w:r>
-      <w:bookmarkEnd w:id="6"/>
+      <w:bookmarkEnd w:id="7"/>
     </w:p>
     <w:p>
       <w:pPr>
@@ -26864,8 +27029,6 @@
         </w:rPr>
         <w:t>文字检测的三种粒度</w:t>
       </w:r>
-      <w:bookmarkStart w:id="7" w:name="_GoBack"/>
-      <w:bookmarkEnd w:id="7"/>
     </w:p>
     <w:p>
       <w:pPr>
@@ -28965,7 +29128,7 @@
         </w:numPr>
         <w:spacing w:line="240" w:lineRule="auto"/>
       </w:pPr>
-      <w:hyperlink r:id="rId47" w:history="1">
+      <w:hyperlink r:id="rId51" w:history="1">
         <w:r>
           <w:rPr>
             <w:rStyle w:val="a4"/>
@@ -28983,7 +29146,7 @@
         </w:numPr>
         <w:spacing w:line="240" w:lineRule="auto"/>
       </w:pPr>
-      <w:hyperlink r:id="rId48" w:history="1">
+      <w:hyperlink r:id="rId52" w:history="1">
         <w:r>
           <w:rPr>
             <w:rStyle w:val="a4"/>
@@ -29001,7 +29164,7 @@
         </w:numPr>
         <w:spacing w:line="240" w:lineRule="auto"/>
       </w:pPr>
-      <w:hyperlink r:id="rId49" w:history="1">
+      <w:hyperlink r:id="rId53" w:history="1">
         <w:r>
           <w:rPr>
             <w:rStyle w:val="a4"/>
@@ -29019,7 +29182,7 @@
         </w:numPr>
         <w:spacing w:line="240" w:lineRule="auto"/>
       </w:pPr>
-      <w:hyperlink r:id="rId50" w:history="1">
+      <w:hyperlink r:id="rId54" w:history="1">
         <w:r>
           <w:rPr>
             <w:rStyle w:val="a4"/>
@@ -29037,7 +29200,7 @@
         </w:numPr>
         <w:spacing w:line="240" w:lineRule="auto"/>
       </w:pPr>
-      <w:hyperlink r:id="rId51" w:history="1">
+      <w:hyperlink r:id="rId55" w:history="1">
         <w:r>
           <w:rPr>
             <w:rStyle w:val="a4"/>
@@ -29055,7 +29218,7 @@
         </w:numPr>
         <w:spacing w:line="240" w:lineRule="auto"/>
       </w:pPr>
-      <w:hyperlink r:id="rId52" w:history="1">
+      <w:hyperlink r:id="rId56" w:history="1">
         <w:r>
           <w:rPr>
             <w:rStyle w:val="a4"/>
@@ -29073,7 +29236,7 @@
         </w:numPr>
         <w:spacing w:line="240" w:lineRule="auto"/>
       </w:pPr>
-      <w:hyperlink r:id="rId53" w:history="1">
+      <w:hyperlink r:id="rId57" w:history="1">
         <w:r>
           <w:rPr>
             <w:rStyle w:val="a4"/>
@@ -31205,6 +31368,96 @@
     </w:lvl>
   </w:abstractNum>
   <w:abstractNum w:abstractNumId="14" w15:restartNumberingAfterBreak="0">
+    <w:nsid w:val="4CE35E01"/>
+    <w:multiLevelType w:val="multilevel"/>
+    <w:tmpl w:val="0409001D"/>
+    <w:lvl w:ilvl="0">
+      <w:start w:val="2"/>
+      <w:numFmt w:val="decimal"/>
+      <w:lvlText w:val="%1"/>
+      <w:lvlJc w:val="left"/>
+      <w:pPr>
+        <w:ind w:left="425" w:hanging="425"/>
+      </w:pPr>
+      <w:rPr>
+        <w:rFonts w:ascii="Times New Roman" w:hAnsi="Times New Roman" w:hint="default"/>
+        <w:color w:val="auto"/>
+      </w:rPr>
+    </w:lvl>
+    <w:lvl w:ilvl="1">
+      <w:start w:val="1"/>
+      <w:numFmt w:val="decimal"/>
+      <w:lvlText w:val="%1.%2"/>
+      <w:lvlJc w:val="left"/>
+      <w:pPr>
+        <w:ind w:left="992" w:hanging="567"/>
+      </w:pPr>
+    </w:lvl>
+    <w:lvl w:ilvl="2">
+      <w:start w:val="1"/>
+      <w:numFmt w:val="decimal"/>
+      <w:lvlText w:val="%1.%2.%3"/>
+      <w:lvlJc w:val="left"/>
+      <w:pPr>
+        <w:ind w:left="1418" w:hanging="567"/>
+      </w:pPr>
+    </w:lvl>
+    <w:lvl w:ilvl="3">
+      <w:start w:val="1"/>
+      <w:numFmt w:val="decimal"/>
+      <w:lvlText w:val="%1.%2.%3.%4"/>
+      <w:lvlJc w:val="left"/>
+      <w:pPr>
+        <w:ind w:left="1984" w:hanging="708"/>
+      </w:pPr>
+    </w:lvl>
+    <w:lvl w:ilvl="4">
+      <w:start w:val="1"/>
+      <w:numFmt w:val="decimal"/>
+      <w:lvlText w:val="%1.%2.%3.%4.%5"/>
+      <w:lvlJc w:val="left"/>
+      <w:pPr>
+        <w:ind w:left="2551" w:hanging="850"/>
+      </w:pPr>
+    </w:lvl>
+    <w:lvl w:ilvl="5">
+      <w:start w:val="1"/>
+      <w:numFmt w:val="decimal"/>
+      <w:lvlText w:val="%1.%2.%3.%4.%5.%6"/>
+      <w:lvlJc w:val="left"/>
+      <w:pPr>
+        <w:ind w:left="3260" w:hanging="1134"/>
+      </w:pPr>
+    </w:lvl>
+    <w:lvl w:ilvl="6">
+      <w:start w:val="1"/>
+      <w:numFmt w:val="decimal"/>
+      <w:lvlText w:val="%1.%2.%3.%4.%5.%6.%7"/>
+      <w:lvlJc w:val="left"/>
+      <w:pPr>
+        <w:ind w:left="3827" w:hanging="1276"/>
+      </w:pPr>
+    </w:lvl>
+    <w:lvl w:ilvl="7">
+      <w:start w:val="1"/>
+      <w:numFmt w:val="decimal"/>
+      <w:lvlText w:val="%1.%2.%3.%4.%5.%6.%7.%8"/>
+      <w:lvlJc w:val="left"/>
+      <w:pPr>
+        <w:ind w:left="4394" w:hanging="1418"/>
+      </w:pPr>
+    </w:lvl>
+    <w:lvl w:ilvl="8">
+      <w:start w:val="1"/>
+      <w:numFmt w:val="decimal"/>
+      <w:lvlText w:val="%1.%2.%3.%4.%5.%6.%7.%8.%9"/>
+      <w:lvlJc w:val="left"/>
+      <w:pPr>
+        <w:ind w:left="5102" w:hanging="1700"/>
+      </w:pPr>
+    </w:lvl>
+  </w:abstractNum>
+  <w:abstractNum w:abstractNumId="15" w15:restartNumberingAfterBreak="0">
     <w:nsid w:val="4CF75B96"/>
     <w:multiLevelType w:val="multilevel"/>
     <w:tmpl w:val="0409001D"/>
@@ -31290,13 +31543,13 @@
       </w:pPr>
     </w:lvl>
   </w:abstractNum>
-  <w:abstractNum w:abstractNumId="15" w15:restartNumberingAfterBreak="0">
+  <w:abstractNum w:abstractNumId="16" w15:restartNumberingAfterBreak="0">
     <w:nsid w:val="4D452276"/>
     <w:multiLevelType w:val="multilevel"/>
     <w:tmpl w:val="0409001D"/>
     <w:numStyleLink w:val="1"/>
   </w:abstractNum>
-  <w:abstractNum w:abstractNumId="16" w15:restartNumberingAfterBreak="0">
+  <w:abstractNum w:abstractNumId="17" w15:restartNumberingAfterBreak="0">
     <w:nsid w:val="4DE51DAA"/>
     <w:multiLevelType w:val="hybridMultilevel"/>
     <w:tmpl w:val="A524C87E"/>
@@ -31409,13 +31662,103 @@
       </w:rPr>
     </w:lvl>
   </w:abstractNum>
-  <w:abstractNum w:abstractNumId="17" w15:restartNumberingAfterBreak="0">
+  <w:abstractNum w:abstractNumId="18" w15:restartNumberingAfterBreak="0">
+    <w:nsid w:val="59960A58"/>
+    <w:multiLevelType w:val="multilevel"/>
+    <w:tmpl w:val="0409001D"/>
+    <w:lvl w:ilvl="0">
+      <w:start w:val="2"/>
+      <w:numFmt w:val="decimal"/>
+      <w:lvlText w:val="%1"/>
+      <w:lvlJc w:val="left"/>
+      <w:pPr>
+        <w:ind w:left="425" w:hanging="425"/>
+      </w:pPr>
+      <w:rPr>
+        <w:rFonts w:ascii="Times New Roman" w:hAnsi="Times New Roman" w:hint="default"/>
+        <w:color w:val="auto"/>
+      </w:rPr>
+    </w:lvl>
+    <w:lvl w:ilvl="1">
+      <w:start w:val="1"/>
+      <w:numFmt w:val="decimal"/>
+      <w:lvlText w:val="%1.%2"/>
+      <w:lvlJc w:val="left"/>
+      <w:pPr>
+        <w:ind w:left="992" w:hanging="567"/>
+      </w:pPr>
+    </w:lvl>
+    <w:lvl w:ilvl="2">
+      <w:start w:val="1"/>
+      <w:numFmt w:val="decimal"/>
+      <w:lvlText w:val="%1.%2.%3"/>
+      <w:lvlJc w:val="left"/>
+      <w:pPr>
+        <w:ind w:left="1418" w:hanging="567"/>
+      </w:pPr>
+    </w:lvl>
+    <w:lvl w:ilvl="3">
+      <w:start w:val="1"/>
+      <w:numFmt w:val="decimal"/>
+      <w:lvlText w:val="%1.%2.%3.%4"/>
+      <w:lvlJc w:val="left"/>
+      <w:pPr>
+        <w:ind w:left="1984" w:hanging="708"/>
+      </w:pPr>
+    </w:lvl>
+    <w:lvl w:ilvl="4">
+      <w:start w:val="1"/>
+      <w:numFmt w:val="decimal"/>
+      <w:lvlText w:val="%1.%2.%3.%4.%5"/>
+      <w:lvlJc w:val="left"/>
+      <w:pPr>
+        <w:ind w:left="2551" w:hanging="850"/>
+      </w:pPr>
+    </w:lvl>
+    <w:lvl w:ilvl="5">
+      <w:start w:val="1"/>
+      <w:numFmt w:val="decimal"/>
+      <w:lvlText w:val="%1.%2.%3.%4.%5.%6"/>
+      <w:lvlJc w:val="left"/>
+      <w:pPr>
+        <w:ind w:left="3260" w:hanging="1134"/>
+      </w:pPr>
+    </w:lvl>
+    <w:lvl w:ilvl="6">
+      <w:start w:val="1"/>
+      <w:numFmt w:val="decimal"/>
+      <w:lvlText w:val="%1.%2.%3.%4.%5.%6.%7"/>
+      <w:lvlJc w:val="left"/>
+      <w:pPr>
+        <w:ind w:left="3827" w:hanging="1276"/>
+      </w:pPr>
+    </w:lvl>
+    <w:lvl w:ilvl="7">
+      <w:start w:val="1"/>
+      <w:numFmt w:val="decimal"/>
+      <w:lvlText w:val="%1.%2.%3.%4.%5.%6.%7.%8"/>
+      <w:lvlJc w:val="left"/>
+      <w:pPr>
+        <w:ind w:left="4394" w:hanging="1418"/>
+      </w:pPr>
+    </w:lvl>
+    <w:lvl w:ilvl="8">
+      <w:start w:val="1"/>
+      <w:numFmt w:val="decimal"/>
+      <w:lvlText w:val="%1.%2.%3.%4.%5.%6.%7.%8.%9"/>
+      <w:lvlJc w:val="left"/>
+      <w:pPr>
+        <w:ind w:left="5102" w:hanging="1700"/>
+      </w:pPr>
+    </w:lvl>
+  </w:abstractNum>
+  <w:abstractNum w:abstractNumId="19" w15:restartNumberingAfterBreak="0">
     <w:nsid w:val="662F6FB2"/>
     <w:multiLevelType w:val="multilevel"/>
     <w:tmpl w:val="0409001D"/>
     <w:numStyleLink w:val="1"/>
   </w:abstractNum>
-  <w:abstractNum w:abstractNumId="18" w15:restartNumberingAfterBreak="0">
+  <w:abstractNum w:abstractNumId="20" w15:restartNumberingAfterBreak="0">
     <w:nsid w:val="757B3CE4"/>
     <w:multiLevelType w:val="hybridMultilevel"/>
     <w:tmpl w:val="EBFCBD0E"/>
@@ -31505,7 +31848,7 @@
       </w:pPr>
     </w:lvl>
   </w:abstractNum>
-  <w:abstractNum w:abstractNumId="19" w15:restartNumberingAfterBreak="0">
+  <w:abstractNum w:abstractNumId="21" w15:restartNumberingAfterBreak="0">
     <w:nsid w:val="75FC1124"/>
     <w:multiLevelType w:val="multilevel"/>
     <w:tmpl w:val="ACD608D2"/>
@@ -31599,7 +31942,7 @@
       </w:pPr>
     </w:lvl>
   </w:abstractNum>
-  <w:abstractNum w:abstractNumId="20" w15:restartNumberingAfterBreak="0">
+  <w:abstractNum w:abstractNumId="22" w15:restartNumberingAfterBreak="0">
     <w:nsid w:val="783B4F1E"/>
     <w:multiLevelType w:val="hybridMultilevel"/>
     <w:tmpl w:val="032C035C"/>
@@ -31719,7 +32062,7 @@
     </w:lvlOverride>
   </w:num>
   <w:num w:numId="2">
-    <w:abstractNumId w:val="19"/>
+    <w:abstractNumId w:val="21"/>
     <w:lvlOverride w:ilvl="0">
       <w:startOverride w:val="1"/>
     </w:lvlOverride>
@@ -31899,7 +32242,7 @@
     </w:lvlOverride>
   </w:num>
   <w:num w:numId="8">
-    <w:abstractNumId w:val="14"/>
+    <w:abstractNumId w:val="15"/>
   </w:num>
   <w:num w:numId="9">
     <w:abstractNumId w:val="10"/>
@@ -31935,7 +32278,7 @@
     <w:abstractNumId w:val="8"/>
   </w:num>
   <w:num w:numId="11">
-    <w:abstractNumId w:val="18"/>
+    <w:abstractNumId w:val="20"/>
   </w:num>
   <w:num w:numId="12">
     <w:abstractNumId w:val="3"/>
@@ -31977,7 +32320,7 @@
     <w:abstractNumId w:val="1"/>
   </w:num>
   <w:num w:numId="16">
-    <w:abstractNumId w:val="15"/>
+    <w:abstractNumId w:val="16"/>
     <w:lvlOverride w:ilvl="2">
       <w:lvl w:ilvl="2">
         <w:start w:val="1"/>
@@ -32090,7 +32433,7 @@
     <w:abstractNumId w:val="4"/>
   </w:num>
   <w:num w:numId="24">
-    <w:abstractNumId w:val="17"/>
+    <w:abstractNumId w:val="19"/>
   </w:num>
   <w:num w:numId="25">
     <w:abstractNumId w:val="12"/>
@@ -32099,10 +32442,10 @@
     <w:abstractNumId w:val="6"/>
   </w:num>
   <w:num w:numId="27">
-    <w:abstractNumId w:val="16"/>
+    <w:abstractNumId w:val="17"/>
   </w:num>
   <w:num w:numId="28">
-    <w:abstractNumId w:val="20"/>
+    <w:abstractNumId w:val="22"/>
   </w:num>
   <w:num w:numId="29">
     <w:abstractNumId w:val="7"/>
@@ -32112,6 +32455,12 @@
   </w:num>
   <w:num w:numId="31">
     <w:abstractNumId w:val="5"/>
+  </w:num>
+  <w:num w:numId="32">
+    <w:abstractNumId w:val="18"/>
+  </w:num>
+  <w:num w:numId="33">
+    <w:abstractNumId w:val="14"/>
   </w:num>
 </w:numbering>
 </file>
@@ -33501,7 +33850,7 @@
 </file>
 
 <file path=customXml/itemProps1.xml><?xml version="1.0" encoding="utf-8"?>
-<ds:datastoreItem xmlns:ds="http://schemas.openxmlformats.org/officeDocument/2006/customXml" ds:itemID="{163EFC28-B3B1-4BEA-AAF1-74F09C97F818}">
+<ds:datastoreItem xmlns:ds="http://schemas.openxmlformats.org/officeDocument/2006/customXml" ds:itemID="{5B426B9A-4632-47FC-9D4F-D37352386D80}">
   <ds:schemaRefs>
     <ds:schemaRef ds:uri="http://schemas.openxmlformats.org/officeDocument/2006/bibliography"/>
   </ds:schemaRefs>

</xml_diff>

<commit_message>
don't know how to write the third part
</commit_message>
<xml_diff>
--- a/毕设论文v1.docx
+++ b/毕设论文v1.docx
@@ -25566,7 +25566,6 @@
         <w:ind w:rightChars="100" w:right="210" w:firstLineChars="0"/>
         <w:outlineLvl w:val="2"/>
         <w:rPr>
-          <w:rFonts w:hint="eastAsia"/>
           <w:b/>
           <w:bCs/>
           <w:vanish/>
@@ -25588,7 +25587,6 @@
         <w:ind w:rightChars="100" w:right="210" w:firstLineChars="0"/>
         <w:outlineLvl w:val="2"/>
         <w:rPr>
-          <w:rFonts w:hint="eastAsia"/>
           <w:b/>
           <w:bCs/>
           <w:vanish/>
@@ -25605,9 +25603,6 @@
           <w:numId w:val="25"/>
         </w:numPr>
         <w:ind w:leftChars="0" w:right="210"/>
-        <w:rPr>
-          <w:rFonts w:hint="eastAsia"/>
-        </w:rPr>
       </w:pPr>
       <w:r>
         <w:rPr>
@@ -25627,8 +25622,6 @@
         <w:pStyle w:val="01"/>
         <w:ind w:firstLine="480"/>
       </w:pPr>
-      <w:bookmarkStart w:id="6" w:name="_GoBack"/>
-      <w:bookmarkEnd w:id="6"/>
       <w:r>
         <w:rPr>
           <w:rFonts w:hint="eastAsia"/>
@@ -25789,7 +25782,19 @@
         <w:rPr>
           <w:rFonts w:hint="eastAsia"/>
         </w:rPr>
-        <w:t>是一种通用的目标检测框架。</w:t>
+        <w:t>是一种通用的目标检测框架</w:t>
+      </w:r>
+      <w:r>
+        <w:rPr>
+          <w:rFonts w:hint="eastAsia"/>
+        </w:rPr>
+        <w:t>——对文字检测也可能适用</w:t>
+      </w:r>
+      <w:r>
+        <w:rPr>
+          <w:rFonts w:hint="eastAsia"/>
+        </w:rPr>
+        <w:t>。</w:t>
       </w:r>
       <w:r>
         <w:rPr>
@@ -26161,9 +26166,6 @@
       <w:pPr>
         <w:pStyle w:val="01"/>
         <w:ind w:firstLine="480"/>
-        <w:rPr>
-          <w:rFonts w:hint="eastAsia"/>
-        </w:rPr>
       </w:pPr>
       <w:r>
         <w:rPr>
@@ -26209,15 +26211,771 @@
     </w:p>
     <w:p>
       <w:pPr>
+        <w:pStyle w:val="01"/>
+        <w:ind w:firstLine="480"/>
+      </w:pPr>
+      <w:r>
+        <w:rPr>
+          <w:rFonts w:hint="eastAsia"/>
+        </w:rPr>
+        <w:t>在本文方法之前，</w:t>
+      </w:r>
+      <w:proofErr w:type="spellStart"/>
+      <w:r>
+        <w:rPr>
+          <w:bCs/>
+        </w:rPr>
+        <w:t>Zhuoyao</w:t>
+      </w:r>
+      <w:proofErr w:type="spellEnd"/>
+      <w:r>
+        <w:rPr>
+          <w:bCs/>
+        </w:rPr>
+        <w:t xml:space="preserve"> </w:t>
+      </w:r>
+      <w:proofErr w:type="spellStart"/>
+      <w:r>
+        <w:rPr>
+          <w:bCs/>
+        </w:rPr>
+        <w:t>Zhong</w:t>
+      </w:r>
+      <w:proofErr w:type="spellEnd"/>
+      <w:r>
+        <w:rPr>
+          <w:rFonts w:hint="eastAsia"/>
+          <w:bCs/>
+        </w:rPr>
+        <w:t>等人【引用】将</w:t>
+      </w:r>
+      <w:r>
+        <w:rPr>
+          <w:rFonts w:hint="eastAsia"/>
+          <w:bCs/>
+        </w:rPr>
+        <w:t>Inception</w:t>
+      </w:r>
+      <w:r>
+        <w:rPr>
+          <w:rFonts w:hint="eastAsia"/>
+          <w:bCs/>
+        </w:rPr>
+        <w:t>与</w:t>
+      </w:r>
+      <w:r>
+        <w:rPr>
+          <w:rFonts w:hint="eastAsia"/>
+          <w:bCs/>
+        </w:rPr>
+        <w:t>RPN</w:t>
+      </w:r>
+      <w:r>
+        <w:rPr>
+          <w:rFonts w:hint="eastAsia"/>
+          <w:bCs/>
+        </w:rPr>
+        <w:t>相结合，成功将</w:t>
+      </w:r>
+      <w:r>
+        <w:rPr>
+          <w:rFonts w:hint="eastAsia"/>
+          <w:bCs/>
+        </w:rPr>
+        <w:t>F</w:t>
+      </w:r>
+      <w:r>
+        <w:rPr>
+          <w:bCs/>
+        </w:rPr>
+        <w:t>aster R-CNN</w:t>
+      </w:r>
+      <w:r>
+        <w:rPr>
+          <w:rFonts w:hint="eastAsia"/>
+          <w:bCs/>
+        </w:rPr>
+        <w:t>用于文字检测，证明了通用目标检测算法用于文字检测的可行性。此外，与本文方法最相似的是</w:t>
+      </w:r>
+      <w:r>
+        <w:rPr>
+          <w:rFonts w:hint="eastAsia"/>
+        </w:rPr>
+        <w:t>Xia</w:t>
+      </w:r>
+      <w:r>
+        <w:t>ng Bai</w:t>
+      </w:r>
+      <w:r>
+        <w:rPr>
+          <w:rFonts w:hint="eastAsia"/>
+        </w:rPr>
+        <w:t>等人【引用】</w:t>
+      </w:r>
+      <w:r>
+        <w:rPr>
+          <w:rFonts w:hint="eastAsia"/>
+        </w:rPr>
+        <w:t>提出了</w:t>
+      </w:r>
+      <w:proofErr w:type="spellStart"/>
+      <w:r>
+        <w:rPr>
+          <w:rFonts w:hint="eastAsia"/>
+        </w:rPr>
+        <w:t>T</w:t>
+      </w:r>
+      <w:r>
+        <w:t>extBoxes</w:t>
+      </w:r>
+      <w:proofErr w:type="spellEnd"/>
+      <w:r>
+        <w:rPr>
+          <w:rFonts w:hint="eastAsia"/>
+        </w:rPr>
+        <w:t>的方法——</w:t>
+      </w:r>
+      <w:r>
+        <w:rPr>
+          <w:rFonts w:hint="eastAsia"/>
+        </w:rPr>
+        <w:t>对</w:t>
+      </w:r>
+      <w:r>
+        <w:rPr>
+          <w:rFonts w:hint="eastAsia"/>
+        </w:rPr>
+        <w:t>SSD</w:t>
+      </w:r>
+      <w:r>
+        <w:rPr>
+          <w:rFonts w:hint="eastAsia"/>
+        </w:rPr>
+        <w:t>进行了修改，</w:t>
+      </w:r>
+      <w:r>
+        <w:rPr>
+          <w:rFonts w:hint="eastAsia"/>
+        </w:rPr>
+        <w:t>使其可以</w:t>
+      </w:r>
+      <w:r>
+        <w:rPr>
+          <w:rFonts w:hint="eastAsia"/>
+        </w:rPr>
+        <w:t>用于文字检测，</w:t>
+      </w:r>
+      <w:r>
+        <w:rPr>
+          <w:rFonts w:hint="eastAsia"/>
+        </w:rPr>
+        <w:t>并达</w:t>
+      </w:r>
+      <w:r>
+        <w:rPr>
+          <w:rFonts w:hint="eastAsia"/>
+        </w:rPr>
+        <w:t>到了业内领先水平。</w:t>
+      </w:r>
+      <w:r>
+        <w:rPr>
+          <w:rFonts w:hint="eastAsia"/>
+        </w:rPr>
+        <w:t>但是，该方法存在以下问题：</w:t>
+      </w:r>
+    </w:p>
+    <w:p>
+      <w:pPr>
+        <w:pStyle w:val="01"/>
+        <w:ind w:firstLine="480"/>
+        <w:rPr>
+          <w:rFonts w:hint="eastAsia"/>
+        </w:rPr>
+      </w:pPr>
+      <w:r>
+        <w:rPr>
+          <w:rFonts w:hint="eastAsia"/>
+        </w:rPr>
+        <w:t>第一，预训练样本太大，使用了</w:t>
+      </w:r>
+      <w:r>
+        <w:rPr>
+          <w:rFonts w:hint="eastAsia"/>
+        </w:rPr>
+        <w:t>80</w:t>
+      </w:r>
+      <w:r>
+        <w:rPr>
+          <w:rFonts w:hint="eastAsia"/>
+        </w:rPr>
+        <w:t>万的</w:t>
+      </w:r>
+      <w:r>
+        <w:rPr>
+          <w:rFonts w:hint="eastAsia"/>
+        </w:rPr>
+        <w:t>S</w:t>
+      </w:r>
+      <w:r>
+        <w:t>yn</w:t>
+      </w:r>
+      <w:r>
+        <w:rPr>
+          <w:rFonts w:hint="eastAsia"/>
+        </w:rPr>
+        <w:t>th</w:t>
+      </w:r>
+      <w:r>
+        <w:t xml:space="preserve"> Text</w:t>
+      </w:r>
+      <w:r>
+        <w:rPr>
+          <w:rFonts w:hint="eastAsia"/>
+        </w:rPr>
+        <w:t>【引用】数据库进行预训练。训练样本大对硬件的内存，计算能力要求更高</w:t>
+      </w:r>
+      <w:r>
+        <w:rPr>
+          <w:rFonts w:hint="eastAsia"/>
+        </w:rPr>
+        <w:t>，更重要的是，训练时间比较长（在【引用】中虽然只使用了一天的时间预训练，但是样本的利用率低，</w:t>
+      </w:r>
+      <w:r>
+        <w:rPr>
+          <w:rFonts w:hint="eastAsia"/>
+        </w:rPr>
+        <w:t>e</w:t>
+      </w:r>
+      <w:r>
+        <w:t>poch</w:t>
+      </w:r>
+      <w:r>
+        <w:rPr>
+          <w:rFonts w:hint="eastAsia"/>
+        </w:rPr>
+        <w:t>【脚注说明</w:t>
+      </w:r>
+      <w:r>
+        <w:rPr>
+          <w:rFonts w:hint="eastAsia"/>
+        </w:rPr>
+        <w:t>e</w:t>
+      </w:r>
+      <w:r>
+        <w:t>poch</w:t>
+      </w:r>
+      <w:r>
+        <w:rPr>
+          <w:rFonts w:hint="eastAsia"/>
+        </w:rPr>
+        <w:t>】不到</w:t>
+      </w:r>
+      <w:r>
+        <w:rPr>
+          <w:rFonts w:hint="eastAsia"/>
+        </w:rPr>
+        <w:t>2</w:t>
+      </w:r>
+      <w:r>
+        <w:rPr>
+          <w:rFonts w:hint="eastAsia"/>
+        </w:rPr>
+        <w:t>。如果要更充分利用训练样本，则训练时间将大大增加）；</w:t>
+      </w:r>
+    </w:p>
+    <w:p>
+      <w:pPr>
+        <w:pStyle w:val="01"/>
+        <w:ind w:firstLine="480"/>
+        <w:rPr>
+          <w:rFonts w:hint="eastAsia"/>
+        </w:rPr>
+      </w:pPr>
+      <w:r>
+        <w:rPr>
+          <w:rFonts w:hint="eastAsia"/>
+        </w:rPr>
+        <w:t>第二，</w:t>
+      </w:r>
+      <w:r>
+        <w:rPr>
+          <w:rFonts w:hint="eastAsia"/>
+        </w:rPr>
+        <w:t>【引用】中没有探究</w:t>
+      </w:r>
+      <w:r>
+        <w:rPr>
+          <w:rFonts w:hint="eastAsia"/>
+        </w:rPr>
+        <w:t>d</w:t>
+      </w:r>
+      <w:r>
+        <w:t>efault box</w:t>
+      </w:r>
+      <w:r>
+        <w:rPr>
+          <w:rFonts w:hint="eastAsia"/>
+        </w:rPr>
+        <w:t>设置的合理性，例如将每个位置上的</w:t>
+      </w:r>
+      <w:r>
+        <w:rPr>
+          <w:rFonts w:hint="eastAsia"/>
+        </w:rPr>
+        <w:t>de</w:t>
+      </w:r>
+      <w:r>
+        <w:t>fault bo</w:t>
+      </w:r>
+      <w:r>
+        <w:rPr>
+          <w:rFonts w:hint="eastAsia"/>
+        </w:rPr>
+        <w:t>x</w:t>
+      </w:r>
+      <w:r>
+        <w:rPr>
+          <w:rFonts w:hint="eastAsia"/>
+        </w:rPr>
+        <w:t>长宽比设置为</w:t>
+      </w:r>
+      <w:r>
+        <w:rPr>
+          <w:rFonts w:hint="eastAsia"/>
+        </w:rPr>
+        <w:t>[1,2,3,5,7</w:t>
+      </w:r>
+      <w:r>
+        <w:rPr>
+          <w:rFonts w:hint="eastAsia"/>
+        </w:rPr>
+        <w:t>,10</w:t>
+      </w:r>
+      <w:r>
+        <w:rPr>
+          <w:rFonts w:hint="eastAsia"/>
+        </w:rPr>
+        <w:t>，</w:t>
+      </w:r>
+      <w:r>
+        <w:rPr>
+          <w:rFonts w:hint="eastAsia"/>
+        </w:rPr>
+        <w:t>1/2</w:t>
+      </w:r>
+      <w:r>
+        <w:rPr>
+          <w:rFonts w:hint="eastAsia"/>
+        </w:rPr>
+        <w:t>，</w:t>
+      </w:r>
+      <w:r>
+        <w:rPr>
+          <w:rFonts w:hint="eastAsia"/>
+        </w:rPr>
+        <w:t>1/</w:t>
+      </w:r>
+      <w:r>
+        <w:t>3</w:t>
+      </w:r>
+      <w:r>
+        <w:rPr>
+          <w:rFonts w:hint="eastAsia"/>
+        </w:rPr>
+        <w:t>，</w:t>
+      </w:r>
+      <w:r>
+        <w:rPr>
+          <w:rFonts w:hint="eastAsia"/>
+        </w:rPr>
+        <w:t>1/</w:t>
+      </w:r>
+      <w:r>
+        <w:t>5</w:t>
+      </w:r>
+      <w:r>
+        <w:rPr>
+          <w:rFonts w:hint="eastAsia"/>
+        </w:rPr>
+        <w:t>，</w:t>
+      </w:r>
+      <w:r>
+        <w:rPr>
+          <w:rFonts w:hint="eastAsia"/>
+        </w:rPr>
+        <w:t>1/</w:t>
+      </w:r>
+      <w:r>
+        <w:t>7</w:t>
+      </w:r>
+      <w:r>
+        <w:rPr>
+          <w:rFonts w:hint="eastAsia"/>
+        </w:rPr>
+        <w:t>，</w:t>
+      </w:r>
+      <w:r>
+        <w:rPr>
+          <w:rFonts w:hint="eastAsia"/>
+        </w:rPr>
+        <w:t>1/</w:t>
+      </w:r>
+      <w:r>
+        <w:t>10</w:t>
+      </w:r>
+      <w:r>
+        <w:rPr>
+          <w:rFonts w:hint="eastAsia"/>
+        </w:rPr>
+        <w:t>]</w:t>
+      </w:r>
+      <w:r>
+        <w:rPr>
+          <w:rFonts w:hint="eastAsia"/>
+        </w:rPr>
+        <w:t>这</w:t>
+      </w:r>
+      <w:r>
+        <w:rPr>
+          <w:rFonts w:hint="eastAsia"/>
+        </w:rPr>
+        <w:t>11</w:t>
+      </w:r>
+      <w:r>
+        <w:rPr>
+          <w:rFonts w:hint="eastAsia"/>
+        </w:rPr>
+        <w:t>种长宽比（</w:t>
+      </w:r>
+      <w:r>
+        <w:rPr>
+          <w:rFonts w:hint="eastAsia"/>
+          <w:highlight w:val="yellow"/>
+        </w:rPr>
+        <w:t>11</w:t>
+      </w:r>
+      <w:r>
+        <w:rPr>
+          <w:rFonts w:hint="eastAsia"/>
+          <w:highlight w:val="yellow"/>
+        </w:rPr>
+        <w:t>种？</w:t>
+      </w:r>
+      <w:r>
+        <w:rPr>
+          <w:rFonts w:hint="eastAsia"/>
+        </w:rPr>
+        <w:t>）。该方式使得搜索空间变大（原始</w:t>
+      </w:r>
+      <w:r>
+        <w:rPr>
+          <w:rFonts w:hint="eastAsia"/>
+        </w:rPr>
+        <w:t>SSD</w:t>
+      </w:r>
+      <w:r>
+        <w:rPr>
+          <w:rFonts w:hint="eastAsia"/>
+        </w:rPr>
+        <w:t>只有</w:t>
+      </w:r>
+      <w:r>
+        <w:rPr>
+          <w:rFonts w:hint="eastAsia"/>
+        </w:rPr>
+        <w:t>5</w:t>
+      </w:r>
+      <w:r>
+        <w:rPr>
+          <w:rFonts w:hint="eastAsia"/>
+        </w:rPr>
+        <w:t>种长宽比，本文方法只使用了</w:t>
+      </w:r>
+      <w:r>
+        <w:rPr>
+          <w:rFonts w:hint="eastAsia"/>
+        </w:rPr>
+        <w:t>3</w:t>
+      </w:r>
+      <w:r>
+        <w:rPr>
+          <w:rFonts w:hint="eastAsia"/>
+        </w:rPr>
+        <w:t>种），增大了候选区域的个数。更重要的是，无法将</w:t>
+      </w:r>
+      <w:r>
+        <w:rPr>
+          <w:rFonts w:hint="eastAsia"/>
+        </w:rPr>
+        <w:t>default box</w:t>
+      </w:r>
+      <w:r>
+        <w:rPr>
+          <w:rFonts w:hint="eastAsia"/>
+        </w:rPr>
+        <w:t>的设置方法推广到其他类型的目标检测问题中</w:t>
+      </w:r>
+      <w:r>
+        <w:rPr>
+          <w:rFonts w:hint="eastAsia"/>
+        </w:rPr>
+        <w:t>；</w:t>
+      </w:r>
+      <w:bookmarkStart w:id="6" w:name="_GoBack"/>
+      <w:bookmarkEnd w:id="6"/>
+    </w:p>
+    <w:p>
+      <w:pPr>
+        <w:pStyle w:val="01"/>
+        <w:ind w:firstLine="480"/>
+        <w:rPr>
+          <w:rFonts w:hint="eastAsia"/>
+        </w:rPr>
+      </w:pPr>
+      <w:r>
+        <w:rPr>
+          <w:rFonts w:hint="eastAsia"/>
+        </w:rPr>
+        <w:lastRenderedPageBreak/>
+        <w:t>第三，</w:t>
+      </w:r>
+      <w:proofErr w:type="spellStart"/>
+      <w:r>
+        <w:rPr>
+          <w:rFonts w:hint="eastAsia"/>
+        </w:rPr>
+        <w:t>Te</w:t>
+      </w:r>
+      <w:r>
+        <w:t>xtBoxes</w:t>
+      </w:r>
+      <w:proofErr w:type="spellEnd"/>
+      <w:r>
+        <w:rPr>
+          <w:rFonts w:hint="eastAsia"/>
+        </w:rPr>
+        <w:t>使用了多尺度输入的方式来提高检测效果，但速度慢了很多；</w:t>
+      </w:r>
+    </w:p>
+    <w:p>
+      <w:pPr>
+        <w:pStyle w:val="01"/>
+        <w:ind w:firstLine="480"/>
+      </w:pPr>
+      <w:r>
+        <w:rPr>
+          <w:rFonts w:hint="eastAsia"/>
+        </w:rPr>
+        <w:t>第四，</w:t>
+      </w:r>
+      <w:proofErr w:type="spellStart"/>
+      <w:r>
+        <w:rPr>
+          <w:rFonts w:hint="eastAsia"/>
+        </w:rPr>
+        <w:t>Te</w:t>
+      </w:r>
+      <w:r>
+        <w:t>xtBoxes</w:t>
+      </w:r>
+      <w:proofErr w:type="spellEnd"/>
+      <w:r>
+        <w:rPr>
+          <w:rFonts w:hint="eastAsia"/>
+        </w:rPr>
+        <w:t>只在英文数据库上验证方法，并没有证明其在多语言上的</w:t>
+      </w:r>
+      <w:r>
+        <w:rPr>
+          <w:rFonts w:hint="eastAsia"/>
+        </w:rPr>
+        <w:t>可行性</w:t>
+      </w:r>
+      <w:r>
+        <w:rPr>
+          <w:rFonts w:hint="eastAsia"/>
+        </w:rPr>
+        <w:t>；</w:t>
+      </w:r>
+    </w:p>
+    <w:p>
+      <w:pPr>
+        <w:pStyle w:val="01"/>
+        <w:ind w:firstLine="480"/>
+        <w:rPr>
+          <w:rFonts w:hint="eastAsia"/>
+        </w:rPr>
+      </w:pPr>
+      <w:r>
+        <w:rPr>
+          <w:rFonts w:hint="eastAsia"/>
+        </w:rPr>
+        <w:t>第五，</w:t>
+      </w:r>
+      <w:proofErr w:type="spellStart"/>
+      <w:r>
+        <w:rPr>
+          <w:rFonts w:hint="eastAsia"/>
+        </w:rPr>
+        <w:t>Te</w:t>
+      </w:r>
+      <w:r>
+        <w:t>xtBoxes</w:t>
+      </w:r>
+      <w:proofErr w:type="spellEnd"/>
+      <w:r>
+        <w:rPr>
+          <w:rFonts w:hint="eastAsia"/>
+        </w:rPr>
+        <w:t>只能处理水平文本检测，对于倾斜的文本效果不好。</w:t>
+      </w:r>
+    </w:p>
+    <w:p>
+      <w:pPr>
+        <w:pStyle w:val="01"/>
+        <w:ind w:firstLine="480"/>
+        <w:rPr>
+          <w:rFonts w:hint="eastAsia"/>
+        </w:rPr>
+      </w:pPr>
+    </w:p>
+    <w:p>
+      <w:pPr>
+        <w:pStyle w:val="01"/>
+        <w:ind w:firstLine="480"/>
+      </w:pPr>
+      <w:r>
+        <w:rPr>
+          <w:rFonts w:hint="eastAsia"/>
+        </w:rPr>
+        <w:t>本文方法与其相比优势在：</w:t>
+      </w:r>
+    </w:p>
+    <w:p>
+      <w:pPr>
+        <w:pStyle w:val="01"/>
+        <w:ind w:firstLine="480"/>
+      </w:pPr>
+      <w:r>
+        <w:rPr>
+          <w:rFonts w:hint="eastAsia"/>
+        </w:rPr>
+        <w:t>第一，训练样本更少，时间更短</w:t>
+      </w:r>
+    </w:p>
+    <w:p>
+      <w:pPr>
+        <w:pStyle w:val="01"/>
+        <w:ind w:firstLine="480"/>
+      </w:pPr>
+      <w:r>
+        <w:rPr>
+          <w:rFonts w:hint="eastAsia"/>
+        </w:rPr>
+        <w:t>第二，不用改造卷积核与。。，方法更简单</w:t>
+      </w:r>
+    </w:p>
+    <w:p>
+      <w:pPr>
+        <w:pStyle w:val="01"/>
+        <w:ind w:firstLine="480"/>
+      </w:pPr>
+      <w:r>
+        <w:rPr>
+          <w:rFonts w:hint="eastAsia"/>
+        </w:rPr>
+        <w:t>第三，</w:t>
+      </w:r>
+      <w:r>
+        <w:rPr>
+          <w:rFonts w:hint="eastAsia"/>
+        </w:rPr>
+        <w:t>科学设置了</w:t>
+      </w:r>
+      <w:r>
+        <w:rPr>
+          <w:rFonts w:hint="eastAsia"/>
+        </w:rPr>
+        <w:t>de</w:t>
+      </w:r>
+      <w:r>
+        <w:t>fault box</w:t>
+      </w:r>
+      <w:r>
+        <w:rPr>
+          <w:rFonts w:hint="eastAsia"/>
+        </w:rPr>
+        <w:t>，并给出了通用目标</w:t>
+      </w:r>
+      <w:r>
+        <w:rPr>
+          <w:rFonts w:hint="eastAsia"/>
+        </w:rPr>
+        <w:t>de</w:t>
+      </w:r>
+      <w:r>
+        <w:t>fault box</w:t>
+      </w:r>
+      <w:r>
+        <w:rPr>
+          <w:rFonts w:hint="eastAsia"/>
+        </w:rPr>
+        <w:t>的设置方法</w:t>
+      </w:r>
+    </w:p>
+    <w:p>
+      <w:pPr>
+        <w:pStyle w:val="01"/>
+        <w:ind w:firstLine="480"/>
+      </w:pPr>
+      <w:r>
+        <w:rPr>
+          <w:rFonts w:hint="eastAsia"/>
+        </w:rPr>
+        <w:t>第四，模型更小，速度更快，性能更高</w:t>
+      </w:r>
+    </w:p>
+    <w:p>
+      <w:pPr>
+        <w:pStyle w:val="01"/>
+        <w:ind w:firstLine="480"/>
+      </w:pPr>
+      <w:r>
+        <w:rPr>
+          <w:rFonts w:hint="eastAsia"/>
+        </w:rPr>
+        <w:t>第五，处理多语言</w:t>
+      </w:r>
+    </w:p>
+    <w:p>
+      <w:pPr>
+        <w:pStyle w:val="01"/>
+        <w:ind w:firstLine="480"/>
+      </w:pPr>
+      <w:r>
+        <w:rPr>
+          <w:rFonts w:hint="eastAsia"/>
+        </w:rPr>
+        <w:t>第六，可以处理倾斜的</w:t>
+      </w:r>
+    </w:p>
+    <w:p>
+      <w:pPr>
+        <w:pStyle w:val="01"/>
+        <w:ind w:firstLine="480"/>
+        <w:rPr>
+          <w:rFonts w:hint="eastAsia"/>
+        </w:rPr>
+      </w:pPr>
+    </w:p>
+    <w:p>
+      <w:pPr>
         <w:pStyle w:val="3"/>
         <w:numPr>
           <w:ilvl w:val="2"/>
           <w:numId w:val="25"/>
         </w:numPr>
         <w:ind w:leftChars="0" w:right="210"/>
-        <w:rPr>
-          <w:rFonts w:hint="eastAsia"/>
-        </w:rPr>
       </w:pPr>
       <w:r>
         <w:rPr>
@@ -26229,7 +26987,7 @@
         <w:rPr>
           <w:rFonts w:hint="eastAsia"/>
         </w:rPr>
-        <w:t>直接应用于文字检测的问题</w:t>
+        <w:t>解决文字检测的思路</w:t>
       </w:r>
     </w:p>
     <w:p>
@@ -26241,104 +26999,13 @@
         <w:rPr>
           <w:rFonts w:hint="eastAsia"/>
         </w:rPr>
-        <w:t>当然，</w:t>
-      </w:r>
-      <w:r>
-        <w:rPr>
-          <w:rFonts w:hint="eastAsia"/>
-        </w:rPr>
-        <w:t>直接</w:t>
-      </w:r>
-      <w:r>
-        <w:rPr>
-          <w:rFonts w:hint="eastAsia"/>
-        </w:rPr>
-        <w:t>将</w:t>
-      </w:r>
-      <w:r>
-        <w:rPr>
-          <w:rFonts w:hint="eastAsia"/>
-        </w:rPr>
-        <w:t>SSD</w:t>
-      </w:r>
-      <w:r>
-        <w:rPr>
-          <w:rFonts w:hint="eastAsia"/>
-        </w:rPr>
-        <w:t>这样的一个通用目标检测算法用在文字检测上</w:t>
-      </w:r>
-      <w:r>
-        <w:rPr>
-          <w:rFonts w:hint="eastAsia"/>
-        </w:rPr>
-        <w:t>会面临许多问题</w:t>
-      </w:r>
-      <w:r>
-        <w:rPr>
-          <w:rFonts w:hint="eastAsia"/>
-        </w:rPr>
-        <w:t>。</w:t>
-      </w:r>
-    </w:p>
-    <w:p>
-      <w:pPr>
-        <w:pStyle w:val="3"/>
-        <w:numPr>
-          <w:ilvl w:val="2"/>
-          <w:numId w:val="25"/>
-        </w:numPr>
-        <w:ind w:leftChars="0" w:right="210"/>
-        <w:rPr>
-          <w:rFonts w:hint="eastAsia"/>
-        </w:rPr>
-      </w:pPr>
-      <w:r>
-        <w:rPr>
-          <w:rFonts w:hint="eastAsia"/>
-        </w:rPr>
-        <w:t>SSD</w:t>
-      </w:r>
-      <w:r>
-        <w:rPr>
-          <w:rFonts w:hint="eastAsia"/>
-        </w:rPr>
-        <w:t>解决</w:t>
-      </w:r>
-      <w:r>
-        <w:rPr>
-          <w:rFonts w:hint="eastAsia"/>
-        </w:rPr>
-        <w:t>文字检测的</w:t>
-      </w:r>
-      <w:r>
-        <w:rPr>
-          <w:rFonts w:hint="eastAsia"/>
-        </w:rPr>
-        <w:t>思路</w:t>
+        <w:t>虽然没有提前指定“收集与文字有关的图像”</w:t>
       </w:r>
     </w:p>
     <w:p>
       <w:pPr>
         <w:pStyle w:val="01"/>
         <w:ind w:firstLine="480"/>
-        <w:rPr>
-          <w:rFonts w:hint="eastAsia"/>
-        </w:rPr>
-      </w:pPr>
-      <w:r>
-        <w:rPr>
-          <w:rFonts w:hint="eastAsia"/>
-        </w:rPr>
-        <w:t>虽然没有提前指定“收集与文字有关的图像”</w:t>
-      </w:r>
-    </w:p>
-    <w:p>
-      <w:pPr>
-        <w:pStyle w:val="01"/>
-        <w:ind w:firstLine="480"/>
-        <w:rPr>
-          <w:rFonts w:hint="eastAsia"/>
-        </w:rPr>
       </w:pPr>
     </w:p>
     <w:p>
@@ -26353,9 +27020,6 @@
         <w:pStyle w:val="01"/>
         <w:ind w:firstLine="480"/>
         <w:jc w:val="center"/>
-        <w:rPr>
-          <w:rFonts w:hint="eastAsia"/>
-        </w:rPr>
       </w:pPr>
     </w:p>
     <w:p>
@@ -26381,7 +27045,6 @@
         <w:pStyle w:val="01"/>
         <w:ind w:firstLine="482"/>
         <w:rPr>
-          <w:rFonts w:hint="eastAsia"/>
           <w:b/>
         </w:rPr>
       </w:pPr>
@@ -26408,9 +27071,6 @@
       <w:pPr>
         <w:pStyle w:val="01"/>
         <w:ind w:firstLine="480"/>
-        <w:rPr>
-          <w:rFonts w:hint="eastAsia"/>
-        </w:rPr>
       </w:pPr>
       <w:r>
         <w:rPr>
@@ -26434,7 +27094,6 @@
         <w:rPr>
           <w:noProof/>
         </w:rPr>
-        <w:lastRenderedPageBreak/>
         <w:drawing>
           <wp:inline distT="0" distB="0" distL="0" distR="0">
             <wp:extent cx="5715000" cy="2247900"/>
@@ -26489,9 +27148,6 @@
       <w:pPr>
         <w:pStyle w:val="01"/>
         <w:ind w:firstLine="480"/>
-        <w:rPr>
-          <w:rFonts w:hint="eastAsia"/>
-        </w:rPr>
       </w:pPr>
     </w:p>
     <w:p>
@@ -26523,6 +27179,81 @@
     </w:p>
     <w:p>
       <w:pPr>
+        <w:pStyle w:val="01"/>
+        <w:ind w:firstLine="480"/>
+        <w:rPr>
+          <w:rFonts w:hint="eastAsia"/>
+        </w:rPr>
+      </w:pPr>
+      <w:r>
+        <w:rPr>
+          <w:rFonts w:hint="eastAsia"/>
+        </w:rPr>
+        <w:t>改进的思路来源：</w:t>
+      </w:r>
+      <w:r>
+        <w:rPr>
+          <w:rFonts w:hint="eastAsia"/>
+        </w:rPr>
+        <w:t xml:space="preserve">1. </w:t>
+      </w:r>
+      <w:r>
+        <w:rPr>
+          <w:rFonts w:hint="eastAsia"/>
+        </w:rPr>
+        <w:t>每层结果？</w:t>
+      </w:r>
+      <w:r>
+        <w:rPr>
+          <w:rFonts w:hint="eastAsia"/>
+        </w:rPr>
+        <w:t xml:space="preserve">2. </w:t>
+      </w:r>
+      <w:r>
+        <w:rPr>
+          <w:rFonts w:hint="eastAsia"/>
+        </w:rPr>
+        <w:t>小样本都丢了</w:t>
+      </w:r>
+      <w:r>
+        <w:rPr>
+          <w:rFonts w:hint="eastAsia"/>
+        </w:rPr>
+        <w:t>-</w:t>
+      </w:r>
+      <w:r>
+        <w:rPr>
+          <w:rFonts w:hint="eastAsia"/>
+        </w:rPr>
+        <w:t>尺度</w:t>
+      </w:r>
+      <w:r>
+        <w:rPr>
+          <w:rFonts w:hint="eastAsia"/>
+        </w:rPr>
+        <w:t>3.</w:t>
+      </w:r>
+      <w:r>
+        <w:rPr>
+          <w:rFonts w:hint="eastAsia"/>
+        </w:rPr>
+        <w:t>长宽比设置？</w:t>
+      </w:r>
+      <w:r>
+        <w:rPr>
+          <w:rFonts w:hint="eastAsia"/>
+        </w:rPr>
+        <w:t>-</w:t>
+      </w:r>
+      <w:r>
+        <w:rPr>
+          <w:rFonts w:hint="eastAsia"/>
+        </w:rPr>
+        <w:t>分析训练库的情况</w:t>
+      </w:r>
+    </w:p>
+    <w:p>
+      <w:pPr>
         <w:pStyle w:val="2"/>
         <w:numPr>
           <w:ilvl w:val="1"/>
@@ -26544,6 +27275,33 @@
     </w:p>
     <w:p>
       <w:pPr>
+        <w:pStyle w:val="01"/>
+        <w:ind w:firstLine="480"/>
+        <w:rPr>
+          <w:rFonts w:hint="eastAsia"/>
+        </w:rPr>
+      </w:pPr>
+      <w:r>
+        <w:rPr>
+          <w:rFonts w:hint="eastAsia"/>
+        </w:rPr>
+        <w:t>直接用非极大值抑制的问题，</w:t>
+      </w:r>
+      <w:r>
+        <w:rPr>
+          <w:rFonts w:hint="eastAsia"/>
+        </w:rPr>
+        <w:t xml:space="preserve"> </w:t>
+      </w:r>
+      <w:r>
+        <w:rPr>
+          <w:rFonts w:hint="eastAsia"/>
+        </w:rPr>
+        <w:t>采用投票之后的改进</w:t>
+      </w:r>
+    </w:p>
+    <w:p>
+      <w:pPr>
         <w:pStyle w:val="2"/>
         <w:numPr>
           <w:ilvl w:val="1"/>
@@ -26572,6 +27330,23 @@
         </w:rPr>
         <w:t xml:space="preserve">  </w:t>
       </w:r>
+      <w:r>
+        <w:rPr>
+          <w:rFonts w:hint="eastAsia"/>
+          <w:b/>
+        </w:rPr>
+        <w:t>样本太少，所以想增加样本。样本增加的经验规则</w:t>
+      </w:r>
+    </w:p>
+    <w:p>
+      <w:pPr>
+        <w:pStyle w:val="01"/>
+        <w:ind w:firstLineChars="0"/>
+        <w:rPr>
+          <w:rFonts w:hint="eastAsia"/>
+          <w:b/>
+        </w:rPr>
+      </w:pPr>
     </w:p>
     <w:p>
       <w:pPr>
@@ -26601,7 +27376,6 @@
         <w:ind w:rightChars="100" w:right="210" w:firstLineChars="0"/>
         <w:outlineLvl w:val="2"/>
         <w:rPr>
-          <w:rFonts w:hint="eastAsia"/>
           <w:b/>
           <w:bCs/>
           <w:vanish/>
@@ -26623,7 +27397,6 @@
         <w:ind w:rightChars="100" w:right="210" w:firstLineChars="0"/>
         <w:outlineLvl w:val="2"/>
         <w:rPr>
-          <w:rFonts w:hint="eastAsia"/>
           <w:b/>
           <w:bCs/>
           <w:vanish/>
@@ -26645,7 +27418,6 @@
         <w:ind w:rightChars="100" w:right="210" w:firstLineChars="0"/>
         <w:outlineLvl w:val="2"/>
         <w:rPr>
-          <w:rFonts w:hint="eastAsia"/>
           <w:b/>
           <w:bCs/>
           <w:vanish/>
@@ -26667,7 +27439,6 @@
         <w:ind w:rightChars="100" w:right="210" w:firstLineChars="0"/>
         <w:outlineLvl w:val="2"/>
         <w:rPr>
-          <w:rFonts w:hint="eastAsia"/>
           <w:b/>
           <w:bCs/>
           <w:vanish/>
@@ -26718,9 +27489,6 @@
           <w:numId w:val="25"/>
         </w:numPr>
         <w:ind w:leftChars="0" w:right="210"/>
-        <w:rPr>
-          <w:rFonts w:hint="eastAsia"/>
-        </w:rPr>
       </w:pPr>
       <w:r>
         <w:rPr>
@@ -26746,15 +27514,12 @@
           <w:numId w:val="25"/>
         </w:numPr>
         <w:ind w:leftChars="0" w:right="210"/>
-        <w:rPr>
-          <w:rFonts w:hint="eastAsia"/>
-        </w:rPr>
-      </w:pPr>
-      <w:r>
-        <w:rPr>
-          <w:rFonts w:hint="eastAsia"/>
-        </w:rPr>
-        <w:t>数据集的影响</w:t>
+      </w:pPr>
+      <w:r>
+        <w:rPr>
+          <w:rFonts w:hint="eastAsia"/>
+        </w:rPr>
+        <w:t>数据扩增的影响</w:t>
       </w:r>
     </w:p>
     <w:p>
@@ -26765,15 +27530,12 @@
           <w:numId w:val="25"/>
         </w:numPr>
         <w:ind w:leftChars="0" w:right="210"/>
-        <w:rPr>
-          <w:rFonts w:hint="eastAsia"/>
-        </w:rPr>
-      </w:pPr>
-      <w:r>
-        <w:rPr>
-          <w:rFonts w:hint="eastAsia"/>
-        </w:rPr>
-        <w:t>数据扩增的影响</w:t>
+      </w:pPr>
+      <w:r>
+        <w:rPr>
+          <w:rFonts w:hint="eastAsia"/>
+        </w:rPr>
+        <w:t>训练尺度的影响</w:t>
       </w:r>
     </w:p>
     <w:p>
@@ -26784,15 +27546,24 @@
           <w:numId w:val="25"/>
         </w:numPr>
         <w:ind w:leftChars="0" w:right="210"/>
-        <w:rPr>
-          <w:rFonts w:hint="eastAsia"/>
-        </w:rPr>
-      </w:pPr>
-      <w:r>
-        <w:rPr>
-          <w:rFonts w:hint="eastAsia"/>
-        </w:rPr>
-        <w:t>训练尺度的影响</w:t>
+      </w:pPr>
+      <w:r>
+        <w:rPr>
+          <w:rFonts w:hint="eastAsia"/>
+        </w:rPr>
+        <w:t>多尺度</w:t>
+      </w:r>
+      <w:r>
+        <w:rPr>
+          <w:rFonts w:hint="eastAsia"/>
+        </w:rPr>
+        <w:t>输入</w:t>
+      </w:r>
+      <w:r>
+        <w:rPr>
+          <w:rFonts w:hint="eastAsia"/>
+        </w:rPr>
+        <w:t>融合的影响</w:t>
       </w:r>
     </w:p>
     <w:p>
@@ -26803,40 +27574,6 @@
           <w:numId w:val="25"/>
         </w:numPr>
         <w:ind w:leftChars="0" w:right="210"/>
-        <w:rPr>
-          <w:rFonts w:hint="eastAsia"/>
-        </w:rPr>
-      </w:pPr>
-      <w:r>
-        <w:rPr>
-          <w:rFonts w:hint="eastAsia"/>
-        </w:rPr>
-        <w:t>多尺度</w:t>
-      </w:r>
-      <w:r>
-        <w:rPr>
-          <w:rFonts w:hint="eastAsia"/>
-        </w:rPr>
-        <w:t>输入</w:t>
-      </w:r>
-      <w:r>
-        <w:rPr>
-          <w:rFonts w:hint="eastAsia"/>
-        </w:rPr>
-        <w:t>融合的影响</w:t>
-      </w:r>
-    </w:p>
-    <w:p>
-      <w:pPr>
-        <w:pStyle w:val="3"/>
-        <w:numPr>
-          <w:ilvl w:val="2"/>
-          <w:numId w:val="25"/>
-        </w:numPr>
-        <w:ind w:leftChars="0" w:right="210"/>
-        <w:rPr>
-          <w:rFonts w:hint="eastAsia"/>
-        </w:rPr>
       </w:pPr>
       <w:r>
         <w:rPr>
@@ -26854,7 +27591,6 @@
         </w:numPr>
         <w:ind w:firstLineChars="0"/>
         <w:rPr>
-          <w:rFonts w:hint="eastAsia"/>
           <w:b/>
         </w:rPr>
       </w:pPr>
@@ -26862,6 +27598,7 @@
         <w:rPr>
           <w:rFonts w:hint="eastAsia"/>
           <w:b/>
+          <w:highlight w:val="yellow"/>
         </w:rPr>
         <w:t>性能</w:t>
       </w:r>
@@ -26869,6 +27606,7 @@
         <w:rPr>
           <w:rFonts w:hint="eastAsia"/>
           <w:b/>
+          <w:highlight w:val="yellow"/>
         </w:rPr>
         <w:t>可视化</w:t>
       </w:r>
@@ -26882,7 +27620,6 @@
         </w:numPr>
         <w:ind w:firstLineChars="0"/>
         <w:rPr>
-          <w:rFonts w:hint="eastAsia"/>
           <w:b/>
         </w:rPr>
       </w:pPr>
@@ -26890,6 +27627,7 @@
         <w:rPr>
           <w:rFonts w:hint="eastAsia"/>
           <w:b/>
+          <w:highlight w:val="yellow"/>
         </w:rPr>
         <w:t>样本大小的敏感性</w:t>
       </w:r>
@@ -30185,7 +30923,7 @@
             <w:noProof/>
             <w:lang w:val="zh-CN"/>
           </w:rPr>
-          <w:t>39</w:t>
+          <w:t>31</w:t>
         </w:r>
         <w:r>
           <w:rPr>
@@ -33557,6 +34295,17 @@
       <w:b/>
     </w:rPr>
   </w:style>
+  <w:style w:type="character" w:styleId="af9">
+    <w:name w:val="Strong"/>
+    <w:basedOn w:val="a1"/>
+    <w:uiPriority w:val="22"/>
+    <w:qFormat/>
+    <w:rsid w:val="00011F51"/>
+    <w:rPr>
+      <w:b/>
+      <w:bCs/>
+    </w:rPr>
+  </w:style>
 </w:styles>
 </file>
 
@@ -33850,7 +34599,7 @@
 </file>
 
 <file path=customXml/itemProps1.xml><?xml version="1.0" encoding="utf-8"?>
-<ds:datastoreItem xmlns:ds="http://schemas.openxmlformats.org/officeDocument/2006/customXml" ds:itemID="{5B426B9A-4632-47FC-9D4F-D37352386D80}">
+<ds:datastoreItem xmlns:ds="http://schemas.openxmlformats.org/officeDocument/2006/customXml" ds:itemID="{DFD87B95-755C-44F8-9D30-6E057CB00032}">
   <ds:schemaRefs>
     <ds:schemaRef ds:uri="http://schemas.openxmlformats.org/officeDocument/2006/bibliography"/>
   </ds:schemaRefs>

</xml_diff>